<commit_message>
Modify user guide to have correct name for visualizer
Fixes #55
</commit_message>
<xml_diff>
--- a/Simbody/doc/SimbodyAndMolmodelUserGuide.docx
+++ b/Simbody/doc/SimbodyAndMolmodelUserGuide.docx
@@ -1,6 +1,6 @@
 
 <file path=word/document.xml><?xml version="1.0" encoding="utf-8"?>
-<w:document xmlns:ve="http://schemas.openxmlformats.org/markup-compatibility/2006" xmlns:o="urn:schemas-microsoft-com:office:office" xmlns:r="http://schemas.openxmlformats.org/officeDocument/2006/relationships" xmlns:m="http://schemas.openxmlformats.org/officeDocument/2006/math" xmlns:v="urn:schemas-microsoft-com:vml" xmlns:wp="http://schemas.openxmlformats.org/drawingml/2006/wordprocessingDrawing" xmlns:w10="urn:schemas-microsoft-com:office:word" xmlns:w="http://schemas.openxmlformats.org/wordprocessingml/2006/main" xmlns:wne="http://schemas.microsoft.com/office/word/2006/wordml">
+<w:document xmlns:wpc="http://schemas.microsoft.com/office/word/2010/wordprocessingCanvas" xmlns:mc="http://schemas.openxmlformats.org/markup-compatibility/2006" xmlns:o="urn:schemas-microsoft-com:office:office" xmlns:r="http://schemas.openxmlformats.org/officeDocument/2006/relationships" xmlns:m="http://schemas.openxmlformats.org/officeDocument/2006/math" xmlns:v="urn:schemas-microsoft-com:vml" xmlns:wp14="http://schemas.microsoft.com/office/word/2010/wordprocessingDrawing" xmlns:wp="http://schemas.openxmlformats.org/drawingml/2006/wordprocessingDrawing" xmlns:w10="urn:schemas-microsoft-com:office:word" xmlns:w="http://schemas.openxmlformats.org/wordprocessingml/2006/main" xmlns:w14="http://schemas.microsoft.com/office/word/2010/wordml" xmlns:w15="http://schemas.microsoft.com/office/word/2012/wordml" xmlns:wpg="http://schemas.microsoft.com/office/word/2010/wordprocessingGroup" xmlns:wpi="http://schemas.microsoft.com/office/word/2010/wordprocessingInk" xmlns:wne="http://schemas.microsoft.com/office/word/2006/wordml" xmlns:wps="http://schemas.microsoft.com/office/word/2010/wordprocessingShape" mc:Ignorable="w14 w15 wp14">
   <w:body>
     <w:tbl>
       <w:tblPr>
@@ -11,7 +11,7 @@
           <w:left w:w="0" w:type="dxa"/>
           <w:right w:w="0" w:type="dxa"/>
         </w:tblCellMar>
-        <w:tblLook w:val="0000"/>
+        <w:tblLook w:val="0000" w:firstRow="0" w:lastRow="0" w:firstColumn="0" w:lastColumn="0" w:noHBand="0" w:noVBand="0"/>
       </w:tblPr>
       <w:tblGrid>
         <w:gridCol w:w="3450"/>
@@ -5930,7 +5930,12 @@
         <w:t>But note that</w:t>
       </w:r>
       <w:r>
-        <w:t xml:space="preserve"> simtk.org also serves as a biosimulation community hosting site so there are also many projects hosted there that are</w:t>
+        <w:t xml:space="preserve"> simtk.org also serves as a biosimulation community hosting site so </w:t>
+      </w:r>
+      <w:bookmarkStart w:id="8" w:name="_GoBack"/>
+      <w:bookmarkEnd w:id="8"/>
+      <w:r>
+        <w:t>there are also many projects hosted there that are</w:t>
       </w:r>
       <w:r>
         <w:t xml:space="preserve"> not part of the SimTK toolkit.</w:t>
@@ -6095,11 +6100,11 @@
       <w:pPr>
         <w:pStyle w:val="Heading2"/>
       </w:pPr>
-      <w:bookmarkStart w:id="8" w:name="_Toc328416535"/>
+      <w:bookmarkStart w:id="9" w:name="_Toc328416535"/>
       <w:r>
         <w:t>What is a multibody system?</w:t>
       </w:r>
-      <w:bookmarkEnd w:id="8"/>
+      <w:bookmarkEnd w:id="9"/>
     </w:p>
     <w:p>
       <w:pPr>
@@ -6386,19 +6391,32 @@
                         <w:bCs w:val="0"/>
                       </w:rPr>
                     </w:pPr>
-                    <w:bookmarkStart w:id="9" w:name="_Ref249347293"/>
+                    <w:bookmarkStart w:id="10" w:name="_Ref249347293"/>
                     <w:r>
                       <w:t xml:space="preserve">Figure </w:t>
                     </w:r>
-                    <w:fldSimple w:instr=" SEQ Figure \* ARABIC ">
-                      <w:r>
-                        <w:rPr>
-                          <w:noProof/>
-                        </w:rPr>
-                        <w:t>1</w:t>
-                      </w:r>
-                    </w:fldSimple>
-                    <w:bookmarkEnd w:id="9"/>
+                    <w:r>
+                      <w:fldChar w:fldCharType="begin"/>
+                    </w:r>
+                    <w:r>
+                      <w:instrText xml:space="preserve"> SEQ Figure \* ARABIC </w:instrText>
+                    </w:r>
+                    <w:r>
+                      <w:fldChar w:fldCharType="separate"/>
+                    </w:r>
+                    <w:r>
+                      <w:rPr>
+                        <w:noProof/>
+                      </w:rPr>
+                      <w:t>1</w:t>
+                    </w:r>
+                    <w:r>
+                      <w:rPr>
+                        <w:noProof/>
+                      </w:rPr>
+                      <w:fldChar w:fldCharType="end"/>
+                    </w:r>
+                    <w:bookmarkEnd w:id="10"/>
                     <w:r>
                       <w:t xml:space="preserve">. </w:t>
                     </w:r>
@@ -8664,7 +8682,6 @@
                 </w:txbxContent>
               </v:textbox>
             </v:shape>
-            <w10:wrap type="none"/>
             <w10:anchorlock/>
           </v:group>
         </w:pict>
@@ -8800,14 +8817,14 @@
       <w:pPr>
         <w:pStyle w:val="Heading2"/>
       </w:pPr>
-      <w:bookmarkStart w:id="10" w:name="_Toc294256711"/>
-      <w:bookmarkStart w:id="11" w:name="_Toc328416536"/>
+      <w:bookmarkStart w:id="11" w:name="_Toc294256711"/>
+      <w:bookmarkStart w:id="12" w:name="_Toc328416536"/>
       <w:r>
         <w:lastRenderedPageBreak/>
         <w:t>Using this manual</w:t>
       </w:r>
-      <w:bookmarkEnd w:id="10"/>
       <w:bookmarkEnd w:id="11"/>
+      <w:bookmarkEnd w:id="12"/>
     </w:p>
     <w:p>
       <w:r>
@@ -8926,13 +8943,13 @@
       <w:pPr>
         <w:pStyle w:val="Heading2"/>
       </w:pPr>
-      <w:bookmarkStart w:id="12" w:name="_Toc294256712"/>
-      <w:bookmarkStart w:id="13" w:name="_Toc328416537"/>
+      <w:bookmarkStart w:id="13" w:name="_Toc294256712"/>
+      <w:bookmarkStart w:id="14" w:name="_Toc328416537"/>
       <w:r>
         <w:t>Getting more information</w:t>
       </w:r>
-      <w:bookmarkEnd w:id="12"/>
       <w:bookmarkEnd w:id="13"/>
+      <w:bookmarkEnd w:id="14"/>
     </w:p>
     <w:p>
       <w:r>
@@ -9027,13 +9044,13 @@
       <w:pPr>
         <w:pStyle w:val="Heading2"/>
       </w:pPr>
-      <w:bookmarkStart w:id="14" w:name="_Toc294256713"/>
-      <w:bookmarkStart w:id="15" w:name="_Toc328416538"/>
+      <w:bookmarkStart w:id="15" w:name="_Toc294256713"/>
+      <w:bookmarkStart w:id="16" w:name="_Toc328416538"/>
       <w:r>
         <w:t>License</w:t>
       </w:r>
-      <w:bookmarkEnd w:id="14"/>
       <w:bookmarkEnd w:id="15"/>
+      <w:bookmarkEnd w:id="16"/>
     </w:p>
     <w:p>
       <w:r>
@@ -9058,14 +9075,14 @@
       <w:pPr>
         <w:pStyle w:val="Heading2"/>
       </w:pPr>
-      <w:bookmarkStart w:id="16" w:name="_Toc294256714"/>
-      <w:bookmarkStart w:id="17" w:name="_Toc328416539"/>
+      <w:bookmarkStart w:id="17" w:name="_Toc294256714"/>
+      <w:bookmarkStart w:id="18" w:name="_Toc328416539"/>
       <w:r>
         <w:lastRenderedPageBreak/>
         <w:t>How to acknowledge us</w:t>
       </w:r>
-      <w:bookmarkEnd w:id="16"/>
       <w:bookmarkEnd w:id="17"/>
+      <w:bookmarkEnd w:id="18"/>
     </w:p>
     <w:p>
       <w:pPr>
@@ -9235,7 +9252,7 @@
           <w:titlePg/>
         </w:sectPr>
       </w:pPr>
-      <w:bookmarkStart w:id="18" w:name="_Ref294183335"/>
+      <w:bookmarkStart w:id="19" w:name="_Ref294183335"/>
     </w:p>
     <w:p>
       <w:pPr>
@@ -9245,17 +9262,17 @@
         <w:lastRenderedPageBreak/>
         <w:t xml:space="preserve"> </w:t>
       </w:r>
-      <w:bookmarkStart w:id="19" w:name="_Toc294256715"/>
-      <w:bookmarkStart w:id="20" w:name="_Toc328416540"/>
+      <w:bookmarkStart w:id="20" w:name="_Toc294256715"/>
+      <w:bookmarkStart w:id="21" w:name="_Toc328416540"/>
       <w:r>
         <w:t>Simbody theory and architecture</w:t>
       </w:r>
-      <w:bookmarkEnd w:id="18"/>
+      <w:bookmarkEnd w:id="19"/>
       <w:r>
         <w:t xml:space="preserve"> overview</w:t>
       </w:r>
-      <w:bookmarkEnd w:id="19"/>
       <w:bookmarkEnd w:id="20"/>
+      <w:bookmarkEnd w:id="21"/>
     </w:p>
     <w:p>
       <w:r>
@@ -9359,13 +9376,13 @@
       <w:pPr>
         <w:pStyle w:val="Heading2"/>
       </w:pPr>
-      <w:bookmarkStart w:id="21" w:name="_Toc294256716"/>
-      <w:bookmarkStart w:id="22" w:name="_Toc328416541"/>
+      <w:bookmarkStart w:id="22" w:name="_Toc294256716"/>
+      <w:bookmarkStart w:id="23" w:name="_Toc328416541"/>
       <w:r>
         <w:t>Mathematical Overview</w:t>
       </w:r>
-      <w:bookmarkEnd w:id="21"/>
       <w:bookmarkEnd w:id="22"/>
+      <w:bookmarkEnd w:id="23"/>
     </w:p>
     <w:p>
       <w:pPr>
@@ -9488,7 +9505,7 @@
           <v:shape id="_x0000_i1030" type="#_x0000_t75" style="width:57.75pt;height:30.75pt" o:ole="">
             <v:imagedata r:id="rId35" o:title=""/>
           </v:shape>
-          <o:OLEObject Type="Embed" ProgID="Equation.DSMT4" ShapeID="_x0000_i1030" DrawAspect="Content" ObjectID="_1402158474" r:id="rId36"/>
+          <o:OLEObject Type="Embed" ProgID="Equation.DSMT4" ShapeID="_x0000_i1030" DrawAspect="Content" ObjectID="_1464697988" r:id="rId36"/>
         </w:object>
       </w:r>
       <w:r>
@@ -9509,22 +9526,35 @@
       <w:r>
         <w:fldChar w:fldCharType="end"/>
       </w:r>
-      <w:bookmarkStart w:id="23" w:name="ZEqnNum377126"/>
+      <w:bookmarkStart w:id="24" w:name="ZEqnNum377126"/>
       <w:r>
         <w:instrText>(</w:instrText>
       </w:r>
-      <w:fldSimple w:instr=" SEQ MTEqn \c \* Arabic \* MERGEFORMAT ">
-        <w:r>
-          <w:rPr>
-            <w:noProof/>
-          </w:rPr>
-          <w:instrText>1</w:instrText>
-        </w:r>
-      </w:fldSimple>
+      <w:r>
+        <w:fldChar w:fldCharType="begin"/>
+      </w:r>
+      <w:r>
+        <w:instrText xml:space="preserve"> SEQ MTEqn \c \* Arabic \* MERGEFORMAT </w:instrText>
+      </w:r>
+      <w:r>
+        <w:fldChar w:fldCharType="separate"/>
+      </w:r>
+      <w:r>
+        <w:rPr>
+          <w:noProof/>
+        </w:rPr>
+        <w:instrText>1</w:instrText>
+      </w:r>
+      <w:r>
+        <w:rPr>
+          <w:noProof/>
+        </w:rPr>
+        <w:fldChar w:fldCharType="end"/>
+      </w:r>
       <w:r>
         <w:instrText>)</w:instrText>
       </w:r>
-      <w:bookmarkEnd w:id="23"/>
+      <w:bookmarkEnd w:id="24"/>
       <w:r>
         <w:fldChar w:fldCharType="end"/>
       </w:r>
@@ -9833,7 +9863,7 @@
           <v:shape id="_x0000_i1031" type="#_x0000_t75" style="width:60.75pt;height:15.75pt" o:ole="">
             <v:imagedata r:id="rId37" o:title=""/>
           </v:shape>
-          <o:OLEObject Type="Embed" ProgID="Equation.DSMT4" ShapeID="_x0000_i1031" DrawAspect="Content" ObjectID="_1402158475" r:id="rId38"/>
+          <o:OLEObject Type="Embed" ProgID="Equation.DSMT4" ShapeID="_x0000_i1031" DrawAspect="Content" ObjectID="_1464697989" r:id="rId38"/>
         </w:object>
       </w:r>
       <w:r>
@@ -9857,14 +9887,27 @@
       <w:r>
         <w:instrText>(</w:instrText>
       </w:r>
-      <w:fldSimple w:instr=" SEQ MTEqn \c \* Arabic \* MERGEFORMAT ">
-        <w:r>
-          <w:rPr>
-            <w:noProof/>
-          </w:rPr>
-          <w:instrText>2</w:instrText>
-        </w:r>
-      </w:fldSimple>
+      <w:r>
+        <w:fldChar w:fldCharType="begin"/>
+      </w:r>
+      <w:r>
+        <w:instrText xml:space="preserve"> SEQ MTEqn \c \* Arabic \* MERGEFORMAT </w:instrText>
+      </w:r>
+      <w:r>
+        <w:fldChar w:fldCharType="separate"/>
+      </w:r>
+      <w:r>
+        <w:rPr>
+          <w:noProof/>
+        </w:rPr>
+        <w:instrText>2</w:instrText>
+      </w:r>
+      <w:r>
+        <w:rPr>
+          <w:noProof/>
+        </w:rPr>
+        <w:fldChar w:fldCharType="end"/>
+      </w:r>
       <w:r>
         <w:instrText>)</w:instrText>
       </w:r>
@@ -10014,7 +10057,7 @@
           <v:shape id="_x0000_i1032" type="#_x0000_t75" style="width:50.25pt;height:15.75pt" o:ole="">
             <v:imagedata r:id="rId39" o:title=""/>
           </v:shape>
-          <o:OLEObject Type="Embed" ProgID="Equation.DSMT4" ShapeID="_x0000_i1032" DrawAspect="Content" ObjectID="_1402158476" r:id="rId40"/>
+          <o:OLEObject Type="Embed" ProgID="Equation.DSMT4" ShapeID="_x0000_i1032" DrawAspect="Content" ObjectID="_1464697990" r:id="rId40"/>
         </w:object>
       </w:r>
       <w:r>
@@ -10035,22 +10078,35 @@
       <w:r>
         <w:fldChar w:fldCharType="end"/>
       </w:r>
-      <w:bookmarkStart w:id="24" w:name="ZEqnNum308403"/>
+      <w:bookmarkStart w:id="25" w:name="ZEqnNum308403"/>
       <w:r>
         <w:instrText>(</w:instrText>
       </w:r>
-      <w:fldSimple w:instr=" SEQ MTEqn \c \* Arabic \* MERGEFORMAT ">
-        <w:r>
-          <w:rPr>
-            <w:noProof/>
-          </w:rPr>
-          <w:instrText>3</w:instrText>
-        </w:r>
-      </w:fldSimple>
+      <w:r>
+        <w:fldChar w:fldCharType="begin"/>
+      </w:r>
+      <w:r>
+        <w:instrText xml:space="preserve"> SEQ MTEqn \c \* Arabic \* MERGEFORMAT </w:instrText>
+      </w:r>
+      <w:r>
+        <w:fldChar w:fldCharType="separate"/>
+      </w:r>
+      <w:r>
+        <w:rPr>
+          <w:noProof/>
+        </w:rPr>
+        <w:instrText>3</w:instrText>
+      </w:r>
+      <w:r>
+        <w:rPr>
+          <w:noProof/>
+        </w:rPr>
+        <w:fldChar w:fldCharType="end"/>
+      </w:r>
       <w:r>
         <w:instrText>)</w:instrText>
       </w:r>
-      <w:bookmarkEnd w:id="24"/>
+      <w:bookmarkEnd w:id="25"/>
       <w:r>
         <w:fldChar w:fldCharType="end"/>
       </w:r>
@@ -10115,15 +10171,25 @@
       <w:r>
         <w:instrText xml:space="preserve"> GOTOBUTTON ZEqnNum377126  \* MERGEFORMAT </w:instrText>
       </w:r>
-      <w:fldSimple w:instr=" REF ZEqnNum377126 \* Charformat \! \* MERGEFORMAT ">
-        <w:r>
-          <w:instrText>(1)</w:instrText>
-        </w:r>
-      </w:fldSimple>
+      <w:r>
+        <w:fldChar w:fldCharType="begin"/>
+      </w:r>
+      <w:r>
+        <w:instrText xml:space="preserve"> REF ZEqnNum377126 \* Charformat \! \* MERGEFORMAT </w:instrText>
+      </w:r>
+      <w:r>
+        <w:fldChar w:fldCharType="separate"/>
+      </w:r>
+      <w:r>
+        <w:instrText>(1)</w:instrText>
+      </w:r>
       <w:r>
         <w:fldChar w:fldCharType="end"/>
       </w:r>
       <w:r>
+        <w:fldChar w:fldCharType="end"/>
+      </w:r>
+      <w:r>
         <w:t xml:space="preserve">. </w:t>
       </w:r>
       <w:r>
@@ -10144,15 +10210,25 @@
       <w:r>
         <w:instrText xml:space="preserve"> GOTOBUTTON ZEqnNum377126  \* MERGEFORMAT </w:instrText>
       </w:r>
-      <w:fldSimple w:instr=" REF ZEqnNum377126 \* Charformat \! \* MERGEFORMAT ">
-        <w:r>
-          <w:instrText>(1)</w:instrText>
-        </w:r>
-      </w:fldSimple>
+      <w:r>
+        <w:fldChar w:fldCharType="begin"/>
+      </w:r>
+      <w:r>
+        <w:instrText xml:space="preserve"> REF ZEqnNum377126 \* Charformat \! \* MERGEFORMAT </w:instrText>
+      </w:r>
+      <w:r>
+        <w:fldChar w:fldCharType="separate"/>
+      </w:r>
+      <w:r>
+        <w:instrText>(1)</w:instrText>
+      </w:r>
       <w:r>
         <w:fldChar w:fldCharType="end"/>
       </w:r>
       <w:r>
+        <w:fldChar w:fldCharType="end"/>
+      </w:r>
+      <w:r>
         <w:t>-</w:t>
       </w:r>
       <w:r>
@@ -10161,11 +10237,21 @@
       <w:r>
         <w:instrText xml:space="preserve"> GOTOBUTTON ZEqnNum308403  \* MERGEFORMAT </w:instrText>
       </w:r>
-      <w:fldSimple w:instr=" REF ZEqnNum308403 \* Charformat \! \* MERGEFORMAT ">
-        <w:r>
-          <w:instrText>(3)</w:instrText>
-        </w:r>
-      </w:fldSimple>
+      <w:r>
+        <w:fldChar w:fldCharType="begin"/>
+      </w:r>
+      <w:r>
+        <w:instrText xml:space="preserve"> REF ZEqnNum308403 \* Charformat \! \* MERGEFORMAT </w:instrText>
+      </w:r>
+      <w:r>
+        <w:fldChar w:fldCharType="separate"/>
+      </w:r>
+      <w:r>
+        <w:instrText>(3)</w:instrText>
+      </w:r>
+      <w:r>
+        <w:fldChar w:fldCharType="end"/>
+      </w:r>
       <w:r>
         <w:fldChar w:fldCharType="end"/>
       </w:r>
@@ -10207,7 +10293,7 @@
           <v:shape id="_x0000_i1033" type="#_x0000_t75" style="width:138.75pt;height:30.75pt" o:ole="">
             <v:imagedata r:id="rId41" o:title=""/>
           </v:shape>
-          <o:OLEObject Type="Embed" ProgID="Equation.DSMT4" ShapeID="_x0000_i1033" DrawAspect="Content" ObjectID="_1402158477" r:id="rId42"/>
+          <o:OLEObject Type="Embed" ProgID="Equation.DSMT4" ShapeID="_x0000_i1033" DrawAspect="Content" ObjectID="_1464697991" r:id="rId42"/>
         </w:object>
       </w:r>
       <w:r>
@@ -10231,14 +10317,27 @@
       <w:r>
         <w:instrText>(</w:instrText>
       </w:r>
-      <w:fldSimple w:instr=" SEQ MTEqn \c \* Arabic \* MERGEFORMAT ">
-        <w:r>
-          <w:rPr>
-            <w:noProof/>
-          </w:rPr>
-          <w:instrText>4</w:instrText>
-        </w:r>
-      </w:fldSimple>
+      <w:r>
+        <w:fldChar w:fldCharType="begin"/>
+      </w:r>
+      <w:r>
+        <w:instrText xml:space="preserve"> SEQ MTEqn \c \* Arabic \* MERGEFORMAT </w:instrText>
+      </w:r>
+      <w:r>
+        <w:fldChar w:fldCharType="separate"/>
+      </w:r>
+      <w:r>
+        <w:rPr>
+          <w:noProof/>
+        </w:rPr>
+        <w:instrText>4</w:instrText>
+      </w:r>
+      <w:r>
+        <w:rPr>
+          <w:noProof/>
+        </w:rPr>
+        <w:fldChar w:fldCharType="end"/>
+      </w:r>
       <w:r>
         <w:instrText>)</w:instrText>
       </w:r>
@@ -10263,7 +10362,7 @@
           <v:shape id="_x0000_i1034" type="#_x0000_t75" style="width:138pt;height:15.75pt" o:ole="">
             <v:imagedata r:id="rId43" o:title=""/>
           </v:shape>
-          <o:OLEObject Type="Embed" ProgID="Equation.DSMT4" ShapeID="_x0000_i1034" DrawAspect="Content" ObjectID="_1402158478" r:id="rId44"/>
+          <o:OLEObject Type="Embed" ProgID="Equation.DSMT4" ShapeID="_x0000_i1034" DrawAspect="Content" ObjectID="_1464697992" r:id="rId44"/>
         </w:object>
       </w:r>
       <w:r>
@@ -10287,14 +10386,30 @@
       <w:r>
         <w:instrText>(</w:instrText>
       </w:r>
-      <w:fldSimple w:instr=" SEQ MTEqn \c \* Arabic \* MERGEFORMAT ">
-        <w:r>
-          <w:rPr>
-            <w:noProof/>
-          </w:rPr>
-          <w:instrText>5</w:instrText>
-        </w:r>
-      </w:fldSimple>
+      <w:r>
+        <w:fldChar w:fldCharType="begin"/>
+      </w:r>
+      <w:r>
+        <w:instrText xml:space="preserve"> SEQ MTEqn \c \* Arabic \* MERGEFORMA</w:instrText>
+      </w:r>
+      <w:r>
+        <w:instrText xml:space="preserve">T </w:instrText>
+      </w:r>
+      <w:r>
+        <w:fldChar w:fldCharType="separate"/>
+      </w:r>
+      <w:r>
+        <w:rPr>
+          <w:noProof/>
+        </w:rPr>
+        <w:instrText>5</w:instrText>
+      </w:r>
+      <w:r>
+        <w:rPr>
+          <w:noProof/>
+        </w:rPr>
+        <w:fldChar w:fldCharType="end"/>
+      </w:r>
       <w:r>
         <w:instrText>)</w:instrText>
       </w:r>
@@ -10318,7 +10433,7 @@
           <v:shape id="_x0000_i1035" type="#_x0000_t75" style="width:140.25pt;height:15.75pt" o:ole="">
             <v:imagedata r:id="rId45" o:title=""/>
           </v:shape>
-          <o:OLEObject Type="Embed" ProgID="Equation.DSMT4" ShapeID="_x0000_i1035" DrawAspect="Content" ObjectID="_1402158479" r:id="rId46"/>
+          <o:OLEObject Type="Embed" ProgID="Equation.DSMT4" ShapeID="_x0000_i1035" DrawAspect="Content" ObjectID="_1464697993" r:id="rId46"/>
         </w:object>
       </w:r>
       <w:r>
@@ -10342,14 +10457,27 @@
       <w:r>
         <w:instrText>(</w:instrText>
       </w:r>
-      <w:fldSimple w:instr=" SEQ MTEqn \c \* Arabic \* MERGEFORMAT ">
-        <w:r>
-          <w:rPr>
-            <w:noProof/>
-          </w:rPr>
-          <w:instrText>6</w:instrText>
-        </w:r>
-      </w:fldSimple>
+      <w:r>
+        <w:fldChar w:fldCharType="begin"/>
+      </w:r>
+      <w:r>
+        <w:instrText xml:space="preserve"> SEQ MTEqn \c \* Arabic \* MERGEFORMAT </w:instrText>
+      </w:r>
+      <w:r>
+        <w:fldChar w:fldCharType="separate"/>
+      </w:r>
+      <w:r>
+        <w:rPr>
+          <w:noProof/>
+        </w:rPr>
+        <w:instrText>6</w:instrText>
+      </w:r>
+      <w:r>
+        <w:rPr>
+          <w:noProof/>
+        </w:rPr>
+        <w:fldChar w:fldCharType="end"/>
+      </w:r>
       <w:r>
         <w:instrText>)</w:instrText>
       </w:r>
@@ -10399,13 +10527,13 @@
       <w:pPr>
         <w:pStyle w:val="Heading2"/>
       </w:pPr>
-      <w:bookmarkStart w:id="25" w:name="_Toc294256717"/>
-      <w:bookmarkStart w:id="26" w:name="_Toc328416542"/>
+      <w:bookmarkStart w:id="26" w:name="_Toc294256717"/>
+      <w:bookmarkStart w:id="27" w:name="_Toc328416542"/>
       <w:r>
         <w:t>Systems and States</w:t>
       </w:r>
-      <w:bookmarkEnd w:id="25"/>
       <w:bookmarkEnd w:id="26"/>
+      <w:bookmarkEnd w:id="27"/>
     </w:p>
     <w:p>
       <w:r>
@@ -10579,14 +10707,27 @@
                     <w:r>
                       <w:t xml:space="preserve">Figure </w:t>
                     </w:r>
-                    <w:fldSimple w:instr=" SEQ Figure \* ARABIC ">
-                      <w:r>
-                        <w:rPr>
-                          <w:noProof/>
-                        </w:rPr>
-                        <w:t>2</w:t>
-                      </w:r>
-                    </w:fldSimple>
+                    <w:r>
+                      <w:fldChar w:fldCharType="begin"/>
+                    </w:r>
+                    <w:r>
+                      <w:instrText xml:space="preserve"> SEQ Figure \* ARABIC </w:instrText>
+                    </w:r>
+                    <w:r>
+                      <w:fldChar w:fldCharType="separate"/>
+                    </w:r>
+                    <w:r>
+                      <w:rPr>
+                        <w:noProof/>
+                      </w:rPr>
+                      <w:t>2</w:t>
+                    </w:r>
+                    <w:r>
+                      <w:rPr>
+                        <w:noProof/>
+                      </w:rPr>
+                      <w:fldChar w:fldCharType="end"/>
+                    </w:r>
                     <w:r>
                       <w:t>.</w:t>
                     </w:r>
@@ -10659,7 +10800,6 @@
                 </w:txbxContent>
               </v:textbox>
             </v:shape>
-            <w10:wrap type="none"/>
             <w10:anchorlock/>
           </v:group>
         </w:pict>
@@ -10943,14 +11083,14 @@
       <w:pPr>
         <w:pStyle w:val="Heading2"/>
       </w:pPr>
-      <w:bookmarkStart w:id="27" w:name="_Toc294256718"/>
-      <w:bookmarkStart w:id="28" w:name="_Toc328416543"/>
+      <w:bookmarkStart w:id="28" w:name="_Toc294256718"/>
+      <w:bookmarkStart w:id="29" w:name="_Toc328416543"/>
       <w:r>
         <w:lastRenderedPageBreak/>
         <w:t>Systems and Subsystems</w:t>
       </w:r>
-      <w:bookmarkEnd w:id="27"/>
       <w:bookmarkEnd w:id="28"/>
+      <w:bookmarkEnd w:id="29"/>
     </w:p>
     <w:p>
       <w:r>
@@ -11128,14 +11268,27 @@
                     <w:r>
                       <w:t xml:space="preserve">Figure </w:t>
                     </w:r>
-                    <w:fldSimple w:instr=" SEQ Figure \* ARABIC ">
-                      <w:r>
-                        <w:rPr>
-                          <w:noProof/>
-                        </w:rPr>
-                        <w:t>3</w:t>
-                      </w:r>
-                    </w:fldSimple>
+                    <w:r>
+                      <w:fldChar w:fldCharType="begin"/>
+                    </w:r>
+                    <w:r>
+                      <w:instrText xml:space="preserve"> SEQ Figure \* ARABIC </w:instrText>
+                    </w:r>
+                    <w:r>
+                      <w:fldChar w:fldCharType="separate"/>
+                    </w:r>
+                    <w:r>
+                      <w:rPr>
+                        <w:noProof/>
+                      </w:rPr>
+                      <w:t>3</w:t>
+                    </w:r>
+                    <w:r>
+                      <w:rPr>
+                        <w:noProof/>
+                      </w:rPr>
+                      <w:fldChar w:fldCharType="end"/>
+                    </w:r>
                     <w:r>
                       <w:t>.</w:t>
                     </w:r>
@@ -11156,7 +11309,6 @@
                 </w:txbxContent>
               </v:textbox>
             </v:shape>
-            <w10:wrap type="none"/>
             <w10:anchorlock/>
           </v:group>
         </w:pict>
@@ -11241,14 +11393,14 @@
       <w:pPr>
         <w:pStyle w:val="Heading2"/>
       </w:pPr>
-      <w:bookmarkStart w:id="29" w:name="_Toc294256719"/>
-      <w:bookmarkStart w:id="30" w:name="_Toc328416544"/>
+      <w:bookmarkStart w:id="30" w:name="_Toc294256719"/>
+      <w:bookmarkStart w:id="31" w:name="_Toc328416544"/>
       <w:r>
         <w:lastRenderedPageBreak/>
         <w:t>The Realization Cache</w:t>
       </w:r>
-      <w:bookmarkEnd w:id="29"/>
       <w:bookmarkEnd w:id="30"/>
+      <w:bookmarkEnd w:id="31"/>
     </w:p>
     <w:p>
       <w:r>
@@ -12129,19 +12281,32 @@
                       <w:spacing w:line="240" w:lineRule="auto"/>
                       <w:jc w:val="left"/>
                     </w:pPr>
-                    <w:bookmarkStart w:id="31" w:name="_Ref249351011"/>
+                    <w:bookmarkStart w:id="32" w:name="_Ref249351011"/>
                     <w:r>
                       <w:t xml:space="preserve">Figure </w:t>
                     </w:r>
-                    <w:fldSimple w:instr=" SEQ Figure \* ARABIC ">
-                      <w:r>
-                        <w:rPr>
-                          <w:noProof/>
-                        </w:rPr>
-                        <w:t>4</w:t>
-                      </w:r>
-                    </w:fldSimple>
-                    <w:bookmarkEnd w:id="31"/>
+                    <w:r>
+                      <w:fldChar w:fldCharType="begin"/>
+                    </w:r>
+                    <w:r>
+                      <w:instrText xml:space="preserve"> SEQ Figure \* ARABIC </w:instrText>
+                    </w:r>
+                    <w:r>
+                      <w:fldChar w:fldCharType="separate"/>
+                    </w:r>
+                    <w:r>
+                      <w:rPr>
+                        <w:noProof/>
+                      </w:rPr>
+                      <w:t>4</w:t>
+                    </w:r>
+                    <w:r>
+                      <w:rPr>
+                        <w:noProof/>
+                      </w:rPr>
+                      <w:fldChar w:fldCharType="end"/>
+                    </w:r>
+                    <w:bookmarkEnd w:id="32"/>
                     <w:r>
                       <w:t xml:space="preserve">. </w:t>
                     </w:r>
@@ -12282,7 +12447,6 @@
                 </w:txbxContent>
               </v:textbox>
             </v:rect>
-            <w10:wrap type="none"/>
             <w10:anchorlock/>
           </v:group>
         </w:pict>
@@ -12568,13 +12732,13 @@
       <w:pPr>
         <w:pStyle w:val="Heading2"/>
       </w:pPr>
-      <w:bookmarkStart w:id="32" w:name="_Toc294256720"/>
-      <w:bookmarkStart w:id="33" w:name="_Toc328416545"/>
+      <w:bookmarkStart w:id="33" w:name="_Toc294256720"/>
+      <w:bookmarkStart w:id="34" w:name="_Toc328416545"/>
       <w:r>
         <w:t>Events</w:t>
       </w:r>
-      <w:bookmarkEnd w:id="32"/>
       <w:bookmarkEnd w:id="33"/>
+      <w:bookmarkEnd w:id="34"/>
     </w:p>
     <w:p>
       <w:r>
@@ -12970,13 +13134,13 @@
       <w:pPr>
         <w:pStyle w:val="Heading2"/>
       </w:pPr>
-      <w:bookmarkStart w:id="34" w:name="_Toc294256721"/>
-      <w:bookmarkStart w:id="35" w:name="_Toc328416546"/>
+      <w:bookmarkStart w:id="35" w:name="_Toc294256721"/>
+      <w:bookmarkStart w:id="36" w:name="_Toc328416546"/>
       <w:r>
         <w:t>The Simbody library stack</w:t>
       </w:r>
-      <w:bookmarkEnd w:id="34"/>
       <w:bookmarkEnd w:id="35"/>
+      <w:bookmarkEnd w:id="36"/>
     </w:p>
     <w:p>
       <w:r>
@@ -13001,7 +13165,7 @@
           <w:bottom w:w="72" w:type="dxa"/>
           <w:right w:w="115" w:type="dxa"/>
         </w:tblCellMar>
-        <w:tblLook w:val="01E0"/>
+        <w:tblLook w:val="01E0" w:firstRow="1" w:lastRow="1" w:firstColumn="1" w:lastColumn="1" w:noHBand="0" w:noVBand="0"/>
       </w:tblPr>
       <w:tblGrid>
         <w:gridCol w:w="2293"/>
@@ -13247,7 +13411,19 @@
         <w:rPr>
           <w:rFonts w:ascii="Courier New" w:hAnsi="Courier New" w:cs="Courier New"/>
         </w:rPr>
-        <w:t>VisualizerGUI</w:t>
+        <w:fldChar w:fldCharType="begin"/>
+      </w:r>
+      <w:r>
+        <w:rPr>
+          <w:rFonts w:ascii="Courier New" w:hAnsi="Courier New" w:cs="Courier New"/>
+        </w:rPr>
+        <w:instrText>EQ simbody-visualizer</w:instrText>
+      </w:r>
+      <w:r>
+        <w:rPr>
+          <w:rFonts w:ascii="Courier New" w:hAnsi="Courier New" w:cs="Courier New"/>
+        </w:rPr>
+        <w:fldChar w:fldCharType="end"/>
       </w:r>
       <w:r>
         <w:t>)</w:t>
@@ -13285,9 +13461,9 @@
       <w:pPr>
         <w:pStyle w:val="Heading1"/>
       </w:pPr>
-      <w:bookmarkStart w:id="36" w:name="_Ref294174923"/>
-      <w:bookmarkStart w:id="37" w:name="_Toc294256722"/>
-      <w:bookmarkStart w:id="38" w:name="_Toc328416547"/>
+      <w:bookmarkStart w:id="37" w:name="_Ref294174923"/>
+      <w:bookmarkStart w:id="38" w:name="_Toc294256722"/>
+      <w:bookmarkStart w:id="39" w:name="_Toc328416547"/>
       <w:r>
         <w:lastRenderedPageBreak/>
         <w:t>Installing</w:t>
@@ -13295,13 +13471,13 @@
       <w:r>
         <w:t xml:space="preserve"> Sim</w:t>
       </w:r>
-      <w:bookmarkStart w:id="39" w:name="_Toc112056926"/>
+      <w:bookmarkStart w:id="40" w:name="_Toc112056926"/>
       <w:r>
         <w:t>body and Molmodel</w:t>
       </w:r>
-      <w:bookmarkEnd w:id="36"/>
       <w:bookmarkEnd w:id="37"/>
       <w:bookmarkEnd w:id="38"/>
+      <w:bookmarkEnd w:id="39"/>
     </w:p>
     <w:p>
       <w:r>
@@ -13366,13 +13542,13 @@
       <w:pPr>
         <w:pStyle w:val="Heading2"/>
       </w:pPr>
-      <w:bookmarkStart w:id="40" w:name="_Toc294256723"/>
-      <w:bookmarkStart w:id="41" w:name="_Toc328416548"/>
+      <w:bookmarkStart w:id="41" w:name="_Toc294256723"/>
+      <w:bookmarkStart w:id="42" w:name="_Toc328416548"/>
       <w:r>
         <w:t>General instructions</w:t>
       </w:r>
-      <w:bookmarkEnd w:id="40"/>
       <w:bookmarkEnd w:id="41"/>
+      <w:bookmarkEnd w:id="42"/>
     </w:p>
     <w:p>
       <w:r>
@@ -13476,8 +13652,8 @@
       <w:pPr>
         <w:pStyle w:val="Heading3"/>
       </w:pPr>
-      <w:bookmarkStart w:id="42" w:name="_Toc294256724"/>
-      <w:bookmarkStart w:id="43" w:name="_Toc328416549"/>
+      <w:bookmarkStart w:id="43" w:name="_Toc294256724"/>
+      <w:bookmarkStart w:id="44" w:name="_Toc328416549"/>
       <w:r>
         <w:t xml:space="preserve">Where can I find the </w:t>
       </w:r>
@@ -13493,8 +13669,8 @@
       <w:r>
         <w:t>?</w:t>
       </w:r>
-      <w:bookmarkEnd w:id="42"/>
       <w:bookmarkEnd w:id="43"/>
+      <w:bookmarkEnd w:id="44"/>
     </w:p>
     <w:p>
       <w:r>
@@ -13558,8 +13734,8 @@
       <w:pPr>
         <w:pStyle w:val="Heading3"/>
       </w:pPr>
-      <w:bookmarkStart w:id="44" w:name="_Toc294256725"/>
-      <w:bookmarkStart w:id="45" w:name="_Toc328416550"/>
+      <w:bookmarkStart w:id="45" w:name="_Toc294256725"/>
+      <w:bookmarkStart w:id="46" w:name="_Toc328416550"/>
       <w:r>
         <w:lastRenderedPageBreak/>
         <w:t xml:space="preserve">What is in the </w:t>
@@ -13579,8 +13755,8 @@
       <w:r>
         <w:t>?</w:t>
       </w:r>
-      <w:bookmarkEnd w:id="44"/>
       <w:bookmarkEnd w:id="45"/>
+      <w:bookmarkEnd w:id="46"/>
     </w:p>
     <w:p>
       <w:r>
@@ -13666,13 +13842,13 @@
       <w:pPr>
         <w:pStyle w:val="Heading3"/>
       </w:pPr>
-      <w:bookmarkStart w:id="46" w:name="_Toc294256726"/>
-      <w:bookmarkStart w:id="47" w:name="_Toc328416551"/>
+      <w:bookmarkStart w:id="47" w:name="_Toc294256726"/>
+      <w:bookmarkStart w:id="48" w:name="_Toc328416551"/>
       <w:r>
         <w:t>Which download do I want?</w:t>
       </w:r>
-      <w:bookmarkEnd w:id="46"/>
       <w:bookmarkEnd w:id="47"/>
+      <w:bookmarkEnd w:id="48"/>
     </w:p>
     <w:p>
       <w:r>
@@ -13698,13 +13874,13 @@
       <w:pPr>
         <w:pStyle w:val="Heading3"/>
       </w:pPr>
-      <w:bookmarkStart w:id="48" w:name="_Toc294256727"/>
-      <w:bookmarkStart w:id="49" w:name="_Toc328416552"/>
+      <w:bookmarkStart w:id="49" w:name="_Toc294256727"/>
+      <w:bookmarkStart w:id="50" w:name="_Toc328416552"/>
       <w:r>
         <w:t>What if I have a problem?</w:t>
       </w:r>
-      <w:bookmarkEnd w:id="48"/>
       <w:bookmarkEnd w:id="49"/>
+      <w:bookmarkEnd w:id="50"/>
     </w:p>
     <w:p>
       <w:r>
@@ -13754,13 +13930,13 @@
       <w:pPr>
         <w:pStyle w:val="Heading3"/>
       </w:pPr>
-      <w:bookmarkStart w:id="50" w:name="_Toc294256728"/>
-      <w:bookmarkStart w:id="51" w:name="_Ref294165781"/>
+      <w:bookmarkStart w:id="51" w:name="_Toc294256728"/>
       <w:bookmarkStart w:id="52" w:name="_Toc328416553"/>
+      <w:bookmarkStart w:id="53" w:name="_Ref294165781"/>
       <w:r>
         <w:t>Installation overview</w:t>
       </w:r>
-      <w:bookmarkEnd w:id="50"/>
+      <w:bookmarkEnd w:id="51"/>
       <w:bookmarkEnd w:id="52"/>
     </w:p>
     <w:p>
@@ -13842,18 +14018,18 @@
       <w:pPr>
         <w:pStyle w:val="Heading2"/>
       </w:pPr>
-      <w:bookmarkStart w:id="53" w:name="_Ref294256461"/>
-      <w:bookmarkStart w:id="54" w:name="_Toc294256729"/>
-      <w:bookmarkStart w:id="55" w:name="_Toc328416554"/>
+      <w:bookmarkStart w:id="54" w:name="_Ref294256461"/>
+      <w:bookmarkStart w:id="55" w:name="_Toc294256729"/>
+      <w:bookmarkStart w:id="56" w:name="_Toc328416554"/>
       <w:r>
         <w:t>Installing on Linux</w:t>
       </w:r>
-      <w:bookmarkEnd w:id="51"/>
       <w:bookmarkEnd w:id="53"/>
       <w:bookmarkEnd w:id="54"/>
       <w:bookmarkEnd w:id="55"/>
-    </w:p>
-    <w:bookmarkEnd w:id="39"/>
+      <w:bookmarkEnd w:id="56"/>
+    </w:p>
+    <w:bookmarkEnd w:id="40"/>
     <w:p>
       <w:r>
         <w:t>[Read the generic instructions above before this section.]</w:t>
@@ -13863,13 +14039,13 @@
       <w:pPr>
         <w:pStyle w:val="Heading3"/>
       </w:pPr>
-      <w:bookmarkStart w:id="56" w:name="_Toc294256730"/>
-      <w:bookmarkStart w:id="57" w:name="_Toc328416555"/>
+      <w:bookmarkStart w:id="57" w:name="_Toc294256730"/>
+      <w:bookmarkStart w:id="58" w:name="_Toc328416555"/>
       <w:r>
         <w:t>Prerequisites</w:t>
       </w:r>
-      <w:bookmarkEnd w:id="56"/>
       <w:bookmarkEnd w:id="57"/>
+      <w:bookmarkEnd w:id="58"/>
     </w:p>
     <w:p>
       <w:r>
@@ -14194,13 +14370,13 @@
       <w:pPr>
         <w:pStyle w:val="Heading3"/>
       </w:pPr>
-      <w:bookmarkStart w:id="58" w:name="_Toc294256731"/>
-      <w:bookmarkStart w:id="59" w:name="_Toc328416556"/>
+      <w:bookmarkStart w:id="59" w:name="_Toc294256731"/>
+      <w:bookmarkStart w:id="60" w:name="_Toc328416556"/>
       <w:r>
         <w:t>Installation instructions</w:t>
       </w:r>
-      <w:bookmarkEnd w:id="58"/>
       <w:bookmarkEnd w:id="59"/>
+      <w:bookmarkEnd w:id="60"/>
     </w:p>
     <w:p>
       <w:r>
@@ -15099,15 +15275,15 @@
       <w:pPr>
         <w:pStyle w:val="Heading2"/>
       </w:pPr>
-      <w:bookmarkStart w:id="60" w:name="_Ref294165798"/>
-      <w:bookmarkStart w:id="61" w:name="_Toc294256732"/>
-      <w:bookmarkStart w:id="62" w:name="_Toc328416557"/>
+      <w:bookmarkStart w:id="61" w:name="_Ref294165798"/>
+      <w:bookmarkStart w:id="62" w:name="_Toc294256732"/>
+      <w:bookmarkStart w:id="63" w:name="_Toc328416557"/>
       <w:r>
         <w:t>Installing on Mac OS X</w:t>
       </w:r>
-      <w:bookmarkEnd w:id="60"/>
       <w:bookmarkEnd w:id="61"/>
       <w:bookmarkEnd w:id="62"/>
+      <w:bookmarkEnd w:id="63"/>
     </w:p>
     <w:p>
       <w:r>
@@ -15118,13 +15294,13 @@
       <w:pPr>
         <w:pStyle w:val="Heading3"/>
       </w:pPr>
-      <w:bookmarkStart w:id="63" w:name="_Toc294256733"/>
-      <w:bookmarkStart w:id="64" w:name="_Toc328416558"/>
+      <w:bookmarkStart w:id="64" w:name="_Toc294256733"/>
+      <w:bookmarkStart w:id="65" w:name="_Toc328416558"/>
       <w:r>
         <w:t>Prerequisites</w:t>
       </w:r>
-      <w:bookmarkEnd w:id="63"/>
       <w:bookmarkEnd w:id="64"/>
+      <w:bookmarkEnd w:id="65"/>
     </w:p>
     <w:p>
       <w:r>
@@ -15155,13 +15331,13 @@
       <w:pPr>
         <w:pStyle w:val="Heading3"/>
       </w:pPr>
-      <w:bookmarkStart w:id="65" w:name="_Toc294256734"/>
-      <w:bookmarkStart w:id="66" w:name="_Toc328416559"/>
+      <w:bookmarkStart w:id="66" w:name="_Toc294256734"/>
+      <w:bookmarkStart w:id="67" w:name="_Toc328416559"/>
       <w:r>
         <w:t>Installation instructions</w:t>
       </w:r>
-      <w:bookmarkEnd w:id="65"/>
       <w:bookmarkEnd w:id="66"/>
+      <w:bookmarkEnd w:id="67"/>
     </w:p>
     <w:p>
       <w:r>
@@ -15971,15 +16147,15 @@
       <w:pPr>
         <w:pStyle w:val="Heading2"/>
       </w:pPr>
-      <w:bookmarkStart w:id="67" w:name="_Ref294165810"/>
-      <w:bookmarkStart w:id="68" w:name="_Toc294256735"/>
-      <w:bookmarkStart w:id="69" w:name="_Toc328416560"/>
+      <w:bookmarkStart w:id="68" w:name="_Ref294165810"/>
+      <w:bookmarkStart w:id="69" w:name="_Toc294256735"/>
+      <w:bookmarkStart w:id="70" w:name="_Toc328416560"/>
       <w:r>
         <w:t>Installing on Windows</w:t>
       </w:r>
-      <w:bookmarkEnd w:id="67"/>
       <w:bookmarkEnd w:id="68"/>
       <w:bookmarkEnd w:id="69"/>
+      <w:bookmarkEnd w:id="70"/>
     </w:p>
     <w:p>
       <w:r>
@@ -15990,13 +16166,13 @@
       <w:pPr>
         <w:pStyle w:val="Heading3"/>
       </w:pPr>
-      <w:bookmarkStart w:id="70" w:name="_Toc294256736"/>
-      <w:bookmarkStart w:id="71" w:name="_Toc328416561"/>
+      <w:bookmarkStart w:id="71" w:name="_Toc294256736"/>
+      <w:bookmarkStart w:id="72" w:name="_Toc328416561"/>
       <w:r>
         <w:t>Prerequisites</w:t>
       </w:r>
-      <w:bookmarkEnd w:id="70"/>
       <w:bookmarkEnd w:id="71"/>
+      <w:bookmarkEnd w:id="72"/>
     </w:p>
     <w:p>
       <w:r>
@@ -16053,13 +16229,13 @@
       <w:pPr>
         <w:pStyle w:val="Heading3"/>
       </w:pPr>
-      <w:bookmarkStart w:id="72" w:name="_Toc294256737"/>
-      <w:bookmarkStart w:id="73" w:name="_Toc328416562"/>
+      <w:bookmarkStart w:id="73" w:name="_Toc294256737"/>
+      <w:bookmarkStart w:id="74" w:name="_Toc328416562"/>
       <w:r>
         <w:t>Installation instructions</w:t>
       </w:r>
-      <w:bookmarkEnd w:id="72"/>
       <w:bookmarkEnd w:id="73"/>
+      <w:bookmarkEnd w:id="74"/>
     </w:p>
     <w:p>
       <w:r>
@@ -17332,12 +17508,12 @@
       <w:pPr>
         <w:pStyle w:val="Heading1"/>
       </w:pPr>
-      <w:bookmarkStart w:id="74" w:name="_Ref294183262"/>
+      <w:bookmarkStart w:id="75" w:name="_Ref294183262"/>
       <w:r>
         <w:br w:type="page"/>
       </w:r>
-      <w:bookmarkStart w:id="75" w:name="_Toc294256738"/>
-      <w:bookmarkStart w:id="76" w:name="_Toc328416563"/>
+      <w:bookmarkStart w:id="76" w:name="_Toc294256738"/>
+      <w:bookmarkStart w:id="77" w:name="_Toc328416563"/>
       <w:r>
         <w:lastRenderedPageBreak/>
         <w:t>Simple</w:t>
@@ -17348,9 +17524,9 @@
       <w:r>
         <w:t>Example: A Double Pendulum</w:t>
       </w:r>
-      <w:bookmarkEnd w:id="74"/>
       <w:bookmarkEnd w:id="75"/>
       <w:bookmarkEnd w:id="76"/>
+      <w:bookmarkEnd w:id="77"/>
     </w:p>
     <w:p>
       <w:r>
@@ -17361,13 +17537,13 @@
       <w:pPr>
         <w:pStyle w:val="Heading2"/>
       </w:pPr>
-      <w:bookmarkStart w:id="77" w:name="_Toc294256739"/>
-      <w:bookmarkStart w:id="78" w:name="_Toc328416564"/>
+      <w:bookmarkStart w:id="78" w:name="_Toc294256739"/>
+      <w:bookmarkStart w:id="79" w:name="_Toc328416564"/>
       <w:r>
         <w:t>A First Example</w:t>
       </w:r>
-      <w:bookmarkEnd w:id="77"/>
       <w:bookmarkEnd w:id="78"/>
+      <w:bookmarkEnd w:id="79"/>
     </w:p>
     <w:p>
       <w:r>
@@ -19941,19 +20117,32 @@
                         <w:color w:val="000000"/>
                       </w:rPr>
                     </w:pPr>
-                    <w:bookmarkStart w:id="79" w:name="_Ref249628778"/>
+                    <w:bookmarkStart w:id="80" w:name="_Ref249628778"/>
                     <w:r>
                       <w:t xml:space="preserve">Figure </w:t>
                     </w:r>
-                    <w:fldSimple w:instr=" SEQ Figure \* ARABIC ">
-                      <w:r>
-                        <w:rPr>
-                          <w:noProof/>
-                        </w:rPr>
-                        <w:t>5</w:t>
-                      </w:r>
-                    </w:fldSimple>
-                    <w:bookmarkEnd w:id="79"/>
+                    <w:r>
+                      <w:fldChar w:fldCharType="begin"/>
+                    </w:r>
+                    <w:r>
+                      <w:instrText xml:space="preserve"> SEQ Figure \* ARABIC </w:instrText>
+                    </w:r>
+                    <w:r>
+                      <w:fldChar w:fldCharType="separate"/>
+                    </w:r>
+                    <w:r>
+                      <w:rPr>
+                        <w:noProof/>
+                      </w:rPr>
+                      <w:t>5</w:t>
+                    </w:r>
+                    <w:r>
+                      <w:rPr>
+                        <w:noProof/>
+                      </w:rPr>
+                      <w:fldChar w:fldCharType="end"/>
+                    </w:r>
+                    <w:bookmarkEnd w:id="80"/>
                     <w:r>
                       <w:t>.</w:t>
                     </w:r>
@@ -20053,7 +20242,6 @@
             <v:line id="_x0000_s1364" style="position:absolute;flip:x y" from="6823,8371" to="8304,9283" strokecolor="#7f7f7f">
               <v:stroke endarrow="block"/>
             </v:line>
-            <w10:wrap type="none"/>
             <w10:anchorlock/>
           </v:group>
         </w:pict>
@@ -20197,7 +20385,7 @@
           <v:shape id="_x0000_i1036" type="#_x0000_t75" style="width:24pt;height:15pt" o:ole="">
             <v:imagedata r:id="rId56" o:title=""/>
           </v:shape>
-          <o:OLEObject Type="Embed" ProgID="Equation.DSMT4" ShapeID="_x0000_i1036" DrawAspect="Content" ObjectID="_1402158480" r:id="rId57"/>
+          <o:OLEObject Type="Embed" ProgID="Equation.DSMT4" ShapeID="_x0000_i1036" DrawAspect="Content" ObjectID="_1464697994" r:id="rId57"/>
         </w:object>
       </w:r>
       <w:r>
@@ -20259,7 +20447,7 @@
           <v:shape id="_x0000_i1037" type="#_x0000_t75" style="width:24.75pt;height:15pt" o:ole="">
             <v:imagedata r:id="rId58" o:title=""/>
           </v:shape>
-          <o:OLEObject Type="Embed" ProgID="Equation.DSMT4" ShapeID="_x0000_i1037" DrawAspect="Content" ObjectID="_1402158481" r:id="rId59"/>
+          <o:OLEObject Type="Embed" ProgID="Equation.DSMT4" ShapeID="_x0000_i1037" DrawAspect="Content" ObjectID="_1464697995" r:id="rId59"/>
         </w:object>
       </w:r>
       <w:r>
@@ -20282,7 +20470,7 @@
           <v:shape id="_x0000_i1038" type="#_x0000_t75" style="width:27pt;height:15pt" o:ole="">
             <v:imagedata r:id="rId60" o:title=""/>
           </v:shape>
-          <o:OLEObject Type="Embed" ProgID="Equation.DSMT4" ShapeID="_x0000_i1038" DrawAspect="Content" ObjectID="_1402158482" r:id="rId61"/>
+          <o:OLEObject Type="Embed" ProgID="Equation.DSMT4" ShapeID="_x0000_i1038" DrawAspect="Content" ObjectID="_1464697996" r:id="rId61"/>
         </w:object>
       </w:r>
       <w:r>
@@ -20305,7 +20493,7 @@
           <v:shape id="_x0000_i1039" type="#_x0000_t75" style="width:27pt;height:15pt" o:ole="">
             <v:imagedata r:id="rId62" o:title=""/>
           </v:shape>
-          <o:OLEObject Type="Embed" ProgID="Equation.DSMT4" ShapeID="_x0000_i1039" DrawAspect="Content" ObjectID="_1402158483" r:id="rId63"/>
+          <o:OLEObject Type="Embed" ProgID="Equation.DSMT4" ShapeID="_x0000_i1039" DrawAspect="Content" ObjectID="_1464697997" r:id="rId63"/>
         </w:object>
       </w:r>
       <w:r>
@@ -20343,7 +20531,7 @@
           <v:shape id="_x0000_i1040" type="#_x0000_t75" style="width:24pt;height:15pt" o:ole="">
             <v:imagedata r:id="rId64" o:title=""/>
           </v:shape>
-          <o:OLEObject Type="Embed" ProgID="Equation.DSMT4" ShapeID="_x0000_i1040" DrawAspect="Content" ObjectID="_1402158484" r:id="rId65"/>
+          <o:OLEObject Type="Embed" ProgID="Equation.DSMT4" ShapeID="_x0000_i1040" DrawAspect="Content" ObjectID="_1464697998" r:id="rId65"/>
         </w:object>
       </w:r>
       <w:r>
@@ -20368,7 +20556,7 @@
           <v:shape id="_x0000_i1041" type="#_x0000_t75" style="width:122.25pt;height:15pt" o:ole="">
             <v:imagedata r:id="rId66" o:title=""/>
           </v:shape>
-          <o:OLEObject Type="Embed" ProgID="Equation.DSMT4" ShapeID="_x0000_i1041" DrawAspect="Content" ObjectID="_1402158485" r:id="rId67"/>
+          <o:OLEObject Type="Embed" ProgID="Equation.DSMT4" ShapeID="_x0000_i1041" DrawAspect="Content" ObjectID="_1464697999" r:id="rId67"/>
         </w:object>
       </w:r>
       <w:r>
@@ -20386,7 +20574,7 @@
           <v:shape id="_x0000_i1042" type="#_x0000_t75" style="width:80.25pt;height:18pt" o:ole="">
             <v:imagedata r:id="rId68" o:title=""/>
           </v:shape>
-          <o:OLEObject Type="Embed" ProgID="Equation.DSMT4" ShapeID="_x0000_i1042" DrawAspect="Content" ObjectID="_1402158486" r:id="rId69"/>
+          <o:OLEObject Type="Embed" ProgID="Equation.DSMT4" ShapeID="_x0000_i1042" DrawAspect="Content" ObjectID="_1464698000" r:id="rId69"/>
         </w:object>
       </w:r>
       <w:r>
@@ -21265,13 +21453,13 @@
       <w:pPr>
         <w:pStyle w:val="Heading2"/>
       </w:pPr>
-      <w:bookmarkStart w:id="80" w:name="_Toc294256740"/>
-      <w:bookmarkStart w:id="81" w:name="_Toc328416565"/>
+      <w:bookmarkStart w:id="81" w:name="_Toc294256740"/>
+      <w:bookmarkStart w:id="82" w:name="_Toc328416565"/>
       <w:r>
         <w:t>A Scheduled Event Reporter</w:t>
       </w:r>
-      <w:bookmarkEnd w:id="80"/>
       <w:bookmarkEnd w:id="81"/>
+      <w:bookmarkEnd w:id="82"/>
     </w:p>
     <w:p>
       <w:r>
@@ -23517,13 +23705,13 @@
       <w:pPr>
         <w:pStyle w:val="Heading2"/>
       </w:pPr>
-      <w:bookmarkStart w:id="82" w:name="_Toc294256741"/>
-      <w:bookmarkStart w:id="83" w:name="_Toc328416566"/>
+      <w:bookmarkStart w:id="83" w:name="_Toc294256741"/>
+      <w:bookmarkStart w:id="84" w:name="_Toc328416566"/>
       <w:r>
         <w:t>A Triggered Event Reporter</w:t>
       </w:r>
-      <w:bookmarkEnd w:id="82"/>
       <w:bookmarkEnd w:id="83"/>
+      <w:bookmarkEnd w:id="84"/>
     </w:p>
     <w:p>
       <w:r>
@@ -25783,13 +25971,13 @@
       <w:pPr>
         <w:pStyle w:val="Heading2"/>
       </w:pPr>
-      <w:bookmarkStart w:id="84" w:name="_Toc294256742"/>
-      <w:bookmarkStart w:id="85" w:name="_Toc328416567"/>
+      <w:bookmarkStart w:id="85" w:name="_Toc294256742"/>
+      <w:bookmarkStart w:id="86" w:name="_Toc328416567"/>
       <w:r>
         <w:t>An Event Handler</w:t>
       </w:r>
-      <w:bookmarkEnd w:id="84"/>
       <w:bookmarkEnd w:id="85"/>
+      <w:bookmarkEnd w:id="86"/>
     </w:p>
     <w:p>
       <w:r>
@@ -27124,13 +27312,13 @@
       <w:pPr>
         <w:pStyle w:val="Heading2"/>
       </w:pPr>
-      <w:bookmarkStart w:id="86" w:name="_Toc294256743"/>
-      <w:bookmarkStart w:id="87" w:name="_Toc328416568"/>
+      <w:bookmarkStart w:id="87" w:name="_Toc294256743"/>
+      <w:bookmarkStart w:id="88" w:name="_Toc328416568"/>
       <w:r>
         <w:t>Constraints</w:t>
       </w:r>
-      <w:bookmarkEnd w:id="86"/>
       <w:bookmarkEnd w:id="87"/>
+      <w:bookmarkEnd w:id="88"/>
     </w:p>
     <w:p>
       <w:r>
@@ -27345,15 +27533,15 @@
         <w:pStyle w:val="Heading1"/>
         <w:spacing w:before="0" w:after="0"/>
       </w:pPr>
-      <w:bookmarkStart w:id="88" w:name="_Ref243468075"/>
-      <w:bookmarkStart w:id="89" w:name="_Toc243801053"/>
-      <w:bookmarkStart w:id="90" w:name="_Toc277340847"/>
+      <w:bookmarkStart w:id="89" w:name="_Ref243468075"/>
+      <w:bookmarkStart w:id="90" w:name="_Toc243801053"/>
+      <w:bookmarkStart w:id="91" w:name="_Toc277340847"/>
       <w:r>
         <w:br w:type="page"/>
       </w:r>
-      <w:bookmarkStart w:id="91" w:name="_Toc294256744"/>
-      <w:bookmarkStart w:id="92" w:name="_Ref294258707"/>
-      <w:bookmarkStart w:id="93" w:name="_Toc328416569"/>
+      <w:bookmarkStart w:id="92" w:name="_Toc294256744"/>
+      <w:bookmarkStart w:id="93" w:name="_Ref294258707"/>
+      <w:bookmarkStart w:id="94" w:name="_Toc328416569"/>
       <w:r>
         <w:lastRenderedPageBreak/>
         <w:t xml:space="preserve">Some </w:t>
@@ -27367,12 +27555,12 @@
       <w:r>
         <w:t xml:space="preserve"> Basics</w:t>
       </w:r>
-      <w:bookmarkEnd w:id="88"/>
       <w:bookmarkEnd w:id="89"/>
       <w:bookmarkEnd w:id="90"/>
       <w:bookmarkEnd w:id="91"/>
       <w:bookmarkEnd w:id="92"/>
       <w:bookmarkEnd w:id="93"/>
+      <w:bookmarkEnd w:id="94"/>
     </w:p>
     <w:p>
       <w:r>
@@ -27414,17 +27602,17 @@
       <w:pPr>
         <w:pStyle w:val="Heading2"/>
       </w:pPr>
-      <w:bookmarkStart w:id="94" w:name="_Toc244059000"/>
-      <w:bookmarkStart w:id="95" w:name="_Toc277340848"/>
-      <w:bookmarkStart w:id="96" w:name="_Toc294256745"/>
-      <w:bookmarkStart w:id="97" w:name="_Toc328416570"/>
+      <w:bookmarkStart w:id="95" w:name="_Toc244059000"/>
+      <w:bookmarkStart w:id="96" w:name="_Toc277340848"/>
+      <w:bookmarkStart w:id="97" w:name="_Toc294256745"/>
+      <w:bookmarkStart w:id="98" w:name="_Toc328416570"/>
       <w:r>
         <w:t>Naming Conventions</w:t>
       </w:r>
-      <w:bookmarkEnd w:id="94"/>
       <w:bookmarkEnd w:id="95"/>
       <w:bookmarkEnd w:id="96"/>
       <w:bookmarkEnd w:id="97"/>
+      <w:bookmarkEnd w:id="98"/>
     </w:p>
     <w:p>
       <w:r>
@@ -27620,17 +27808,17 @@
       <w:pPr>
         <w:pStyle w:val="Heading2"/>
       </w:pPr>
-      <w:bookmarkStart w:id="98" w:name="_Toc244059001"/>
-      <w:bookmarkStart w:id="99" w:name="_Toc277340849"/>
-      <w:bookmarkStart w:id="100" w:name="_Toc294256746"/>
-      <w:bookmarkStart w:id="101" w:name="_Toc328416571"/>
+      <w:bookmarkStart w:id="99" w:name="_Toc244059001"/>
+      <w:bookmarkStart w:id="100" w:name="_Toc277340849"/>
+      <w:bookmarkStart w:id="101" w:name="_Toc294256746"/>
+      <w:bookmarkStart w:id="102" w:name="_Toc328416571"/>
       <w:r>
         <w:t>Numbers and Constants in SimTK</w:t>
       </w:r>
-      <w:bookmarkEnd w:id="98"/>
       <w:bookmarkEnd w:id="99"/>
       <w:bookmarkEnd w:id="100"/>
       <w:bookmarkEnd w:id="101"/>
+      <w:bookmarkEnd w:id="102"/>
     </w:p>
     <w:p>
       <w:r>
@@ -27893,7 +28081,7 @@
           <v:shape id="_x0000_i1043" type="#_x0000_t75" style="width:24pt;height:17.25pt" o:ole="">
             <v:imagedata r:id="rId72" o:title=""/>
           </v:shape>
-          <o:OLEObject Type="Embed" ProgID="Equation.DSMT4" ShapeID="_x0000_i1043" DrawAspect="Content" ObjectID="_1402158487" r:id="rId73"/>
+          <o:OLEObject Type="Embed" ProgID="Equation.DSMT4" ShapeID="_x0000_i1043" DrawAspect="Content" ObjectID="_1464698001" r:id="rId73"/>
         </w:object>
       </w:r>
       <w:r>
@@ -27916,17 +28104,17 @@
       <w:pPr>
         <w:pStyle w:val="Heading2"/>
       </w:pPr>
-      <w:bookmarkStart w:id="102" w:name="_Toc244059002"/>
-      <w:bookmarkStart w:id="103" w:name="_Toc277340850"/>
-      <w:bookmarkStart w:id="104" w:name="_Toc294256747"/>
-      <w:bookmarkStart w:id="105" w:name="_Toc328416572"/>
+      <w:bookmarkStart w:id="103" w:name="_Toc244059002"/>
+      <w:bookmarkStart w:id="104" w:name="_Toc277340850"/>
+      <w:bookmarkStart w:id="105" w:name="_Toc294256747"/>
+      <w:bookmarkStart w:id="106" w:name="_Toc328416572"/>
       <w:r>
         <w:t>Vectors and Matrices</w:t>
       </w:r>
-      <w:bookmarkEnd w:id="102"/>
       <w:bookmarkEnd w:id="103"/>
       <w:bookmarkEnd w:id="104"/>
       <w:bookmarkEnd w:id="105"/>
+      <w:bookmarkEnd w:id="106"/>
     </w:p>
     <w:p>
       <w:r>
@@ -28654,21 +28842,21 @@
       <w:pPr>
         <w:pStyle w:val="Heading3"/>
       </w:pPr>
-      <w:bookmarkStart w:id="106" w:name="_Toc244059003"/>
-      <w:bookmarkStart w:id="107" w:name="_Toc244337103"/>
-      <w:bookmarkStart w:id="108" w:name="_Toc249977067"/>
-      <w:bookmarkStart w:id="109" w:name="_Toc277340851"/>
-      <w:bookmarkStart w:id="110" w:name="_Toc294256748"/>
-      <w:bookmarkStart w:id="111" w:name="_Toc328416573"/>
+      <w:bookmarkStart w:id="107" w:name="_Toc244059003"/>
+      <w:bookmarkStart w:id="108" w:name="_Toc244337103"/>
+      <w:bookmarkStart w:id="109" w:name="_Toc249977067"/>
+      <w:bookmarkStart w:id="110" w:name="_Toc277340851"/>
+      <w:bookmarkStart w:id="111" w:name="_Toc294256748"/>
+      <w:bookmarkStart w:id="112" w:name="_Toc328416573"/>
       <w:r>
         <w:t>Operators</w:t>
       </w:r>
-      <w:bookmarkEnd w:id="106"/>
       <w:bookmarkEnd w:id="107"/>
       <w:bookmarkEnd w:id="108"/>
       <w:bookmarkEnd w:id="109"/>
       <w:bookmarkEnd w:id="110"/>
       <w:bookmarkEnd w:id="111"/>
+      <w:bookmarkEnd w:id="112"/>
     </w:p>
     <w:p>
       <w:r>
@@ -29178,21 +29366,21 @@
       <w:pPr>
         <w:pStyle w:val="Heading3"/>
       </w:pPr>
-      <w:bookmarkStart w:id="112" w:name="_Toc244059004"/>
-      <w:bookmarkStart w:id="113" w:name="_Toc244337104"/>
-      <w:bookmarkStart w:id="114" w:name="_Toc249977068"/>
-      <w:bookmarkStart w:id="115" w:name="_Toc277340852"/>
-      <w:bookmarkStart w:id="116" w:name="_Toc294256749"/>
-      <w:bookmarkStart w:id="117" w:name="_Toc328416574"/>
+      <w:bookmarkStart w:id="113" w:name="_Toc244059004"/>
+      <w:bookmarkStart w:id="114" w:name="_Toc244337104"/>
+      <w:bookmarkStart w:id="115" w:name="_Toc249977068"/>
+      <w:bookmarkStart w:id="116" w:name="_Toc277340852"/>
+      <w:bookmarkStart w:id="117" w:name="_Toc294256749"/>
+      <w:bookmarkStart w:id="118" w:name="_Toc328416574"/>
       <w:r>
         <w:t>Construction and assignment</w:t>
       </w:r>
-      <w:bookmarkEnd w:id="112"/>
       <w:bookmarkEnd w:id="113"/>
       <w:bookmarkEnd w:id="114"/>
       <w:bookmarkEnd w:id="115"/>
       <w:bookmarkEnd w:id="116"/>
       <w:bookmarkEnd w:id="117"/>
+      <w:bookmarkEnd w:id="118"/>
     </w:p>
     <w:p>
       <w:r>
@@ -30046,21 +30234,21 @@
       <w:pPr>
         <w:pStyle w:val="Heading3"/>
       </w:pPr>
-      <w:bookmarkStart w:id="118" w:name="_Toc244059005"/>
-      <w:bookmarkStart w:id="119" w:name="_Toc244337105"/>
-      <w:bookmarkStart w:id="120" w:name="_Toc249977069"/>
-      <w:bookmarkStart w:id="121" w:name="_Toc277340853"/>
-      <w:bookmarkStart w:id="122" w:name="_Toc294256750"/>
-      <w:bookmarkStart w:id="123" w:name="_Toc328416575"/>
+      <w:bookmarkStart w:id="119" w:name="_Toc244059005"/>
+      <w:bookmarkStart w:id="120" w:name="_Toc244337105"/>
+      <w:bookmarkStart w:id="121" w:name="_Toc249977069"/>
+      <w:bookmarkStart w:id="122" w:name="_Toc277340853"/>
+      <w:bookmarkStart w:id="123" w:name="_Toc294256750"/>
+      <w:bookmarkStart w:id="124" w:name="_Toc328416575"/>
       <w:r>
         <w:t>Indexing</w:t>
       </w:r>
-      <w:bookmarkEnd w:id="118"/>
       <w:bookmarkEnd w:id="119"/>
       <w:bookmarkEnd w:id="120"/>
       <w:bookmarkEnd w:id="121"/>
       <w:bookmarkEnd w:id="122"/>
       <w:bookmarkEnd w:id="123"/>
+      <w:bookmarkEnd w:id="124"/>
     </w:p>
     <w:p>
       <w:r>
@@ -30852,21 +31040,21 @@
       <w:pPr>
         <w:pStyle w:val="Heading3"/>
       </w:pPr>
-      <w:bookmarkStart w:id="124" w:name="_Toc244059006"/>
-      <w:bookmarkStart w:id="125" w:name="_Toc244337106"/>
-      <w:bookmarkStart w:id="126" w:name="_Toc249977070"/>
-      <w:bookmarkStart w:id="127" w:name="_Toc277340854"/>
-      <w:bookmarkStart w:id="128" w:name="_Toc294256751"/>
-      <w:bookmarkStart w:id="129" w:name="_Toc328416576"/>
+      <w:bookmarkStart w:id="125" w:name="_Toc244059006"/>
+      <w:bookmarkStart w:id="126" w:name="_Toc244337106"/>
+      <w:bookmarkStart w:id="127" w:name="_Toc249977070"/>
+      <w:bookmarkStart w:id="128" w:name="_Toc277340854"/>
+      <w:bookmarkStart w:id="129" w:name="_Toc294256751"/>
+      <w:bookmarkStart w:id="130" w:name="_Toc328416576"/>
       <w:r>
         <w:t>Output</w:t>
       </w:r>
-      <w:bookmarkEnd w:id="124"/>
       <w:bookmarkEnd w:id="125"/>
       <w:bookmarkEnd w:id="126"/>
       <w:bookmarkEnd w:id="127"/>
       <w:bookmarkEnd w:id="128"/>
       <w:bookmarkEnd w:id="129"/>
+      <w:bookmarkEnd w:id="130"/>
     </w:p>
     <w:p>
       <w:r>
@@ -30960,17 +31148,17 @@
       <w:pPr>
         <w:pStyle w:val="Heading2"/>
       </w:pPr>
-      <w:bookmarkStart w:id="130" w:name="_Toc244059007"/>
-      <w:bookmarkStart w:id="131" w:name="_Toc277340855"/>
-      <w:bookmarkStart w:id="132" w:name="_Toc294256752"/>
-      <w:bookmarkStart w:id="133" w:name="_Toc328416577"/>
+      <w:bookmarkStart w:id="131" w:name="_Toc244059007"/>
+      <w:bookmarkStart w:id="132" w:name="_Toc277340855"/>
+      <w:bookmarkStart w:id="133" w:name="_Toc294256752"/>
+      <w:bookmarkStart w:id="134" w:name="_Toc328416577"/>
       <w:r>
         <w:t>Basic Geometry and Mechanics</w:t>
       </w:r>
-      <w:bookmarkEnd w:id="130"/>
       <w:bookmarkEnd w:id="131"/>
       <w:bookmarkEnd w:id="132"/>
       <w:bookmarkEnd w:id="133"/>
+      <w:bookmarkEnd w:id="134"/>
     </w:p>
     <w:p>
       <w:r>
@@ -31000,21 +31188,21 @@
         <w:pStyle w:val="Heading3"/>
         <w:jc w:val="left"/>
       </w:pPr>
-      <w:bookmarkStart w:id="134" w:name="_Toc244059008"/>
-      <w:bookmarkStart w:id="135" w:name="_Toc244337108"/>
-      <w:bookmarkStart w:id="136" w:name="_Toc249977072"/>
-      <w:bookmarkStart w:id="137" w:name="_Toc277340856"/>
-      <w:bookmarkStart w:id="138" w:name="_Toc294256753"/>
-      <w:bookmarkStart w:id="139" w:name="_Toc328416578"/>
+      <w:bookmarkStart w:id="135" w:name="_Toc244059008"/>
+      <w:bookmarkStart w:id="136" w:name="_Toc244337108"/>
+      <w:bookmarkStart w:id="137" w:name="_Toc249977072"/>
+      <w:bookmarkStart w:id="138" w:name="_Toc277340856"/>
+      <w:bookmarkStart w:id="139" w:name="_Toc294256753"/>
+      <w:bookmarkStart w:id="140" w:name="_Toc328416578"/>
       <w:r>
         <w:t>Stations (points)</w:t>
       </w:r>
-      <w:bookmarkEnd w:id="134"/>
       <w:bookmarkEnd w:id="135"/>
       <w:bookmarkEnd w:id="136"/>
       <w:bookmarkEnd w:id="137"/>
       <w:bookmarkEnd w:id="138"/>
       <w:bookmarkEnd w:id="139"/>
+      <w:bookmarkEnd w:id="140"/>
     </w:p>
     <w:p>
       <w:r>
@@ -31053,21 +31241,21 @@
         <w:pStyle w:val="Heading3"/>
         <w:jc w:val="left"/>
       </w:pPr>
-      <w:bookmarkStart w:id="140" w:name="_Toc244059009"/>
-      <w:bookmarkStart w:id="141" w:name="_Toc244337109"/>
-      <w:bookmarkStart w:id="142" w:name="_Toc249977073"/>
-      <w:bookmarkStart w:id="143" w:name="_Toc277340857"/>
-      <w:bookmarkStart w:id="144" w:name="_Toc294256754"/>
-      <w:bookmarkStart w:id="145" w:name="_Toc328416579"/>
+      <w:bookmarkStart w:id="141" w:name="_Toc244059009"/>
+      <w:bookmarkStart w:id="142" w:name="_Toc244337109"/>
+      <w:bookmarkStart w:id="143" w:name="_Toc249977073"/>
+      <w:bookmarkStart w:id="144" w:name="_Toc277340857"/>
+      <w:bookmarkStart w:id="145" w:name="_Toc294256754"/>
+      <w:bookmarkStart w:id="146" w:name="_Toc328416579"/>
       <w:r>
         <w:t>Directions (unit vectors)</w:t>
       </w:r>
-      <w:bookmarkEnd w:id="140"/>
       <w:bookmarkEnd w:id="141"/>
       <w:bookmarkEnd w:id="142"/>
       <w:bookmarkEnd w:id="143"/>
       <w:bookmarkEnd w:id="144"/>
       <w:bookmarkEnd w:id="145"/>
+      <w:bookmarkEnd w:id="146"/>
     </w:p>
     <w:p>
       <w:r>
@@ -31369,21 +31557,21 @@
         <w:pStyle w:val="Heading3"/>
         <w:jc w:val="left"/>
       </w:pPr>
-      <w:bookmarkStart w:id="146" w:name="_Toc244059010"/>
-      <w:bookmarkStart w:id="147" w:name="_Toc244337110"/>
-      <w:bookmarkStart w:id="148" w:name="_Toc249977074"/>
-      <w:bookmarkStart w:id="149" w:name="_Toc277340858"/>
-      <w:bookmarkStart w:id="150" w:name="_Toc294256755"/>
-      <w:bookmarkStart w:id="151" w:name="_Toc328416580"/>
+      <w:bookmarkStart w:id="147" w:name="_Toc244059010"/>
+      <w:bookmarkStart w:id="148" w:name="_Toc244337110"/>
+      <w:bookmarkStart w:id="149" w:name="_Toc249977074"/>
+      <w:bookmarkStart w:id="150" w:name="_Toc277340858"/>
+      <w:bookmarkStart w:id="151" w:name="_Toc294256755"/>
+      <w:bookmarkStart w:id="152" w:name="_Toc328416580"/>
       <w:r>
         <w:t>Rotations</w:t>
       </w:r>
-      <w:bookmarkEnd w:id="146"/>
       <w:bookmarkEnd w:id="147"/>
       <w:bookmarkEnd w:id="148"/>
       <w:bookmarkEnd w:id="149"/>
       <w:bookmarkEnd w:id="150"/>
       <w:bookmarkEnd w:id="151"/>
+      <w:bookmarkEnd w:id="152"/>
     </w:p>
     <w:p>
       <w:r>
@@ -31613,7 +31801,7 @@
           <v:shape id="_x0000_i1044" type="#_x0000_t75" style="width:32.25pt;height:15pt" o:ole="">
             <v:imagedata r:id="rId75" o:title=""/>
           </v:shape>
-          <o:OLEObject Type="Embed" ProgID="Equation.DSMT4" ShapeID="_x0000_i1044" DrawAspect="Content" ObjectID="_1402158488" r:id="rId76"/>
+          <o:OLEObject Type="Embed" ProgID="Equation.DSMT4" ShapeID="_x0000_i1044" DrawAspect="Content" ObjectID="_1464698002" r:id="rId76"/>
         </w:object>
       </w:r>
       <w:r>
@@ -31633,7 +31821,7 @@
           <v:shape id="_x0000_i1045" type="#_x0000_t75" style="width:156.75pt;height:27.75pt" o:ole="">
             <v:imagedata r:id="rId77" o:title=""/>
           </v:shape>
-          <o:OLEObject Type="Embed" ProgID="Equation.DSMT4" ShapeID="_x0000_i1045" DrawAspect="Content" ObjectID="_1402158489" r:id="rId78"/>
+          <o:OLEObject Type="Embed" ProgID="Equation.DSMT4" ShapeID="_x0000_i1045" DrawAspect="Content" ObjectID="_1464698003" r:id="rId78"/>
         </w:object>
       </w:r>
     </w:p>
@@ -31686,7 +31874,7 @@
           <v:shape id="_x0000_i1046" type="#_x0000_t75" style="width:23.25pt;height:21.75pt" o:ole="">
             <v:imagedata r:id="rId79" o:title=""/>
           </v:shape>
-          <o:OLEObject Type="Embed" ProgID="Equation.DSMT4" ShapeID="_x0000_i1046" DrawAspect="Content" ObjectID="_1402158490" r:id="rId80"/>
+          <o:OLEObject Type="Embed" ProgID="Equation.DSMT4" ShapeID="_x0000_i1046" DrawAspect="Content" ObjectID="_1464698004" r:id="rId80"/>
         </w:object>
       </w:r>
       <w:r>
@@ -31709,7 +31897,7 @@
           <v:shape id="_x0000_i1047" type="#_x0000_t75" style="width:21.75pt;height:15pt" o:ole="">
             <v:imagedata r:id="rId81" o:title=""/>
           </v:shape>
-          <o:OLEObject Type="Embed" ProgID="Equation.DSMT4" ShapeID="_x0000_i1047" DrawAspect="Content" ObjectID="_1402158491" r:id="rId82"/>
+          <o:OLEObject Type="Embed" ProgID="Equation.DSMT4" ShapeID="_x0000_i1047" DrawAspect="Content" ObjectID="_1464698005" r:id="rId82"/>
         </w:object>
       </w:r>
       <w:r>
@@ -31786,7 +31974,7 @@
           <v:shape id="_x0000_i1048" type="#_x0000_t75" style="width:21.75pt;height:15pt" o:ole="">
             <v:imagedata r:id="rId81" o:title=""/>
           </v:shape>
-          <o:OLEObject Type="Embed" ProgID="Equation.DSMT4" ShapeID="_x0000_i1048" DrawAspect="Content" ObjectID="_1402158492" r:id="rId83"/>
+          <o:OLEObject Type="Embed" ProgID="Equation.DSMT4" ShapeID="_x0000_i1048" DrawAspect="Content" ObjectID="_1464698006" r:id="rId83"/>
         </w:object>
       </w:r>
       <w:r>
@@ -31823,7 +32011,7 @@
           <v:shape id="_x0000_i1049" type="#_x0000_t75" style="width:62.25pt;height:15pt" o:ole="">
             <v:imagedata r:id="rId84" o:title=""/>
           </v:shape>
-          <o:OLEObject Type="Embed" ProgID="Equation.DSMT4" ShapeID="_x0000_i1049" DrawAspect="Content" ObjectID="_1402158493" r:id="rId85"/>
+          <o:OLEObject Type="Embed" ProgID="Equation.DSMT4" ShapeID="_x0000_i1049" DrawAspect="Content" ObjectID="_1464698007" r:id="rId85"/>
         </w:object>
       </w:r>
       <w:r>
@@ -31837,7 +32025,7 @@
           <v:shape id="_x0000_i1050" type="#_x0000_t75" style="width:21.75pt;height:15pt" o:ole="">
             <v:imagedata r:id="rId81" o:title=""/>
           </v:shape>
-          <o:OLEObject Type="Embed" ProgID="Equation.DSMT4" ShapeID="_x0000_i1050" DrawAspect="Content" ObjectID="_1402158494" r:id="rId86"/>
+          <o:OLEObject Type="Embed" ProgID="Equation.DSMT4" ShapeID="_x0000_i1050" DrawAspect="Content" ObjectID="_1464698008" r:id="rId86"/>
         </w:object>
       </w:r>
       <w:r>
@@ -31886,7 +32074,7 @@
           <v:shape id="_x0000_i1051" type="#_x0000_t75" style="width:68.25pt;height:15.75pt" o:ole="">
             <v:imagedata r:id="rId87" o:title=""/>
           </v:shape>
-          <o:OLEObject Type="Embed" ProgID="Equation.DSMT4" ShapeID="_x0000_i1051" DrawAspect="Content" ObjectID="_1402158495" r:id="rId88"/>
+          <o:OLEObject Type="Embed" ProgID="Equation.DSMT4" ShapeID="_x0000_i1051" DrawAspect="Content" ObjectID="_1464698009" r:id="rId88"/>
         </w:object>
       </w:r>
       <w:r>
@@ -31900,7 +32088,7 @@
           <v:shape id="_x0000_i1052" type="#_x0000_t75" style="width:125.25pt;height:15.75pt" o:ole="">
             <v:imagedata r:id="rId89" o:title=""/>
           </v:shape>
-          <o:OLEObject Type="Embed" ProgID="Equation.DSMT4" ShapeID="_x0000_i1052" DrawAspect="Content" ObjectID="_1402158496" r:id="rId90"/>
+          <o:OLEObject Type="Embed" ProgID="Equation.DSMT4" ShapeID="_x0000_i1052" DrawAspect="Content" ObjectID="_1464698010" r:id="rId90"/>
         </w:object>
       </w:r>
       <w:r>
@@ -32015,7 +32203,7 @@
           <v:shape id="_x0000_i1053" type="#_x0000_t75" style="width:21.75pt;height:15pt" o:ole="">
             <v:imagedata r:id="rId81" o:title=""/>
           </v:shape>
-          <o:OLEObject Type="Embed" ProgID="Equation.DSMT4" ShapeID="_x0000_i1053" DrawAspect="Content" ObjectID="_1402158497" r:id="rId91"/>
+          <o:OLEObject Type="Embed" ProgID="Equation.DSMT4" ShapeID="_x0000_i1053" DrawAspect="Content" ObjectID="_1464698011" r:id="rId91"/>
         </w:object>
       </w:r>
       <w:r>
@@ -32029,7 +32217,7 @@
           <v:shape id="_x0000_i1054" type="#_x0000_t75" style="width:23.25pt;height:15pt" o:ole="">
             <v:imagedata r:id="rId92" o:title=""/>
           </v:shape>
-          <o:OLEObject Type="Embed" ProgID="Equation.DSMT4" ShapeID="_x0000_i1054" DrawAspect="Content" ObjectID="_1402158498" r:id="rId93"/>
+          <o:OLEObject Type="Embed" ProgID="Equation.DSMT4" ShapeID="_x0000_i1054" DrawAspect="Content" ObjectID="_1464698012" r:id="rId93"/>
         </w:object>
       </w:r>
       <w:r>
@@ -32043,7 +32231,7 @@
           <v:shape id="_x0000_i1055" type="#_x0000_t75" style="width:21.75pt;height:15pt" o:ole="">
             <v:imagedata r:id="rId94" o:title=""/>
           </v:shape>
-          <o:OLEObject Type="Embed" ProgID="Equation.DSMT4" ShapeID="_x0000_i1055" DrawAspect="Content" ObjectID="_1402158499" r:id="rId95"/>
+          <o:OLEObject Type="Embed" ProgID="Equation.DSMT4" ShapeID="_x0000_i1055" DrawAspect="Content" ObjectID="_1464698013" r:id="rId95"/>
         </w:object>
       </w:r>
       <w:r>
@@ -32057,7 +32245,7 @@
           <v:shape id="_x0000_i1056" type="#_x0000_t75" style="width:144.75pt;height:15pt" o:ole="">
             <v:imagedata r:id="rId96" o:title=""/>
           </v:shape>
-          <o:OLEObject Type="Embed" ProgID="Equation.DSMT4" ShapeID="_x0000_i1056" DrawAspect="Content" ObjectID="_1402158500" r:id="rId97"/>
+          <o:OLEObject Type="Embed" ProgID="Equation.DSMT4" ShapeID="_x0000_i1056" DrawAspect="Content" ObjectID="_1464698014" r:id="rId97"/>
         </w:object>
       </w:r>
       <w:r>
@@ -32071,7 +32259,7 @@
           <v:shape id="_x0000_i1057" type="#_x0000_t75" style="width:54.75pt;height:15pt" o:ole="">
             <v:imagedata r:id="rId98" o:title=""/>
           </v:shape>
-          <o:OLEObject Type="Embed" ProgID="Equation.DSMT4" ShapeID="_x0000_i1057" DrawAspect="Content" ObjectID="_1402158501" r:id="rId99"/>
+          <o:OLEObject Type="Embed" ProgID="Equation.DSMT4" ShapeID="_x0000_i1057" DrawAspect="Content" ObjectID="_1464698015" r:id="rId99"/>
         </w:object>
       </w:r>
       <w:r>
@@ -32085,7 +32273,7 @@
           <v:shape id="_x0000_i1058" type="#_x0000_t75" style="width:63pt;height:18pt" o:ole="">
             <v:imagedata r:id="rId100" o:title=""/>
           </v:shape>
-          <o:OLEObject Type="Embed" ProgID="Equation.DSMT4" ShapeID="_x0000_i1058" DrawAspect="Content" ObjectID="_1402158502" r:id="rId101"/>
+          <o:OLEObject Type="Embed" ProgID="Equation.DSMT4" ShapeID="_x0000_i1058" DrawAspect="Content" ObjectID="_1464698016" r:id="rId101"/>
         </w:object>
       </w:r>
       <w:r>
@@ -32099,7 +32287,7 @@
           <v:shape id="_x0000_i1059" type="#_x0000_t75" style="width:68.25pt;height:18pt" o:ole="">
             <v:imagedata r:id="rId102" o:title=""/>
           </v:shape>
-          <o:OLEObject Type="Embed" ProgID="Equation.DSMT4" ShapeID="_x0000_i1059" DrawAspect="Content" ObjectID="_1402158503" r:id="rId103"/>
+          <o:OLEObject Type="Embed" ProgID="Equation.DSMT4" ShapeID="_x0000_i1059" DrawAspect="Content" ObjectID="_1464698017" r:id="rId103"/>
         </w:object>
       </w:r>
       <w:r>
@@ -32124,7 +32312,7 @@
           <v:shape id="_x0000_i1060" type="#_x0000_t75" style="width:41.25pt;height:15.75pt" o:ole="">
             <v:imagedata r:id="rId104" o:title=""/>
           </v:shape>
-          <o:OLEObject Type="Embed" ProgID="Equation.DSMT4" ShapeID="_x0000_i1060" DrawAspect="Content" ObjectID="_1402158504" r:id="rId105"/>
+          <o:OLEObject Type="Embed" ProgID="Equation.DSMT4" ShapeID="_x0000_i1060" DrawAspect="Content" ObjectID="_1464698018" r:id="rId105"/>
         </w:object>
       </w:r>
       <w:r>
@@ -32138,7 +32326,7 @@
           <v:shape id="_x0000_i1061" type="#_x0000_t75" style="width:48pt;height:15.75pt" o:ole="">
             <v:imagedata r:id="rId106" o:title=""/>
           </v:shape>
-          <o:OLEObject Type="Embed" ProgID="Equation.DSMT4" ShapeID="_x0000_i1061" DrawAspect="Content" ObjectID="_1402158505" r:id="rId107"/>
+          <o:OLEObject Type="Embed" ProgID="Equation.DSMT4" ShapeID="_x0000_i1061" DrawAspect="Content" ObjectID="_1464698019" r:id="rId107"/>
         </w:object>
       </w:r>
       <w:r>
@@ -32164,22 +32352,22 @@
         <w:pStyle w:val="Heading3"/>
         <w:jc w:val="left"/>
       </w:pPr>
-      <w:bookmarkStart w:id="152" w:name="_Toc244059011"/>
-      <w:bookmarkStart w:id="153" w:name="_Toc244337111"/>
-      <w:bookmarkStart w:id="154" w:name="_Toc249977075"/>
-      <w:bookmarkStart w:id="155" w:name="_Toc277340859"/>
-      <w:bookmarkStart w:id="156" w:name="_Toc294256756"/>
-      <w:bookmarkStart w:id="157" w:name="_Toc328416581"/>
+      <w:bookmarkStart w:id="153" w:name="_Toc244059011"/>
+      <w:bookmarkStart w:id="154" w:name="_Toc244337111"/>
+      <w:bookmarkStart w:id="155" w:name="_Toc249977075"/>
+      <w:bookmarkStart w:id="156" w:name="_Toc277340859"/>
+      <w:bookmarkStart w:id="157" w:name="_Toc294256756"/>
+      <w:bookmarkStart w:id="158" w:name="_Toc328416581"/>
       <w:r>
         <w:lastRenderedPageBreak/>
         <w:t>Transforms</w:t>
       </w:r>
-      <w:bookmarkEnd w:id="152"/>
       <w:bookmarkEnd w:id="153"/>
       <w:bookmarkEnd w:id="154"/>
       <w:bookmarkEnd w:id="155"/>
       <w:bookmarkEnd w:id="156"/>
       <w:bookmarkEnd w:id="157"/>
+      <w:bookmarkEnd w:id="158"/>
     </w:p>
     <w:p>
       <w:r>
@@ -32325,7 +32513,7 @@
           <v:shape id="_x0000_i1062" type="#_x0000_t75" style="width:189.75pt;height:42pt" o:ole="">
             <v:imagedata r:id="rId108" o:title=""/>
           </v:shape>
-          <o:OLEObject Type="Embed" ProgID="Equation.DSMT4" ShapeID="_x0000_i1062" DrawAspect="Content" ObjectID="_1402158506" r:id="rId109"/>
+          <o:OLEObject Type="Embed" ProgID="Equation.DSMT4" ShapeID="_x0000_i1062" DrawAspect="Content" ObjectID="_1464698020" r:id="rId109"/>
         </w:object>
       </w:r>
     </w:p>
@@ -32344,7 +32532,7 @@
           <v:shape id="_x0000_i1063" type="#_x0000_t75" style="width:66.75pt;height:19.5pt" o:ole="">
             <v:imagedata r:id="rId110" o:title=""/>
           </v:shape>
-          <o:OLEObject Type="Embed" ProgID="Equation.DSMT4" ShapeID="_x0000_i1063" DrawAspect="Content" ObjectID="_1402158507" r:id="rId111"/>
+          <o:OLEObject Type="Embed" ProgID="Equation.DSMT4" ShapeID="_x0000_i1063" DrawAspect="Content" ObjectID="_1464698021" r:id="rId111"/>
         </w:object>
       </w:r>
       <w:r>
@@ -32367,7 +32555,7 @@
           <v:shape id="_x0000_i1064" type="#_x0000_t75" style="width:35.25pt;height:15pt" o:ole="">
             <v:imagedata r:id="rId112" o:title=""/>
           </v:shape>
-          <o:OLEObject Type="Embed" ProgID="Equation.DSMT4" ShapeID="_x0000_i1064" DrawAspect="Content" ObjectID="_1402158508" r:id="rId113"/>
+          <o:OLEObject Type="Embed" ProgID="Equation.DSMT4" ShapeID="_x0000_i1064" DrawAspect="Content" ObjectID="_1464698022" r:id="rId113"/>
         </w:object>
       </w:r>
       <w:r>
@@ -32381,7 +32569,7 @@
           <v:shape id="_x0000_i1065" type="#_x0000_t75" style="width:24.75pt;height:15pt" o:ole="">
             <v:imagedata r:id="rId114" o:title=""/>
           </v:shape>
-          <o:OLEObject Type="Embed" ProgID="Equation.DSMT4" ShapeID="_x0000_i1065" DrawAspect="Content" ObjectID="_1402158509" r:id="rId115"/>
+          <o:OLEObject Type="Embed" ProgID="Equation.DSMT4" ShapeID="_x0000_i1065" DrawAspect="Content" ObjectID="_1464698023" r:id="rId115"/>
         </w:object>
       </w:r>
       <w:r>
@@ -32440,7 +32628,7 @@
           <v:shape id="_x0000_i1066" type="#_x0000_t75" style="width:24.75pt;height:15pt" o:ole="">
             <v:imagedata r:id="rId116" o:title=""/>
           </v:shape>
-          <o:OLEObject Type="Embed" ProgID="Equation.DSMT4" ShapeID="_x0000_i1066" DrawAspect="Content" ObjectID="_1402158510" r:id="rId117"/>
+          <o:OLEObject Type="Embed" ProgID="Equation.DSMT4" ShapeID="_x0000_i1066" DrawAspect="Content" ObjectID="_1464698024" r:id="rId117"/>
         </w:object>
       </w:r>
       <w:r>
@@ -32483,7 +32671,7 @@
           <v:shape id="_x0000_i1067" type="#_x0000_t75" style="width:24.75pt;height:15pt" o:ole="">
             <v:imagedata r:id="rId114" o:title=""/>
           </v:shape>
-          <o:OLEObject Type="Embed" ProgID="Equation.DSMT4" ShapeID="_x0000_i1067" DrawAspect="Content" ObjectID="_1402158511" r:id="rId118"/>
+          <o:OLEObject Type="Embed" ProgID="Equation.DSMT4" ShapeID="_x0000_i1067" DrawAspect="Content" ObjectID="_1464698025" r:id="rId118"/>
         </w:object>
       </w:r>
       <w:r>
@@ -32515,7 +32703,7 @@
           <v:shape id="_x0000_i1068" type="#_x0000_t75" style="width:51.75pt;height:15pt" o:ole="">
             <v:imagedata r:id="rId119" o:title=""/>
           </v:shape>
-          <o:OLEObject Type="Embed" ProgID="Equation.DSMT4" ShapeID="_x0000_i1068" DrawAspect="Content" ObjectID="_1402158512" r:id="rId120"/>
+          <o:OLEObject Type="Embed" ProgID="Equation.DSMT4" ShapeID="_x0000_i1068" DrawAspect="Content" ObjectID="_1464698026" r:id="rId120"/>
         </w:object>
       </w:r>
       <w:r>
@@ -32529,7 +32717,7 @@
           <v:shape id="_x0000_i1069" type="#_x0000_t75" style="width:24.75pt;height:15pt" o:ole="">
             <v:imagedata r:id="rId121" o:title=""/>
           </v:shape>
-          <o:OLEObject Type="Embed" ProgID="Equation.DSMT4" ShapeID="_x0000_i1069" DrawAspect="Content" ObjectID="_1402158513" r:id="rId122"/>
+          <o:OLEObject Type="Embed" ProgID="Equation.DSMT4" ShapeID="_x0000_i1069" DrawAspect="Content" ObjectID="_1464698027" r:id="rId122"/>
         </w:object>
       </w:r>
       <w:r>
@@ -32543,7 +32731,7 @@
           <v:shape id="_x0000_i1070" type="#_x0000_t75" style="width:30.75pt;height:15pt" o:ole="">
             <v:imagedata r:id="rId123" o:title=""/>
           </v:shape>
-          <o:OLEObject Type="Embed" ProgID="Equation.DSMT4" ShapeID="_x0000_i1070" DrawAspect="Content" ObjectID="_1402158514" r:id="rId124"/>
+          <o:OLEObject Type="Embed" ProgID="Equation.DSMT4" ShapeID="_x0000_i1070" DrawAspect="Content" ObjectID="_1464698028" r:id="rId124"/>
         </w:object>
       </w:r>
       <w:r>
@@ -32557,7 +32745,7 @@
           <v:shape id="_x0000_i1071" type="#_x0000_t75" style="width:24.75pt;height:15pt" o:ole="">
             <v:imagedata r:id="rId125" o:title=""/>
           </v:shape>
-          <o:OLEObject Type="Embed" ProgID="Equation.DSMT4" ShapeID="_x0000_i1071" DrawAspect="Content" ObjectID="_1402158515" r:id="rId126"/>
+          <o:OLEObject Type="Embed" ProgID="Equation.DSMT4" ShapeID="_x0000_i1071" DrawAspect="Content" ObjectID="_1464698029" r:id="rId126"/>
         </w:object>
       </w:r>
       <w:r>
@@ -32581,7 +32769,7 @@
           <v:shape id="_x0000_i1072" type="#_x0000_t75" style="width:159.75pt;height:75.75pt" o:ole="">
             <v:imagedata r:id="rId127" o:title=""/>
           </v:shape>
-          <o:OLEObject Type="Embed" ProgID="Equation.DSMT4" ShapeID="_x0000_i1072" DrawAspect="Content" ObjectID="_1402158516" r:id="rId128"/>
+          <o:OLEObject Type="Embed" ProgID="Equation.DSMT4" ShapeID="_x0000_i1072" DrawAspect="Content" ObjectID="_1464698030" r:id="rId128"/>
         </w:object>
       </w:r>
     </w:p>
@@ -32607,7 +32795,7 @@
           <v:shape id="_x0000_i1073" type="#_x0000_t75" style="width:111.75pt;height:23.25pt" o:ole="">
             <v:imagedata r:id="rId129" o:title=""/>
           </v:shape>
-          <o:OLEObject Type="Embed" ProgID="Equation.DSMT4" ShapeID="_x0000_i1073" DrawAspect="Content" ObjectID="_1402158517" r:id="rId130"/>
+          <o:OLEObject Type="Embed" ProgID="Equation.DSMT4" ShapeID="_x0000_i1073" DrawAspect="Content" ObjectID="_1464698031" r:id="rId130"/>
         </w:object>
       </w:r>
       <w:r>
@@ -32916,7 +33104,7 @@
           <v:shape id="_x0000_i1074" type="#_x0000_t75" style="width:93.75pt;height:15pt" o:ole="">
             <v:imagedata r:id="rId131" o:title=""/>
           </v:shape>
-          <o:OLEObject Type="Embed" ProgID="Equation.DSMT4" ShapeID="_x0000_i1074" DrawAspect="Content" ObjectID="_1402158518" r:id="rId132"/>
+          <o:OLEObject Type="Embed" ProgID="Equation.DSMT4" ShapeID="_x0000_i1074" DrawAspect="Content" ObjectID="_1464698032" r:id="rId132"/>
         </w:object>
       </w:r>
       <w:r>
@@ -32927,24 +33115,24 @@
       <w:pPr>
         <w:pStyle w:val="Heading3"/>
       </w:pPr>
-      <w:bookmarkStart w:id="158" w:name="_Toc244059012"/>
-      <w:bookmarkStart w:id="159" w:name="_Toc244337112"/>
-      <w:bookmarkStart w:id="160" w:name="_Toc249977076"/>
-      <w:bookmarkStart w:id="161" w:name="_Toc277340860"/>
-      <w:bookmarkStart w:id="162" w:name="_Toc294256757"/>
-      <w:bookmarkStart w:id="163" w:name="_Toc328416582"/>
+      <w:bookmarkStart w:id="159" w:name="_Toc244059012"/>
+      <w:bookmarkStart w:id="160" w:name="_Toc244337112"/>
+      <w:bookmarkStart w:id="161" w:name="_Toc249977076"/>
+      <w:bookmarkStart w:id="162" w:name="_Toc277340860"/>
+      <w:bookmarkStart w:id="163" w:name="_Toc294256757"/>
+      <w:bookmarkStart w:id="164" w:name="_Toc328416582"/>
       <w:r>
         <w:t>Inertia</w:t>
       </w:r>
-      <w:bookmarkEnd w:id="158"/>
       <w:bookmarkEnd w:id="159"/>
       <w:bookmarkEnd w:id="160"/>
       <w:bookmarkEnd w:id="161"/>
       <w:bookmarkEnd w:id="162"/>
+      <w:bookmarkEnd w:id="163"/>
       <w:r>
         <w:t xml:space="preserve"> and MassProperties</w:t>
       </w:r>
-      <w:bookmarkEnd w:id="163"/>
+      <w:bookmarkEnd w:id="164"/>
     </w:p>
     <w:p>
       <w:r>
@@ -33077,17 +33265,17 @@
       <w:pPr>
         <w:pStyle w:val="Heading2"/>
       </w:pPr>
-      <w:bookmarkStart w:id="164" w:name="_Toc244059013"/>
-      <w:bookmarkStart w:id="165" w:name="_Toc277340861"/>
-      <w:bookmarkStart w:id="166" w:name="_Toc294256758"/>
-      <w:bookmarkStart w:id="167" w:name="_Toc328416583"/>
+      <w:bookmarkStart w:id="165" w:name="_Toc244059013"/>
+      <w:bookmarkStart w:id="166" w:name="_Toc277340861"/>
+      <w:bookmarkStart w:id="167" w:name="_Toc294256758"/>
+      <w:bookmarkStart w:id="168" w:name="_Toc328416583"/>
       <w:r>
         <w:t>Available Simbody Numerical Methods</w:t>
       </w:r>
-      <w:bookmarkEnd w:id="164"/>
       <w:bookmarkEnd w:id="165"/>
       <w:bookmarkEnd w:id="166"/>
       <w:bookmarkEnd w:id="167"/>
+      <w:bookmarkEnd w:id="168"/>
     </w:p>
     <w:p>
       <w:r>
@@ -33330,7 +33518,7 @@
       <w:pPr>
         <w:pStyle w:val="Heading2"/>
       </w:pPr>
-      <w:bookmarkStart w:id="168" w:name="_Toc328416584"/>
+      <w:bookmarkStart w:id="169" w:name="_Toc328416584"/>
       <w:r>
         <w:t xml:space="preserve">Some other Simbody </w:t>
       </w:r>
@@ -33340,7 +33528,7 @@
       <w:r>
         <w:t xml:space="preserve"> and utilities</w:t>
       </w:r>
-      <w:bookmarkEnd w:id="168"/>
+      <w:bookmarkEnd w:id="169"/>
     </w:p>
     <w:p>
       <w:r>
@@ -33800,15 +33988,15 @@
           <w:titlePg/>
         </w:sectPr>
       </w:pPr>
-      <w:bookmarkStart w:id="169" w:name="_Ref294183270"/>
-      <w:bookmarkStart w:id="170" w:name="_Ref294256271"/>
-      <w:bookmarkStart w:id="171" w:name="_Toc294256759"/>
+      <w:bookmarkStart w:id="170" w:name="_Ref294183270"/>
+      <w:bookmarkStart w:id="171" w:name="_Ref294256271"/>
+      <w:bookmarkStart w:id="172" w:name="_Toc294256759"/>
     </w:p>
     <w:p>
       <w:pPr>
         <w:pStyle w:val="Heading1"/>
       </w:pPr>
-      <w:bookmarkStart w:id="172" w:name="_Toc328416585"/>
+      <w:bookmarkStart w:id="173" w:name="_Toc328416585"/>
       <w:r>
         <w:lastRenderedPageBreak/>
         <w:t>Complex</w:t>
@@ -33819,10 +34007,10 @@
       <w:r>
         <w:t>Example: A Protein Simulation</w:t>
       </w:r>
-      <w:bookmarkEnd w:id="169"/>
       <w:bookmarkEnd w:id="170"/>
       <w:bookmarkEnd w:id="171"/>
       <w:bookmarkEnd w:id="172"/>
+      <w:bookmarkEnd w:id="173"/>
     </w:p>
     <w:p>
       <w:r>
@@ -33868,16 +34056,16 @@
       <w:pPr>
         <w:pStyle w:val="Heading2"/>
       </w:pPr>
-      <w:bookmarkStart w:id="173" w:name="_Toc294256760"/>
-      <w:bookmarkStart w:id="174" w:name="_Toc328416586"/>
+      <w:bookmarkStart w:id="174" w:name="_Toc294256760"/>
+      <w:bookmarkStart w:id="175" w:name="_Toc328416586"/>
       <w:r>
         <w:t>Simulating</w:t>
       </w:r>
       <w:r>
         <w:t xml:space="preserve"> a Protein</w:t>
       </w:r>
-      <w:bookmarkEnd w:id="173"/>
       <w:bookmarkEnd w:id="174"/>
+      <w:bookmarkEnd w:id="175"/>
     </w:p>
     <w:p>
       <w:r>
@@ -36185,8 +36373,8 @@
       <w:pPr>
         <w:pStyle w:val="Heading2"/>
       </w:pPr>
-      <w:bookmarkStart w:id="175" w:name="_Toc294256761"/>
-      <w:bookmarkStart w:id="176" w:name="_Toc328416587"/>
+      <w:bookmarkStart w:id="176" w:name="_Toc294256761"/>
+      <w:bookmarkStart w:id="177" w:name="_Toc328416587"/>
       <w:r>
         <w:t xml:space="preserve">Accelerating </w:t>
       </w:r>
@@ -36196,8 +36384,8 @@
       <w:r>
         <w:t>with OpenMM</w:t>
       </w:r>
-      <w:bookmarkEnd w:id="175"/>
       <w:bookmarkEnd w:id="176"/>
+      <w:bookmarkEnd w:id="177"/>
     </w:p>
     <w:p>
       <w:r>
@@ -36368,16 +36556,16 @@
       <w:pPr>
         <w:pStyle w:val="Heading2"/>
       </w:pPr>
-      <w:bookmarkStart w:id="177" w:name="_Toc294256762"/>
-      <w:bookmarkStart w:id="178" w:name="_Toc328416588"/>
+      <w:bookmarkStart w:id="178" w:name="_Toc294256762"/>
+      <w:bookmarkStart w:id="179" w:name="_Toc328416588"/>
       <w:r>
         <w:t xml:space="preserve">Vector Arithmetic: Calculating </w:t>
       </w:r>
       <w:r>
         <w:t>Radius of Gyration</w:t>
       </w:r>
-      <w:bookmarkEnd w:id="177"/>
       <w:bookmarkEnd w:id="178"/>
+      <w:bookmarkEnd w:id="179"/>
     </w:p>
     <w:p>
       <w:r>
@@ -36408,7 +36596,7 @@
           <v:shape id="_x0000_i1075" type="#_x0000_t75" style="width:105.75pt;height:38.25pt" o:ole="">
             <v:imagedata r:id="rId138" o:title=""/>
           </v:shape>
-          <o:OLEObject Type="Embed" ProgID="Equation.3" ShapeID="_x0000_i1075" DrawAspect="Content" ObjectID="_1402158519" r:id="rId139"/>
+          <o:OLEObject Type="Embed" ProgID="Equation.3" ShapeID="_x0000_i1075" DrawAspect="Content" ObjectID="_1464698033" r:id="rId139"/>
         </w:object>
       </w:r>
     </w:p>
@@ -39005,16 +39193,16 @@
       <w:pPr>
         <w:pStyle w:val="Heading2"/>
       </w:pPr>
-      <w:bookmarkStart w:id="179" w:name="_Toc294256763"/>
-      <w:bookmarkStart w:id="180" w:name="_Toc328416589"/>
+      <w:bookmarkStart w:id="180" w:name="_Toc294256763"/>
+      <w:bookmarkStart w:id="181" w:name="_Toc328416589"/>
       <w:r>
         <w:t xml:space="preserve">Using an Optimizer: </w:t>
       </w:r>
       <w:r>
         <w:t>RMS Distance from Native</w:t>
       </w:r>
-      <w:bookmarkEnd w:id="179"/>
       <w:bookmarkEnd w:id="180"/>
+      <w:bookmarkEnd w:id="181"/>
     </w:p>
     <w:p>
       <w:r>
@@ -39039,7 +39227,7 @@
           <v:shape id="_x0000_i1076" type="#_x0000_t75" style="width:119.25pt;height:38.25pt" o:ole="">
             <v:imagedata r:id="rId141" o:title=""/>
           </v:shape>
-          <o:OLEObject Type="Embed" ProgID="Equation.3" ShapeID="_x0000_i1076" DrawAspect="Content" ObjectID="_1402158520" r:id="rId142"/>
+          <o:OLEObject Type="Embed" ProgID="Equation.3" ShapeID="_x0000_i1076" DrawAspect="Content" ObjectID="_1464698034" r:id="rId142"/>
         </w:object>
       </w:r>
     </w:p>
@@ -39143,7 +39331,7 @@
           <v:shape id="_x0000_i1077" type="#_x0000_t75" style="width:44.25pt;height:14.25pt" o:ole="">
             <v:imagedata r:id="rId143" o:title=""/>
           </v:shape>
-          <o:OLEObject Type="Embed" ProgID="Equation.3" ShapeID="_x0000_i1077" DrawAspect="Content" ObjectID="_1402158521" r:id="rId144"/>
+          <o:OLEObject Type="Embed" ProgID="Equation.3" ShapeID="_x0000_i1077" DrawAspect="Content" ObjectID="_1464698035" r:id="rId144"/>
         </w:object>
       </w:r>
     </w:p>
@@ -44175,7 +44363,7 @@
 </file>
 
 <file path=word/endnotes.xml><?xml version="1.0" encoding="utf-8"?>
-<w:endnotes xmlns:ve="http://schemas.openxmlformats.org/markup-compatibility/2006" xmlns:o="urn:schemas-microsoft-com:office:office" xmlns:r="http://schemas.openxmlformats.org/officeDocument/2006/relationships" xmlns:m="http://schemas.openxmlformats.org/officeDocument/2006/math" xmlns:v="urn:schemas-microsoft-com:vml" xmlns:wp="http://schemas.openxmlformats.org/drawingml/2006/wordprocessingDrawing" xmlns:w10="urn:schemas-microsoft-com:office:word" xmlns:w="http://schemas.openxmlformats.org/wordprocessingml/2006/main" xmlns:wne="http://schemas.microsoft.com/office/word/2006/wordml">
+<w:endnotes xmlns:wpc="http://schemas.microsoft.com/office/word/2010/wordprocessingCanvas" xmlns:mc="http://schemas.openxmlformats.org/markup-compatibility/2006" xmlns:o="urn:schemas-microsoft-com:office:office" xmlns:r="http://schemas.openxmlformats.org/officeDocument/2006/relationships" xmlns:m="http://schemas.openxmlformats.org/officeDocument/2006/math" xmlns:v="urn:schemas-microsoft-com:vml" xmlns:wp14="http://schemas.microsoft.com/office/word/2010/wordprocessingDrawing" xmlns:wp="http://schemas.openxmlformats.org/drawingml/2006/wordprocessingDrawing" xmlns:w10="urn:schemas-microsoft-com:office:word" xmlns:w="http://schemas.openxmlformats.org/wordprocessingml/2006/main" xmlns:w14="http://schemas.microsoft.com/office/word/2010/wordml" xmlns:w15="http://schemas.microsoft.com/office/word/2012/wordml" xmlns:wpg="http://schemas.microsoft.com/office/word/2010/wordprocessingGroup" xmlns:wpi="http://schemas.microsoft.com/office/word/2010/wordprocessingInk" xmlns:wne="http://schemas.microsoft.com/office/word/2006/wordml" xmlns:wps="http://schemas.microsoft.com/office/word/2010/wordprocessingShape" mc:Ignorable="w14 w15 wp14">
   <w:endnote w:type="separator" w:id="-1">
     <w:p>
       <w:r>
@@ -44194,7 +44382,7 @@
 </file>
 
 <file path=word/footer1.xml><?xml version="1.0" encoding="utf-8"?>
-<w:ftr xmlns:ve="http://schemas.openxmlformats.org/markup-compatibility/2006" xmlns:o="urn:schemas-microsoft-com:office:office" xmlns:r="http://schemas.openxmlformats.org/officeDocument/2006/relationships" xmlns:m="http://schemas.openxmlformats.org/officeDocument/2006/math" xmlns:v="urn:schemas-microsoft-com:vml" xmlns:wp="http://schemas.openxmlformats.org/drawingml/2006/wordprocessingDrawing" xmlns:w10="urn:schemas-microsoft-com:office:word" xmlns:w="http://schemas.openxmlformats.org/wordprocessingml/2006/main" xmlns:wne="http://schemas.microsoft.com/office/word/2006/wordml">
+<w:ftr xmlns:wpc="http://schemas.microsoft.com/office/word/2010/wordprocessingCanvas" xmlns:mc="http://schemas.openxmlformats.org/markup-compatibility/2006" xmlns:o="urn:schemas-microsoft-com:office:office" xmlns:r="http://schemas.openxmlformats.org/officeDocument/2006/relationships" xmlns:m="http://schemas.openxmlformats.org/officeDocument/2006/math" xmlns:v="urn:schemas-microsoft-com:vml" xmlns:wp14="http://schemas.microsoft.com/office/word/2010/wordprocessingDrawing" xmlns:wp="http://schemas.openxmlformats.org/drawingml/2006/wordprocessingDrawing" xmlns:w10="urn:schemas-microsoft-com:office:word" xmlns:w="http://schemas.openxmlformats.org/wordprocessingml/2006/main" xmlns:w14="http://schemas.microsoft.com/office/word/2010/wordml" xmlns:w15="http://schemas.microsoft.com/office/word/2012/wordml" xmlns:wpg="http://schemas.microsoft.com/office/word/2010/wordprocessingGroup" xmlns:wpi="http://schemas.microsoft.com/office/word/2010/wordprocessingInk" xmlns:wne="http://schemas.microsoft.com/office/word/2006/wordml" xmlns:wps="http://schemas.microsoft.com/office/word/2010/wordprocessingShape" mc:Ignorable="w14 w15 wp14">
   <w:p>
     <w:pPr>
       <w:pStyle w:val="Footer"/>
@@ -44205,7 +44393,7 @@
 </file>
 
 <file path=word/footer2.xml><?xml version="1.0" encoding="utf-8"?>
-<w:ftr xmlns:ve="http://schemas.openxmlformats.org/markup-compatibility/2006" xmlns:o="urn:schemas-microsoft-com:office:office" xmlns:r="http://schemas.openxmlformats.org/officeDocument/2006/relationships" xmlns:m="http://schemas.openxmlformats.org/officeDocument/2006/math" xmlns:v="urn:schemas-microsoft-com:vml" xmlns:wp="http://schemas.openxmlformats.org/drawingml/2006/wordprocessingDrawing" xmlns:w10="urn:schemas-microsoft-com:office:word" xmlns:w="http://schemas.openxmlformats.org/wordprocessingml/2006/main" xmlns:wne="http://schemas.microsoft.com/office/word/2006/wordml">
+<w:ftr xmlns:wpc="http://schemas.microsoft.com/office/word/2010/wordprocessingCanvas" xmlns:mc="http://schemas.openxmlformats.org/markup-compatibility/2006" xmlns:o="urn:schemas-microsoft-com:office:office" xmlns:r="http://schemas.openxmlformats.org/officeDocument/2006/relationships" xmlns:m="http://schemas.openxmlformats.org/officeDocument/2006/math" xmlns:v="urn:schemas-microsoft-com:vml" xmlns:wp14="http://schemas.microsoft.com/office/word/2010/wordprocessingDrawing" xmlns:wp="http://schemas.openxmlformats.org/drawingml/2006/wordprocessingDrawing" xmlns:w10="urn:schemas-microsoft-com:office:word" xmlns:w="http://schemas.openxmlformats.org/wordprocessingml/2006/main" xmlns:w14="http://schemas.microsoft.com/office/word/2010/wordml" xmlns:w15="http://schemas.microsoft.com/office/word/2012/wordml" xmlns:wpg="http://schemas.microsoft.com/office/word/2010/wordprocessingGroup" xmlns:wpi="http://schemas.microsoft.com/office/word/2010/wordprocessingInk" xmlns:wne="http://schemas.microsoft.com/office/word/2006/wordml" xmlns:wps="http://schemas.microsoft.com/office/word/2010/wordprocessingShape" mc:Ignorable="w14 w15 wp14">
   <w:p>
     <w:pPr>
       <w:pStyle w:val="Footer"/>
@@ -44216,7 +44404,7 @@
 </file>
 
 <file path=word/footer3.xml><?xml version="1.0" encoding="utf-8"?>
-<w:ftr xmlns:ve="http://schemas.openxmlformats.org/markup-compatibility/2006" xmlns:o="urn:schemas-microsoft-com:office:office" xmlns:r="http://schemas.openxmlformats.org/officeDocument/2006/relationships" xmlns:m="http://schemas.openxmlformats.org/officeDocument/2006/math" xmlns:v="urn:schemas-microsoft-com:vml" xmlns:wp="http://schemas.openxmlformats.org/drawingml/2006/wordprocessingDrawing" xmlns:w10="urn:schemas-microsoft-com:office:word" xmlns:w="http://schemas.openxmlformats.org/wordprocessingml/2006/main" xmlns:wne="http://schemas.microsoft.com/office/word/2006/wordml">
+<w:ftr xmlns:wpc="http://schemas.microsoft.com/office/word/2010/wordprocessingCanvas" xmlns:mc="http://schemas.openxmlformats.org/markup-compatibility/2006" xmlns:o="urn:schemas-microsoft-com:office:office" xmlns:r="http://schemas.openxmlformats.org/officeDocument/2006/relationships" xmlns:m="http://schemas.openxmlformats.org/officeDocument/2006/math" xmlns:v="urn:schemas-microsoft-com:vml" xmlns:wp14="http://schemas.microsoft.com/office/word/2010/wordprocessingDrawing" xmlns:wp="http://schemas.openxmlformats.org/drawingml/2006/wordprocessingDrawing" xmlns:w10="urn:schemas-microsoft-com:office:word" xmlns:w="http://schemas.openxmlformats.org/wordprocessingml/2006/main" xmlns:w14="http://schemas.microsoft.com/office/word/2010/wordml" xmlns:w15="http://schemas.microsoft.com/office/word/2012/wordml" xmlns:wpg="http://schemas.microsoft.com/office/word/2010/wordprocessingGroup" xmlns:wpi="http://schemas.microsoft.com/office/word/2010/wordprocessingInk" xmlns:wne="http://schemas.microsoft.com/office/word/2006/wordml" xmlns:wps="http://schemas.microsoft.com/office/word/2010/wordprocessingShape" mc:Ignorable="w14 w15 wp14">
   <w:p>
     <w:pPr>
       <w:pStyle w:val="Footer"/>
@@ -44227,7 +44415,7 @@
 </file>
 
 <file path=word/footer4.xml><?xml version="1.0" encoding="utf-8"?>
-<w:ftr xmlns:ve="http://schemas.openxmlformats.org/markup-compatibility/2006" xmlns:o="urn:schemas-microsoft-com:office:office" xmlns:r="http://schemas.openxmlformats.org/officeDocument/2006/relationships" xmlns:m="http://schemas.openxmlformats.org/officeDocument/2006/math" xmlns:v="urn:schemas-microsoft-com:vml" xmlns:wp="http://schemas.openxmlformats.org/drawingml/2006/wordprocessingDrawing" xmlns:w10="urn:schemas-microsoft-com:office:word" xmlns:w="http://schemas.openxmlformats.org/wordprocessingml/2006/main" xmlns:wne="http://schemas.microsoft.com/office/word/2006/wordml">
+<w:ftr xmlns:wpc="http://schemas.microsoft.com/office/word/2010/wordprocessingCanvas" xmlns:mc="http://schemas.openxmlformats.org/markup-compatibility/2006" xmlns:o="urn:schemas-microsoft-com:office:office" xmlns:r="http://schemas.openxmlformats.org/officeDocument/2006/relationships" xmlns:m="http://schemas.openxmlformats.org/officeDocument/2006/math" xmlns:v="urn:schemas-microsoft-com:vml" xmlns:wp14="http://schemas.microsoft.com/office/word/2010/wordprocessingDrawing" xmlns:wp="http://schemas.openxmlformats.org/drawingml/2006/wordprocessingDrawing" xmlns:w10="urn:schemas-microsoft-com:office:word" xmlns:w="http://schemas.openxmlformats.org/wordprocessingml/2006/main" xmlns:w14="http://schemas.microsoft.com/office/word/2010/wordml" xmlns:w15="http://schemas.microsoft.com/office/word/2012/wordml" xmlns:wpg="http://schemas.microsoft.com/office/word/2010/wordprocessingGroup" xmlns:wpi="http://schemas.microsoft.com/office/word/2010/wordprocessingInk" xmlns:wne="http://schemas.microsoft.com/office/word/2006/wordml" xmlns:wps="http://schemas.microsoft.com/office/word/2010/wordprocessingShape" mc:Ignorable="w14 w15 wp14">
   <w:p>
     <w:pPr>
       <w:pStyle w:val="Footer"/>
@@ -44238,7 +44426,7 @@
 </file>
 
 <file path=word/footnotes.xml><?xml version="1.0" encoding="utf-8"?>
-<w:footnotes xmlns:ve="http://schemas.openxmlformats.org/markup-compatibility/2006" xmlns:o="urn:schemas-microsoft-com:office:office" xmlns:r="http://schemas.openxmlformats.org/officeDocument/2006/relationships" xmlns:m="http://schemas.openxmlformats.org/officeDocument/2006/math" xmlns:v="urn:schemas-microsoft-com:vml" xmlns:wp="http://schemas.openxmlformats.org/drawingml/2006/wordprocessingDrawing" xmlns:w10="urn:schemas-microsoft-com:office:word" xmlns:w="http://schemas.openxmlformats.org/wordprocessingml/2006/main" xmlns:wne="http://schemas.microsoft.com/office/word/2006/wordml">
+<w:footnotes xmlns:wpc="http://schemas.microsoft.com/office/word/2010/wordprocessingCanvas" xmlns:mc="http://schemas.openxmlformats.org/markup-compatibility/2006" xmlns:o="urn:schemas-microsoft-com:office:office" xmlns:r="http://schemas.openxmlformats.org/officeDocument/2006/relationships" xmlns:m="http://schemas.openxmlformats.org/officeDocument/2006/math" xmlns:v="urn:schemas-microsoft-com:vml" xmlns:wp14="http://schemas.microsoft.com/office/word/2010/wordprocessingDrawing" xmlns:wp="http://schemas.openxmlformats.org/drawingml/2006/wordprocessingDrawing" xmlns:w10="urn:schemas-microsoft-com:office:word" xmlns:w="http://schemas.openxmlformats.org/wordprocessingml/2006/main" xmlns:w14="http://schemas.microsoft.com/office/word/2010/wordml" xmlns:w15="http://schemas.microsoft.com/office/word/2012/wordml" xmlns:wpg="http://schemas.microsoft.com/office/word/2010/wordprocessingGroup" xmlns:wpi="http://schemas.microsoft.com/office/word/2010/wordprocessingInk" xmlns:wne="http://schemas.microsoft.com/office/word/2006/wordml" xmlns:wps="http://schemas.microsoft.com/office/word/2010/wordprocessingShape" mc:Ignorable="w14 w15 wp14">
   <w:footnote w:type="separator" w:id="-1">
     <w:p>
       <w:r>
@@ -44313,7 +44501,7 @@
 </file>
 
 <file path=word/header1.xml><?xml version="1.0" encoding="utf-8"?>
-<w:hdr xmlns:ve="http://schemas.openxmlformats.org/markup-compatibility/2006" xmlns:o="urn:schemas-microsoft-com:office:office" xmlns:r="http://schemas.openxmlformats.org/officeDocument/2006/relationships" xmlns:m="http://schemas.openxmlformats.org/officeDocument/2006/math" xmlns:v="urn:schemas-microsoft-com:vml" xmlns:wp="http://schemas.openxmlformats.org/drawingml/2006/wordprocessingDrawing" xmlns:w10="urn:schemas-microsoft-com:office:word" xmlns:w="http://schemas.openxmlformats.org/wordprocessingml/2006/main" xmlns:wne="http://schemas.microsoft.com/office/word/2006/wordml">
+<w:hdr xmlns:wpc="http://schemas.microsoft.com/office/word/2010/wordprocessingCanvas" xmlns:mc="http://schemas.openxmlformats.org/markup-compatibility/2006" xmlns:o="urn:schemas-microsoft-com:office:office" xmlns:r="http://schemas.openxmlformats.org/officeDocument/2006/relationships" xmlns:m="http://schemas.openxmlformats.org/officeDocument/2006/math" xmlns:v="urn:schemas-microsoft-com:vml" xmlns:wp14="http://schemas.microsoft.com/office/word/2010/wordprocessingDrawing" xmlns:wp="http://schemas.openxmlformats.org/drawingml/2006/wordprocessingDrawing" xmlns:w10="urn:schemas-microsoft-com:office:word" xmlns:w="http://schemas.openxmlformats.org/wordprocessingml/2006/main" xmlns:w14="http://schemas.microsoft.com/office/word/2010/wordml" xmlns:w15="http://schemas.microsoft.com/office/word/2012/wordml" xmlns:wpg="http://schemas.microsoft.com/office/word/2010/wordprocessingGroup" xmlns:wpi="http://schemas.microsoft.com/office/word/2010/wordprocessingInk" xmlns:wne="http://schemas.microsoft.com/office/word/2006/wordml" xmlns:wps="http://schemas.microsoft.com/office/word/2010/wordprocessingShape" mc:Ignorable="w14 w15 wp14">
   <w:p>
     <w:pPr>
       <w:pStyle w:val="Header"/>
@@ -44324,7 +44512,7 @@
 </file>
 
 <file path=word/header2.xml><?xml version="1.0" encoding="utf-8"?>
-<w:hdr xmlns:ve="http://schemas.openxmlformats.org/markup-compatibility/2006" xmlns:o="urn:schemas-microsoft-com:office:office" xmlns:r="http://schemas.openxmlformats.org/officeDocument/2006/relationships" xmlns:m="http://schemas.openxmlformats.org/officeDocument/2006/math" xmlns:v="urn:schemas-microsoft-com:vml" xmlns:wp="http://schemas.openxmlformats.org/drawingml/2006/wordprocessingDrawing" xmlns:w10="urn:schemas-microsoft-com:office:word" xmlns:w="http://schemas.openxmlformats.org/wordprocessingml/2006/main" xmlns:wne="http://schemas.microsoft.com/office/word/2006/wordml">
+<w:hdr xmlns:wpc="http://schemas.microsoft.com/office/word/2010/wordprocessingCanvas" xmlns:mc="http://schemas.openxmlformats.org/markup-compatibility/2006" xmlns:o="urn:schemas-microsoft-com:office:office" xmlns:r="http://schemas.openxmlformats.org/officeDocument/2006/relationships" xmlns:m="http://schemas.openxmlformats.org/officeDocument/2006/math" xmlns:v="urn:schemas-microsoft-com:vml" xmlns:wp14="http://schemas.microsoft.com/office/word/2010/wordprocessingDrawing" xmlns:wp="http://schemas.openxmlformats.org/drawingml/2006/wordprocessingDrawing" xmlns:w10="urn:schemas-microsoft-com:office:word" xmlns:w="http://schemas.openxmlformats.org/wordprocessingml/2006/main" xmlns:w14="http://schemas.microsoft.com/office/word/2010/wordml" xmlns:w15="http://schemas.microsoft.com/office/word/2012/wordml" xmlns:wpg="http://schemas.microsoft.com/office/word/2010/wordprocessingGroup" xmlns:wpi="http://schemas.microsoft.com/office/word/2010/wordprocessingInk" xmlns:wne="http://schemas.microsoft.com/office/word/2006/wordml" xmlns:wps="http://schemas.microsoft.com/office/word/2010/wordprocessingShape" mc:Ignorable="w14 w15 wp14">
   <w:p>
     <w:pPr>
       <w:pStyle w:val="Header"/>
@@ -44375,7 +44563,7 @@
 </file>
 
 <file path=word/header3.xml><?xml version="1.0" encoding="utf-8"?>
-<w:hdr xmlns:ve="http://schemas.openxmlformats.org/markup-compatibility/2006" xmlns:o="urn:schemas-microsoft-com:office:office" xmlns:r="http://schemas.openxmlformats.org/officeDocument/2006/relationships" xmlns:m="http://schemas.openxmlformats.org/officeDocument/2006/math" xmlns:v="urn:schemas-microsoft-com:vml" xmlns:wp="http://schemas.openxmlformats.org/drawingml/2006/wordprocessingDrawing" xmlns:w10="urn:schemas-microsoft-com:office:word" xmlns:w="http://schemas.openxmlformats.org/wordprocessingml/2006/main" xmlns:wne="http://schemas.microsoft.com/office/word/2006/wordml">
+<w:hdr xmlns:wpc="http://schemas.microsoft.com/office/word/2010/wordprocessingCanvas" xmlns:mc="http://schemas.openxmlformats.org/markup-compatibility/2006" xmlns:o="urn:schemas-microsoft-com:office:office" xmlns:r="http://schemas.openxmlformats.org/officeDocument/2006/relationships" xmlns:m="http://schemas.openxmlformats.org/officeDocument/2006/math" xmlns:v="urn:schemas-microsoft-com:vml" xmlns:wp14="http://schemas.microsoft.com/office/word/2010/wordprocessingDrawing" xmlns:wp="http://schemas.openxmlformats.org/drawingml/2006/wordprocessingDrawing" xmlns:w10="urn:schemas-microsoft-com:office:word" xmlns:w="http://schemas.openxmlformats.org/wordprocessingml/2006/main" xmlns:w14="http://schemas.microsoft.com/office/word/2010/wordml" xmlns:w15="http://schemas.microsoft.com/office/word/2012/wordml" xmlns:wpg="http://schemas.microsoft.com/office/word/2010/wordprocessingGroup" xmlns:wpi="http://schemas.microsoft.com/office/word/2010/wordprocessingInk" xmlns:wne="http://schemas.microsoft.com/office/word/2006/wordml" xmlns:wps="http://schemas.microsoft.com/office/word/2010/wordprocessingShape" mc:Ignorable="w14 w15 wp14">
   <w:p>
     <w:pPr>
       <w:pStyle w:val="Header"/>
@@ -44386,7 +44574,7 @@
 </file>
 
 <file path=word/header4.xml><?xml version="1.0" encoding="utf-8"?>
-<w:hdr xmlns:ve="http://schemas.openxmlformats.org/markup-compatibility/2006" xmlns:o="urn:schemas-microsoft-com:office:office" xmlns:r="http://schemas.openxmlformats.org/officeDocument/2006/relationships" xmlns:m="http://schemas.openxmlformats.org/officeDocument/2006/math" xmlns:v="urn:schemas-microsoft-com:vml" xmlns:wp="http://schemas.openxmlformats.org/drawingml/2006/wordprocessingDrawing" xmlns:w10="urn:schemas-microsoft-com:office:word" xmlns:w="http://schemas.openxmlformats.org/wordprocessingml/2006/main" xmlns:wne="http://schemas.microsoft.com/office/word/2006/wordml">
+<w:hdr xmlns:wpc="http://schemas.microsoft.com/office/word/2010/wordprocessingCanvas" xmlns:mc="http://schemas.openxmlformats.org/markup-compatibility/2006" xmlns:o="urn:schemas-microsoft-com:office:office" xmlns:r="http://schemas.openxmlformats.org/officeDocument/2006/relationships" xmlns:m="http://schemas.openxmlformats.org/officeDocument/2006/math" xmlns:v="urn:schemas-microsoft-com:vml" xmlns:wp14="http://schemas.microsoft.com/office/word/2010/wordprocessingDrawing" xmlns:wp="http://schemas.openxmlformats.org/drawingml/2006/wordprocessingDrawing" xmlns:w10="urn:schemas-microsoft-com:office:word" xmlns:w="http://schemas.openxmlformats.org/wordprocessingml/2006/main" xmlns:w14="http://schemas.microsoft.com/office/word/2010/wordml" xmlns:w15="http://schemas.microsoft.com/office/word/2012/wordml" xmlns:wpg="http://schemas.microsoft.com/office/word/2010/wordprocessingGroup" xmlns:wpi="http://schemas.microsoft.com/office/word/2010/wordprocessingInk" xmlns:wne="http://schemas.microsoft.com/office/word/2006/wordml" xmlns:wps="http://schemas.microsoft.com/office/word/2010/wordprocessingShape" mc:Ignorable="w14 w15 wp14">
   <w:p>
     <w:pPr>
       <w:pStyle w:val="Header"/>
@@ -44437,7 +44625,7 @@
 </file>
 
 <file path=word/header5.xml><?xml version="1.0" encoding="utf-8"?>
-<w:hdr xmlns:ve="http://schemas.openxmlformats.org/markup-compatibility/2006" xmlns:o="urn:schemas-microsoft-com:office:office" xmlns:r="http://schemas.openxmlformats.org/officeDocument/2006/relationships" xmlns:m="http://schemas.openxmlformats.org/officeDocument/2006/math" xmlns:v="urn:schemas-microsoft-com:vml" xmlns:wp="http://schemas.openxmlformats.org/drawingml/2006/wordprocessingDrawing" xmlns:w10="urn:schemas-microsoft-com:office:word" xmlns:w="http://schemas.openxmlformats.org/wordprocessingml/2006/main" xmlns:wne="http://schemas.microsoft.com/office/word/2006/wordml">
+<w:hdr xmlns:wpc="http://schemas.microsoft.com/office/word/2010/wordprocessingCanvas" xmlns:mc="http://schemas.openxmlformats.org/markup-compatibility/2006" xmlns:o="urn:schemas-microsoft-com:office:office" xmlns:r="http://schemas.openxmlformats.org/officeDocument/2006/relationships" xmlns:m="http://schemas.openxmlformats.org/officeDocument/2006/math" xmlns:v="urn:schemas-microsoft-com:vml" xmlns:wp14="http://schemas.microsoft.com/office/word/2010/wordprocessingDrawing" xmlns:wp="http://schemas.openxmlformats.org/drawingml/2006/wordprocessingDrawing" xmlns:w10="urn:schemas-microsoft-com:office:word" xmlns:w="http://schemas.openxmlformats.org/wordprocessingml/2006/main" xmlns:w14="http://schemas.microsoft.com/office/word/2010/wordml" xmlns:w15="http://schemas.microsoft.com/office/word/2012/wordml" xmlns:wpg="http://schemas.microsoft.com/office/word/2010/wordprocessingGroup" xmlns:wpi="http://schemas.microsoft.com/office/word/2010/wordprocessingInk" xmlns:wne="http://schemas.microsoft.com/office/word/2006/wordml" xmlns:wps="http://schemas.microsoft.com/office/word/2010/wordprocessingShape" mc:Ignorable="w14 w15 wp14">
   <w:p>
     <w:pPr>
       <w:pStyle w:val="Header"/>
@@ -44469,7 +44657,7 @@
         <w:rStyle w:val="PageNumber"/>
         <w:noProof/>
       </w:rPr>
-      <w:t>68</w:t>
+      <w:t>2</w:t>
     </w:r>
     <w:r>
       <w:rPr>
@@ -44513,7 +44701,7 @@
         <w:noProof/>
         <w:szCs w:val="22"/>
       </w:rPr>
-      <w:t>Using an Optimizer: RMS Distance from Native</w:t>
+      <w:t>What is a multibody system?</w:t>
     </w:r>
     <w:r>
       <w:rPr>
@@ -44527,7 +44715,7 @@
 </file>
 
 <file path=word/header6.xml><?xml version="1.0" encoding="utf-8"?>
-<w:hdr xmlns:ve="http://schemas.openxmlformats.org/markup-compatibility/2006" xmlns:o="urn:schemas-microsoft-com:office:office" xmlns:r="http://schemas.openxmlformats.org/officeDocument/2006/relationships" xmlns:m="http://schemas.openxmlformats.org/officeDocument/2006/math" xmlns:v="urn:schemas-microsoft-com:vml" xmlns:wp="http://schemas.openxmlformats.org/drawingml/2006/wordprocessingDrawing" xmlns:w10="urn:schemas-microsoft-com:office:word" xmlns:w="http://schemas.openxmlformats.org/wordprocessingml/2006/main" xmlns:wne="http://schemas.microsoft.com/office/word/2006/wordml">
+<w:hdr xmlns:wpc="http://schemas.microsoft.com/office/word/2010/wordprocessingCanvas" xmlns:mc="http://schemas.openxmlformats.org/markup-compatibility/2006" xmlns:o="urn:schemas-microsoft-com:office:office" xmlns:r="http://schemas.openxmlformats.org/officeDocument/2006/relationships" xmlns:m="http://schemas.openxmlformats.org/officeDocument/2006/math" xmlns:v="urn:schemas-microsoft-com:vml" xmlns:wp14="http://schemas.microsoft.com/office/word/2010/wordprocessingDrawing" xmlns:wp="http://schemas.openxmlformats.org/drawingml/2006/wordprocessingDrawing" xmlns:w10="urn:schemas-microsoft-com:office:word" xmlns:w="http://schemas.openxmlformats.org/wordprocessingml/2006/main" xmlns:w14="http://schemas.microsoft.com/office/word/2010/wordml" xmlns:w15="http://schemas.microsoft.com/office/word/2012/wordml" xmlns:wpg="http://schemas.microsoft.com/office/word/2010/wordprocessingGroup" xmlns:wpi="http://schemas.microsoft.com/office/word/2010/wordprocessingInk" xmlns:wne="http://schemas.microsoft.com/office/word/2006/wordml" xmlns:wps="http://schemas.microsoft.com/office/word/2010/wordprocessingShape" mc:Ignorable="w14 w15 wp14">
   <w:p>
     <w:pPr>
       <w:pStyle w:val="Header"/>
@@ -44559,7 +44747,7 @@
         <w:rStyle w:val="PageNumber"/>
         <w:noProof/>
       </w:rPr>
-      <w:t>67</w:t>
+      <w:t>3</w:t>
     </w:r>
     <w:r>
       <w:rPr>
@@ -44623,7 +44811,7 @@
         <w:i/>
         <w:noProof/>
       </w:rPr>
-      <w:t>Using an Optimizer: RMS Distance from Native</w:t>
+      <w:t>What is a multibody system?</w:t>
     </w:r>
     <w:r>
       <w:rPr>
@@ -44636,7 +44824,7 @@
 </file>
 
 <file path=word/header7.xml><?xml version="1.0" encoding="utf-8"?>
-<w:hdr xmlns:ve="http://schemas.openxmlformats.org/markup-compatibility/2006" xmlns:o="urn:schemas-microsoft-com:office:office" xmlns:r="http://schemas.openxmlformats.org/officeDocument/2006/relationships" xmlns:m="http://schemas.openxmlformats.org/officeDocument/2006/math" xmlns:v="urn:schemas-microsoft-com:vml" xmlns:wp="http://schemas.openxmlformats.org/drawingml/2006/wordprocessingDrawing" xmlns:w10="urn:schemas-microsoft-com:office:word" xmlns:w="http://schemas.openxmlformats.org/wordprocessingml/2006/main" xmlns:wne="http://schemas.microsoft.com/office/word/2006/wordml">
+<w:hdr xmlns:wpc="http://schemas.microsoft.com/office/word/2010/wordprocessingCanvas" xmlns:mc="http://schemas.openxmlformats.org/markup-compatibility/2006" xmlns:o="urn:schemas-microsoft-com:office:office" xmlns:r="http://schemas.openxmlformats.org/officeDocument/2006/relationships" xmlns:m="http://schemas.openxmlformats.org/officeDocument/2006/math" xmlns:v="urn:schemas-microsoft-com:vml" xmlns:wp14="http://schemas.microsoft.com/office/word/2010/wordprocessingDrawing" xmlns:wp="http://schemas.openxmlformats.org/drawingml/2006/wordprocessingDrawing" xmlns:w10="urn:schemas-microsoft-com:office:word" xmlns:w="http://schemas.openxmlformats.org/wordprocessingml/2006/main" xmlns:w14="http://schemas.microsoft.com/office/word/2010/wordml" xmlns:w15="http://schemas.microsoft.com/office/word/2012/wordml" xmlns:wpg="http://schemas.microsoft.com/office/word/2010/wordprocessingGroup" xmlns:wpi="http://schemas.microsoft.com/office/word/2010/wordprocessingInk" xmlns:wne="http://schemas.microsoft.com/office/word/2006/wordml" xmlns:wps="http://schemas.microsoft.com/office/word/2010/wordprocessingShape" mc:Ignorable="w14 w15 wp14">
   <w:p>
     <w:pPr>
       <w:pStyle w:val="Header"/>
@@ -44646,7 +44834,7 @@
 </file>
 
 <file path=word/numbering.xml><?xml version="1.0" encoding="utf-8"?>
-<w:numbering xmlns:ve="http://schemas.openxmlformats.org/markup-compatibility/2006" xmlns:o="urn:schemas-microsoft-com:office:office" xmlns:r="http://schemas.openxmlformats.org/officeDocument/2006/relationships" xmlns:m="http://schemas.openxmlformats.org/officeDocument/2006/math" xmlns:v="urn:schemas-microsoft-com:vml" xmlns:wp="http://schemas.openxmlformats.org/drawingml/2006/wordprocessingDrawing" xmlns:w10="urn:schemas-microsoft-com:office:word" xmlns:w="http://schemas.openxmlformats.org/wordprocessingml/2006/main" xmlns:wne="http://schemas.microsoft.com/office/word/2006/wordml">
+<w:numbering xmlns:wpc="http://schemas.microsoft.com/office/word/2010/wordprocessingCanvas" xmlns:mc="http://schemas.openxmlformats.org/markup-compatibility/2006" xmlns:o="urn:schemas-microsoft-com:office:office" xmlns:r="http://schemas.openxmlformats.org/officeDocument/2006/relationships" xmlns:m="http://schemas.openxmlformats.org/officeDocument/2006/math" xmlns:v="urn:schemas-microsoft-com:vml" xmlns:wp14="http://schemas.microsoft.com/office/word/2010/wordprocessingDrawing" xmlns:wp="http://schemas.openxmlformats.org/drawingml/2006/wordprocessingDrawing" xmlns:w10="urn:schemas-microsoft-com:office:word" xmlns:w="http://schemas.openxmlformats.org/wordprocessingml/2006/main" xmlns:w14="http://schemas.microsoft.com/office/word/2010/wordml" xmlns:w15="http://schemas.microsoft.com/office/word/2012/wordml" xmlns:wpg="http://schemas.microsoft.com/office/word/2010/wordprocessingGroup" xmlns:wpi="http://schemas.microsoft.com/office/word/2010/wordprocessingInk" xmlns:wne="http://schemas.microsoft.com/office/word/2006/wordml" xmlns:wps="http://schemas.microsoft.com/office/word/2010/wordprocessingShape" mc:Ignorable="w14 w15 wp14">
   <w:abstractNum w:abstractNumId="0">
     <w:nsid w:val="00000001"/>
     <w:multiLevelType w:val="multilevel"/>
@@ -46859,7 +47047,7 @@
 </file>
 
 <file path=word/styles.xml><?xml version="1.0" encoding="utf-8"?>
-<w:styles xmlns:r="http://schemas.openxmlformats.org/officeDocument/2006/relationships" xmlns:w="http://schemas.openxmlformats.org/wordprocessingml/2006/main">
+<w:styles xmlns:mc="http://schemas.openxmlformats.org/markup-compatibility/2006" xmlns:r="http://schemas.openxmlformats.org/officeDocument/2006/relationships" xmlns:w="http://schemas.openxmlformats.org/wordprocessingml/2006/main" xmlns:w14="http://schemas.microsoft.com/office/word/2010/wordml" xmlns:w15="http://schemas.microsoft.com/office/word/2012/wordml" mc:Ignorable="w14 w15">
   <w:docDefaults>
     <w:rPrDefault>
       <w:rPr>
@@ -46869,146 +47057,378 @@
     </w:rPrDefault>
     <w:pPrDefault/>
   </w:docDefaults>
-  <w:latentStyles w:defLockedState="0" w:defUIPriority="99" w:defSemiHidden="1" w:defUnhideWhenUsed="1" w:defQFormat="0" w:count="267">
-    <w:lsdException w:name="Normal" w:semiHidden="0" w:uiPriority="0" w:unhideWhenUsed="0" w:qFormat="1"/>
-    <w:lsdException w:name="heading 1" w:semiHidden="0" w:uiPriority="0" w:unhideWhenUsed="0" w:qFormat="1"/>
-    <w:lsdException w:name="heading 2" w:semiHidden="0" w:uiPriority="0" w:unhideWhenUsed="0" w:qFormat="1"/>
-    <w:lsdException w:name="heading 3" w:semiHidden="0" w:uiPriority="0" w:unhideWhenUsed="0" w:qFormat="1"/>
-    <w:lsdException w:name="heading 4" w:semiHidden="0" w:uiPriority="0" w:unhideWhenUsed="0" w:qFormat="1"/>
-    <w:lsdException w:name="heading 5" w:semiHidden="0" w:uiPriority="0" w:unhideWhenUsed="0" w:qFormat="1"/>
-    <w:lsdException w:name="heading 6" w:semiHidden="0" w:uiPriority="0" w:unhideWhenUsed="0" w:qFormat="1"/>
-    <w:lsdException w:name="heading 7" w:semiHidden="0" w:uiPriority="0" w:unhideWhenUsed="0" w:qFormat="1"/>
-    <w:lsdException w:name="heading 8" w:semiHidden="0" w:uiPriority="0" w:unhideWhenUsed="0" w:qFormat="1"/>
-    <w:lsdException w:name="heading 9" w:semiHidden="0" w:uiPriority="0" w:unhideWhenUsed="0" w:qFormat="1"/>
-    <w:lsdException w:name="toc 1" w:uiPriority="39"/>
-    <w:lsdException w:name="toc 2" w:uiPriority="39"/>
-    <w:lsdException w:name="toc 3" w:uiPriority="39"/>
-    <w:lsdException w:name="toc 4" w:uiPriority="39"/>
-    <w:lsdException w:name="toc 5" w:uiPriority="39"/>
-    <w:lsdException w:name="toc 6" w:uiPriority="39"/>
-    <w:lsdException w:name="toc 7" w:uiPriority="39"/>
-    <w:lsdException w:name="toc 8" w:uiPriority="39"/>
-    <w:lsdException w:name="toc 9" w:uiPriority="39"/>
-    <w:lsdException w:name="footnote text" w:uiPriority="0"/>
-    <w:lsdException w:name="caption" w:semiHidden="0" w:uiPriority="0" w:unhideWhenUsed="0" w:qFormat="1"/>
-    <w:lsdException w:name="footnote reference" w:uiPriority="0"/>
-    <w:lsdException w:name="Title" w:semiHidden="0" w:uiPriority="10" w:unhideWhenUsed="0" w:qFormat="1"/>
-    <w:lsdException w:name="Default Paragraph Font" w:uiPriority="1"/>
-    <w:lsdException w:name="Subtitle" w:semiHidden="0" w:uiPriority="11" w:unhideWhenUsed="0" w:qFormat="1"/>
-    <w:lsdException w:name="Strong" w:semiHidden="0" w:uiPriority="22" w:unhideWhenUsed="0" w:qFormat="1"/>
-    <w:lsdException w:name="Emphasis" w:semiHidden="0" w:uiPriority="20" w:unhideWhenUsed="0" w:qFormat="1"/>
-    <w:lsdException w:name="Table Grid" w:semiHidden="0" w:uiPriority="59" w:unhideWhenUsed="0"/>
-    <w:lsdException w:name="Placeholder Text" w:unhideWhenUsed="0"/>
-    <w:lsdException w:name="No Spacing" w:semiHidden="0" w:uiPriority="1" w:unhideWhenUsed="0" w:qFormat="1"/>
-    <w:lsdException w:name="Light Shading" w:semiHidden="0" w:uiPriority="60" w:unhideWhenUsed="0"/>
-    <w:lsdException w:name="Light List" w:semiHidden="0" w:uiPriority="61" w:unhideWhenUsed="0"/>
-    <w:lsdException w:name="Light Grid" w:semiHidden="0" w:uiPriority="62" w:unhideWhenUsed="0"/>
-    <w:lsdException w:name="Medium Shading 1" w:semiHidden="0" w:uiPriority="63" w:unhideWhenUsed="0"/>
-    <w:lsdException w:name="Medium Shading 2" w:semiHidden="0" w:uiPriority="64" w:unhideWhenUsed="0"/>
-    <w:lsdException w:name="Medium List 1" w:semiHidden="0" w:uiPriority="65" w:unhideWhenUsed="0"/>
-    <w:lsdException w:name="Medium List 2" w:semiHidden="0" w:uiPriority="66" w:unhideWhenUsed="0"/>
-    <w:lsdException w:name="Medium Grid 1" w:semiHidden="0" w:uiPriority="67" w:unhideWhenUsed="0"/>
-    <w:lsdException w:name="Medium Grid 2" w:semiHidden="0" w:uiPriority="68" w:unhideWhenUsed="0"/>
-    <w:lsdException w:name="Medium Grid 3" w:semiHidden="0" w:uiPriority="69" w:unhideWhenUsed="0"/>
-    <w:lsdException w:name="Dark List" w:semiHidden="0" w:uiPriority="70" w:unhideWhenUsed="0"/>
-    <w:lsdException w:name="Colorful Shading" w:semiHidden="0" w:uiPriority="71" w:unhideWhenUsed="0"/>
-    <w:lsdException w:name="Colorful List" w:semiHidden="0" w:uiPriority="72" w:unhideWhenUsed="0"/>
-    <w:lsdException w:name="Colorful Grid" w:semiHidden="0" w:uiPriority="73" w:unhideWhenUsed="0"/>
-    <w:lsdException w:name="Light Shading Accent 1" w:semiHidden="0" w:uiPriority="60" w:unhideWhenUsed="0"/>
-    <w:lsdException w:name="Light List Accent 1" w:semiHidden="0" w:uiPriority="61" w:unhideWhenUsed="0"/>
-    <w:lsdException w:name="Light Grid Accent 1" w:semiHidden="0" w:uiPriority="62" w:unhideWhenUsed="0"/>
-    <w:lsdException w:name="Medium Shading 1 Accent 1" w:semiHidden="0" w:uiPriority="63" w:unhideWhenUsed="0"/>
-    <w:lsdException w:name="Medium Shading 2 Accent 1" w:semiHidden="0" w:uiPriority="64" w:unhideWhenUsed="0"/>
-    <w:lsdException w:name="Medium List 1 Accent 1" w:semiHidden="0" w:uiPriority="65" w:unhideWhenUsed="0"/>
-    <w:lsdException w:name="Revision" w:unhideWhenUsed="0"/>
-    <w:lsdException w:name="List Paragraph" w:semiHidden="0" w:uiPriority="34" w:unhideWhenUsed="0" w:qFormat="1"/>
-    <w:lsdException w:name="Quote" w:semiHidden="0" w:uiPriority="29" w:unhideWhenUsed="0" w:qFormat="1"/>
-    <w:lsdException w:name="Intense Quote" w:semiHidden="0" w:uiPriority="30" w:unhideWhenUsed="0" w:qFormat="1"/>
-    <w:lsdException w:name="Medium List 2 Accent 1" w:semiHidden="0" w:uiPriority="66" w:unhideWhenUsed="0"/>
-    <w:lsdException w:name="Medium Grid 1 Accent 1" w:semiHidden="0" w:uiPriority="67" w:unhideWhenUsed="0"/>
-    <w:lsdException w:name="Medium Grid 2 Accent 1" w:semiHidden="0" w:uiPriority="68" w:unhideWhenUsed="0"/>
-    <w:lsdException w:name="Medium Grid 3 Accent 1" w:semiHidden="0" w:uiPriority="69" w:unhideWhenUsed="0"/>
-    <w:lsdException w:name="Dark List Accent 1" w:semiHidden="0" w:uiPriority="70" w:unhideWhenUsed="0"/>
-    <w:lsdException w:name="Colorful Shading Accent 1" w:semiHidden="0" w:uiPriority="71" w:unhideWhenUsed="0"/>
-    <w:lsdException w:name="Colorful List Accent 1" w:semiHidden="0" w:uiPriority="72" w:unhideWhenUsed="0"/>
-    <w:lsdException w:name="Colorful Grid Accent 1" w:semiHidden="0" w:uiPriority="73" w:unhideWhenUsed="0"/>
-    <w:lsdException w:name="Light Shading Accent 2" w:semiHidden="0" w:uiPriority="60" w:unhideWhenUsed="0"/>
-    <w:lsdException w:name="Light List Accent 2" w:semiHidden="0" w:uiPriority="61" w:unhideWhenUsed="0"/>
-    <w:lsdException w:name="Light Grid Accent 2" w:semiHidden="0" w:uiPriority="62" w:unhideWhenUsed="0"/>
-    <w:lsdException w:name="Medium Shading 1 Accent 2" w:semiHidden="0" w:uiPriority="63" w:unhideWhenUsed="0"/>
-    <w:lsdException w:name="Medium Shading 2 Accent 2" w:semiHidden="0" w:uiPriority="64" w:unhideWhenUsed="0"/>
-    <w:lsdException w:name="Medium List 1 Accent 2" w:semiHidden="0" w:uiPriority="65" w:unhideWhenUsed="0"/>
-    <w:lsdException w:name="Medium List 2 Accent 2" w:semiHidden="0" w:uiPriority="66" w:unhideWhenUsed="0"/>
-    <w:lsdException w:name="Medium Grid 1 Accent 2" w:semiHidden="0" w:uiPriority="67" w:unhideWhenUsed="0"/>
-    <w:lsdException w:name="Medium Grid 2 Accent 2" w:semiHidden="0" w:uiPriority="68" w:unhideWhenUsed="0"/>
-    <w:lsdException w:name="Medium Grid 3 Accent 2" w:semiHidden="0" w:uiPriority="69" w:unhideWhenUsed="0"/>
-    <w:lsdException w:name="Dark List Accent 2" w:semiHidden="0" w:uiPriority="70" w:unhideWhenUsed="0"/>
-    <w:lsdException w:name="Colorful Shading Accent 2" w:semiHidden="0" w:uiPriority="71" w:unhideWhenUsed="0"/>
-    <w:lsdException w:name="Colorful List Accent 2" w:semiHidden="0" w:uiPriority="72" w:unhideWhenUsed="0"/>
-    <w:lsdException w:name="Colorful Grid Accent 2" w:semiHidden="0" w:uiPriority="73" w:unhideWhenUsed="0"/>
-    <w:lsdException w:name="Light Shading Accent 3" w:semiHidden="0" w:uiPriority="60" w:unhideWhenUsed="0"/>
-    <w:lsdException w:name="Light List Accent 3" w:semiHidden="0" w:uiPriority="61" w:unhideWhenUsed="0"/>
-    <w:lsdException w:name="Light Grid Accent 3" w:semiHidden="0" w:uiPriority="62" w:unhideWhenUsed="0"/>
-    <w:lsdException w:name="Medium Shading 1 Accent 3" w:semiHidden="0" w:uiPriority="63" w:unhideWhenUsed="0"/>
-    <w:lsdException w:name="Medium Shading 2 Accent 3" w:semiHidden="0" w:uiPriority="64" w:unhideWhenUsed="0"/>
-    <w:lsdException w:name="Medium List 1 Accent 3" w:semiHidden="0" w:uiPriority="65" w:unhideWhenUsed="0"/>
-    <w:lsdException w:name="Medium List 2 Accent 3" w:semiHidden="0" w:uiPriority="66" w:unhideWhenUsed="0"/>
-    <w:lsdException w:name="Medium Grid 1 Accent 3" w:semiHidden="0" w:uiPriority="67" w:unhideWhenUsed="0"/>
-    <w:lsdException w:name="Medium Grid 2 Accent 3" w:semiHidden="0" w:uiPriority="68" w:unhideWhenUsed="0"/>
-    <w:lsdException w:name="Medium Grid 3 Accent 3" w:semiHidden="0" w:uiPriority="69" w:unhideWhenUsed="0"/>
-    <w:lsdException w:name="Dark List Accent 3" w:semiHidden="0" w:uiPriority="70" w:unhideWhenUsed="0"/>
-    <w:lsdException w:name="Colorful Shading Accent 3" w:semiHidden="0" w:uiPriority="71" w:unhideWhenUsed="0"/>
-    <w:lsdException w:name="Colorful List Accent 3" w:semiHidden="0" w:uiPriority="72" w:unhideWhenUsed="0"/>
-    <w:lsdException w:name="Colorful Grid Accent 3" w:semiHidden="0" w:uiPriority="73" w:unhideWhenUsed="0"/>
-    <w:lsdException w:name="Light Shading Accent 4" w:semiHidden="0" w:uiPriority="60" w:unhideWhenUsed="0"/>
-    <w:lsdException w:name="Light List Accent 4" w:semiHidden="0" w:uiPriority="61" w:unhideWhenUsed="0"/>
-    <w:lsdException w:name="Light Grid Accent 4" w:semiHidden="0" w:uiPriority="62" w:unhideWhenUsed="0"/>
-    <w:lsdException w:name="Medium Shading 1 Accent 4" w:semiHidden="0" w:uiPriority="63" w:unhideWhenUsed="0"/>
-    <w:lsdException w:name="Medium Shading 2 Accent 4" w:semiHidden="0" w:uiPriority="64" w:unhideWhenUsed="0"/>
-    <w:lsdException w:name="Medium List 1 Accent 4" w:semiHidden="0" w:uiPriority="65" w:unhideWhenUsed="0"/>
-    <w:lsdException w:name="Medium List 2 Accent 4" w:semiHidden="0" w:uiPriority="66" w:unhideWhenUsed="0"/>
-    <w:lsdException w:name="Medium Grid 1 Accent 4" w:semiHidden="0" w:uiPriority="67" w:unhideWhenUsed="0"/>
-    <w:lsdException w:name="Medium Grid 2 Accent 4" w:semiHidden="0" w:uiPriority="68" w:unhideWhenUsed="0"/>
-    <w:lsdException w:name="Medium Grid 3 Accent 4" w:semiHidden="0" w:uiPriority="69" w:unhideWhenUsed="0"/>
-    <w:lsdException w:name="Dark List Accent 4" w:semiHidden="0" w:uiPriority="70" w:unhideWhenUsed="0"/>
-    <w:lsdException w:name="Colorful Shading Accent 4" w:semiHidden="0" w:uiPriority="71" w:unhideWhenUsed="0"/>
-    <w:lsdException w:name="Colorful List Accent 4" w:semiHidden="0" w:uiPriority="72" w:unhideWhenUsed="0"/>
-    <w:lsdException w:name="Colorful Grid Accent 4" w:semiHidden="0" w:uiPriority="73" w:unhideWhenUsed="0"/>
-    <w:lsdException w:name="Light Shading Accent 5" w:semiHidden="0" w:uiPriority="60" w:unhideWhenUsed="0"/>
-    <w:lsdException w:name="Light List Accent 5" w:semiHidden="0" w:uiPriority="61" w:unhideWhenUsed="0"/>
-    <w:lsdException w:name="Light Grid Accent 5" w:semiHidden="0" w:uiPriority="62" w:unhideWhenUsed="0"/>
-    <w:lsdException w:name="Medium Shading 1 Accent 5" w:semiHidden="0" w:uiPriority="63" w:unhideWhenUsed="0"/>
-    <w:lsdException w:name="Medium Shading 2 Accent 5" w:semiHidden="0" w:uiPriority="64" w:unhideWhenUsed="0"/>
-    <w:lsdException w:name="Medium List 1 Accent 5" w:semiHidden="0" w:uiPriority="65" w:unhideWhenUsed="0"/>
-    <w:lsdException w:name="Medium List 2 Accent 5" w:semiHidden="0" w:uiPriority="66" w:unhideWhenUsed="0"/>
-    <w:lsdException w:name="Medium Grid 1 Accent 5" w:semiHidden="0" w:uiPriority="67" w:unhideWhenUsed="0"/>
-    <w:lsdException w:name="Medium Grid 2 Accent 5" w:semiHidden="0" w:uiPriority="68" w:unhideWhenUsed="0"/>
-    <w:lsdException w:name="Medium Grid 3 Accent 5" w:semiHidden="0" w:uiPriority="69" w:unhideWhenUsed="0"/>
-    <w:lsdException w:name="Dark List Accent 5" w:semiHidden="0" w:uiPriority="70" w:unhideWhenUsed="0"/>
-    <w:lsdException w:name="Colorful Shading Accent 5" w:semiHidden="0" w:uiPriority="71" w:unhideWhenUsed="0"/>
-    <w:lsdException w:name="Colorful List Accent 5" w:semiHidden="0" w:uiPriority="72" w:unhideWhenUsed="0"/>
-    <w:lsdException w:name="Colorful Grid Accent 5" w:semiHidden="0" w:uiPriority="73" w:unhideWhenUsed="0"/>
-    <w:lsdException w:name="Light Shading Accent 6" w:semiHidden="0" w:uiPriority="60" w:unhideWhenUsed="0"/>
-    <w:lsdException w:name="Light List Accent 6" w:semiHidden="0" w:uiPriority="61" w:unhideWhenUsed="0"/>
-    <w:lsdException w:name="Light Grid Accent 6" w:semiHidden="0" w:uiPriority="62" w:unhideWhenUsed="0"/>
-    <w:lsdException w:name="Medium Shading 1 Accent 6" w:semiHidden="0" w:uiPriority="63" w:unhideWhenUsed="0"/>
-    <w:lsdException w:name="Medium Shading 2 Accent 6" w:semiHidden="0" w:uiPriority="64" w:unhideWhenUsed="0"/>
-    <w:lsdException w:name="Medium List 1 Accent 6" w:semiHidden="0" w:uiPriority="65" w:unhideWhenUsed="0"/>
-    <w:lsdException w:name="Medium List 2 Accent 6" w:semiHidden="0" w:uiPriority="66" w:unhideWhenUsed="0"/>
-    <w:lsdException w:name="Medium Grid 1 Accent 6" w:semiHidden="0" w:uiPriority="67" w:unhideWhenUsed="0"/>
-    <w:lsdException w:name="Medium Grid 2 Accent 6" w:semiHidden="0" w:uiPriority="68" w:unhideWhenUsed="0"/>
-    <w:lsdException w:name="Medium Grid 3 Accent 6" w:semiHidden="0" w:uiPriority="69" w:unhideWhenUsed="0"/>
-    <w:lsdException w:name="Dark List Accent 6" w:semiHidden="0" w:uiPriority="70" w:unhideWhenUsed="0"/>
-    <w:lsdException w:name="Colorful Shading Accent 6" w:semiHidden="0" w:uiPriority="71" w:unhideWhenUsed="0"/>
-    <w:lsdException w:name="Colorful List Accent 6" w:semiHidden="0" w:uiPriority="72" w:unhideWhenUsed="0"/>
-    <w:lsdException w:name="Colorful Grid Accent 6" w:semiHidden="0" w:uiPriority="73" w:unhideWhenUsed="0"/>
-    <w:lsdException w:name="Subtle Emphasis" w:semiHidden="0" w:uiPriority="19" w:unhideWhenUsed="0" w:qFormat="1"/>
-    <w:lsdException w:name="Intense Emphasis" w:semiHidden="0" w:uiPriority="21" w:unhideWhenUsed="0" w:qFormat="1"/>
-    <w:lsdException w:name="Subtle Reference" w:semiHidden="0" w:uiPriority="31" w:unhideWhenUsed="0" w:qFormat="1"/>
-    <w:lsdException w:name="Intense Reference" w:semiHidden="0" w:uiPriority="32" w:unhideWhenUsed="0" w:qFormat="1"/>
-    <w:lsdException w:name="Book Title" w:semiHidden="0" w:uiPriority="33" w:unhideWhenUsed="0" w:qFormat="1"/>
-    <w:lsdException w:name="Bibliography" w:uiPriority="37"/>
-    <w:lsdException w:name="TOC Heading" w:uiPriority="39" w:qFormat="1"/>
+  <w:latentStyles w:defLockedState="0" w:defUIPriority="99" w:defSemiHidden="0" w:defUnhideWhenUsed="0" w:defQFormat="0" w:count="371">
+    <w:lsdException w:name="Normal" w:uiPriority="0" w:qFormat="1"/>
+    <w:lsdException w:name="heading 1" w:uiPriority="0" w:qFormat="1"/>
+    <w:lsdException w:name="heading 2" w:uiPriority="0" w:qFormat="1"/>
+    <w:lsdException w:name="heading 3" w:uiPriority="0" w:qFormat="1"/>
+    <w:lsdException w:name="heading 4" w:uiPriority="0" w:qFormat="1"/>
+    <w:lsdException w:name="heading 5" w:uiPriority="0" w:qFormat="1"/>
+    <w:lsdException w:name="heading 6" w:uiPriority="0" w:qFormat="1"/>
+    <w:lsdException w:name="heading 7" w:uiPriority="0" w:qFormat="1"/>
+    <w:lsdException w:name="heading 8" w:uiPriority="0" w:qFormat="1"/>
+    <w:lsdException w:name="heading 9" w:uiPriority="0" w:qFormat="1"/>
+    <w:lsdException w:name="index 1" w:semiHidden="1" w:unhideWhenUsed="1"/>
+    <w:lsdException w:name="index 2" w:semiHidden="1" w:unhideWhenUsed="1"/>
+    <w:lsdException w:name="index 3" w:semiHidden="1" w:unhideWhenUsed="1"/>
+    <w:lsdException w:name="index 4" w:semiHidden="1" w:unhideWhenUsed="1"/>
+    <w:lsdException w:name="index 5" w:semiHidden="1" w:unhideWhenUsed="1"/>
+    <w:lsdException w:name="index 6" w:semiHidden="1" w:unhideWhenUsed="1"/>
+    <w:lsdException w:name="index 7" w:semiHidden="1" w:unhideWhenUsed="1"/>
+    <w:lsdException w:name="index 8" w:semiHidden="1" w:unhideWhenUsed="1"/>
+    <w:lsdException w:name="index 9" w:semiHidden="1" w:unhideWhenUsed="1"/>
+    <w:lsdException w:name="toc 1" w:semiHidden="1" w:uiPriority="39" w:unhideWhenUsed="1"/>
+    <w:lsdException w:name="toc 2" w:semiHidden="1" w:uiPriority="39" w:unhideWhenUsed="1"/>
+    <w:lsdException w:name="toc 3" w:semiHidden="1" w:uiPriority="39" w:unhideWhenUsed="1"/>
+    <w:lsdException w:name="toc 4" w:semiHidden="1" w:uiPriority="39" w:unhideWhenUsed="1"/>
+    <w:lsdException w:name="toc 5" w:semiHidden="1" w:uiPriority="39" w:unhideWhenUsed="1"/>
+    <w:lsdException w:name="toc 6" w:semiHidden="1" w:uiPriority="39" w:unhideWhenUsed="1"/>
+    <w:lsdException w:name="toc 7" w:semiHidden="1" w:uiPriority="39" w:unhideWhenUsed="1"/>
+    <w:lsdException w:name="toc 8" w:semiHidden="1" w:uiPriority="39" w:unhideWhenUsed="1"/>
+    <w:lsdException w:name="toc 9" w:semiHidden="1" w:uiPriority="39" w:unhideWhenUsed="1"/>
+    <w:lsdException w:name="Normal Indent" w:semiHidden="1" w:unhideWhenUsed="1"/>
+    <w:lsdException w:name="footnote text" w:semiHidden="1" w:uiPriority="0" w:unhideWhenUsed="1"/>
+    <w:lsdException w:name="annotation text" w:semiHidden="1" w:unhideWhenUsed="1"/>
+    <w:lsdException w:name="header" w:semiHidden="1" w:unhideWhenUsed="1"/>
+    <w:lsdException w:name="footer" w:semiHidden="1" w:unhideWhenUsed="1"/>
+    <w:lsdException w:name="index heading" w:semiHidden="1" w:unhideWhenUsed="1"/>
+    <w:lsdException w:name="caption" w:uiPriority="0" w:qFormat="1"/>
+    <w:lsdException w:name="table of figures" w:semiHidden="1" w:unhideWhenUsed="1"/>
+    <w:lsdException w:name="envelope address" w:semiHidden="1" w:unhideWhenUsed="1"/>
+    <w:lsdException w:name="envelope return" w:semiHidden="1" w:unhideWhenUsed="1"/>
+    <w:lsdException w:name="footnote reference" w:semiHidden="1" w:uiPriority="0" w:unhideWhenUsed="1"/>
+    <w:lsdException w:name="annotation reference" w:semiHidden="1" w:unhideWhenUsed="1"/>
+    <w:lsdException w:name="line number" w:semiHidden="1" w:unhideWhenUsed="1"/>
+    <w:lsdException w:name="page number" w:semiHidden="1" w:unhideWhenUsed="1"/>
+    <w:lsdException w:name="endnote reference" w:semiHidden="1" w:unhideWhenUsed="1"/>
+    <w:lsdException w:name="endnote text" w:semiHidden="1" w:unhideWhenUsed="1"/>
+    <w:lsdException w:name="table of authorities" w:semiHidden="1" w:unhideWhenUsed="1"/>
+    <w:lsdException w:name="macro" w:semiHidden="1" w:unhideWhenUsed="1"/>
+    <w:lsdException w:name="toa heading" w:semiHidden="1" w:unhideWhenUsed="1"/>
+    <w:lsdException w:name="List" w:semiHidden="1" w:unhideWhenUsed="1"/>
+    <w:lsdException w:name="List Bullet" w:semiHidden="1" w:unhideWhenUsed="1"/>
+    <w:lsdException w:name="List Number" w:semiHidden="1" w:unhideWhenUsed="1"/>
+    <w:lsdException w:name="List 2" w:semiHidden="1" w:unhideWhenUsed="1"/>
+    <w:lsdException w:name="List 3" w:semiHidden="1" w:unhideWhenUsed="1"/>
+    <w:lsdException w:name="List 4" w:semiHidden="1" w:unhideWhenUsed="1"/>
+    <w:lsdException w:name="List 5" w:semiHidden="1" w:unhideWhenUsed="1"/>
+    <w:lsdException w:name="List Bullet 2" w:semiHidden="1" w:unhideWhenUsed="1"/>
+    <w:lsdException w:name="List Bullet 3" w:semiHidden="1" w:unhideWhenUsed="1"/>
+    <w:lsdException w:name="List Bullet 4" w:semiHidden="1" w:unhideWhenUsed="1"/>
+    <w:lsdException w:name="List Bullet 5" w:semiHidden="1" w:unhideWhenUsed="1"/>
+    <w:lsdException w:name="List Number 2" w:semiHidden="1" w:unhideWhenUsed="1"/>
+    <w:lsdException w:name="List Number 3" w:semiHidden="1" w:unhideWhenUsed="1"/>
+    <w:lsdException w:name="List Number 4" w:semiHidden="1" w:unhideWhenUsed="1"/>
+    <w:lsdException w:name="List Number 5" w:semiHidden="1" w:unhideWhenUsed="1"/>
+    <w:lsdException w:name="Title" w:uiPriority="10" w:qFormat="1"/>
+    <w:lsdException w:name="Closing" w:semiHidden="1" w:unhideWhenUsed="1"/>
+    <w:lsdException w:name="Signature" w:semiHidden="1" w:unhideWhenUsed="1"/>
+    <w:lsdException w:name="Default Paragraph Font" w:semiHidden="1" w:uiPriority="1" w:unhideWhenUsed="1"/>
+    <w:lsdException w:name="Body Text" w:semiHidden="1" w:unhideWhenUsed="1"/>
+    <w:lsdException w:name="Body Text Indent" w:semiHidden="1" w:unhideWhenUsed="1"/>
+    <w:lsdException w:name="List Continue" w:semiHidden="1" w:unhideWhenUsed="1"/>
+    <w:lsdException w:name="List Continue 2" w:semiHidden="1" w:unhideWhenUsed="1"/>
+    <w:lsdException w:name="List Continue 3" w:semiHidden="1" w:unhideWhenUsed="1"/>
+    <w:lsdException w:name="List Continue 4" w:semiHidden="1" w:unhideWhenUsed="1"/>
+    <w:lsdException w:name="List Continue 5" w:semiHidden="1" w:unhideWhenUsed="1"/>
+    <w:lsdException w:name="Message Header" w:semiHidden="1" w:unhideWhenUsed="1"/>
+    <w:lsdException w:name="Subtitle" w:uiPriority="11" w:qFormat="1"/>
+    <w:lsdException w:name="Salutation" w:semiHidden="1" w:unhideWhenUsed="1"/>
+    <w:lsdException w:name="Date" w:semiHidden="1" w:unhideWhenUsed="1"/>
+    <w:lsdException w:name="Body Text First Indent" w:semiHidden="1" w:unhideWhenUsed="1"/>
+    <w:lsdException w:name="Body Text First Indent 2" w:semiHidden="1" w:unhideWhenUsed="1"/>
+    <w:lsdException w:name="Note Heading" w:semiHidden="1" w:unhideWhenUsed="1"/>
+    <w:lsdException w:name="Body Text 2" w:semiHidden="1" w:unhideWhenUsed="1"/>
+    <w:lsdException w:name="Body Text 3" w:semiHidden="1" w:unhideWhenUsed="1"/>
+    <w:lsdException w:name="Body Text Indent 2" w:semiHidden="1" w:unhideWhenUsed="1"/>
+    <w:lsdException w:name="Body Text Indent 3" w:semiHidden="1" w:unhideWhenUsed="1"/>
+    <w:lsdException w:name="Block Text" w:semiHidden="1" w:unhideWhenUsed="1"/>
+    <w:lsdException w:name="Hyperlink" w:semiHidden="1" w:unhideWhenUsed="1"/>
+    <w:lsdException w:name="FollowedHyperlink" w:semiHidden="1" w:unhideWhenUsed="1"/>
+    <w:lsdException w:name="Strong" w:uiPriority="22" w:qFormat="1"/>
+    <w:lsdException w:name="Emphasis" w:uiPriority="20" w:qFormat="1"/>
+    <w:lsdException w:name="Document Map" w:semiHidden="1" w:unhideWhenUsed="1"/>
+    <w:lsdException w:name="Plain Text" w:semiHidden="1" w:unhideWhenUsed="1"/>
+    <w:lsdException w:name="E-mail Signature" w:semiHidden="1" w:unhideWhenUsed="1"/>
+    <w:lsdException w:name="HTML Top of Form" w:semiHidden="1" w:unhideWhenUsed="1"/>
+    <w:lsdException w:name="HTML Bottom of Form" w:semiHidden="1" w:unhideWhenUsed="1"/>
+    <w:lsdException w:name="Normal (Web)" w:semiHidden="1" w:unhideWhenUsed="1"/>
+    <w:lsdException w:name="HTML Acronym" w:semiHidden="1" w:unhideWhenUsed="1"/>
+    <w:lsdException w:name="HTML Address" w:semiHidden="1" w:unhideWhenUsed="1"/>
+    <w:lsdException w:name="HTML Cite" w:semiHidden="1" w:unhideWhenUsed="1"/>
+    <w:lsdException w:name="HTML Code" w:semiHidden="1" w:unhideWhenUsed="1"/>
+    <w:lsdException w:name="HTML Definition" w:semiHidden="1" w:unhideWhenUsed="1"/>
+    <w:lsdException w:name="HTML Keyboard" w:semiHidden="1" w:unhideWhenUsed="1"/>
+    <w:lsdException w:name="HTML Preformatted" w:semiHidden="1" w:unhideWhenUsed="1"/>
+    <w:lsdException w:name="HTML Sample" w:semiHidden="1" w:unhideWhenUsed="1"/>
+    <w:lsdException w:name="HTML Typewriter" w:semiHidden="1" w:unhideWhenUsed="1"/>
+    <w:lsdException w:name="HTML Variable" w:semiHidden="1" w:unhideWhenUsed="1"/>
+    <w:lsdException w:name="Normal Table" w:semiHidden="1" w:unhideWhenUsed="1"/>
+    <w:lsdException w:name="annotation subject" w:semiHidden="1" w:unhideWhenUsed="1"/>
+    <w:lsdException w:name="No List" w:semiHidden="1" w:unhideWhenUsed="1"/>
+    <w:lsdException w:name="Outline List 1" w:semiHidden="1" w:unhideWhenUsed="1"/>
+    <w:lsdException w:name="Outline List 2" w:semiHidden="1" w:unhideWhenUsed="1"/>
+    <w:lsdException w:name="Outline List 3" w:semiHidden="1" w:unhideWhenUsed="1"/>
+    <w:lsdException w:name="Table Simple 1" w:semiHidden="1" w:unhideWhenUsed="1"/>
+    <w:lsdException w:name="Table Simple 2" w:semiHidden="1" w:unhideWhenUsed="1"/>
+    <w:lsdException w:name="Table Simple 3" w:semiHidden="1" w:unhideWhenUsed="1"/>
+    <w:lsdException w:name="Table Classic 1" w:semiHidden="1" w:unhideWhenUsed="1"/>
+    <w:lsdException w:name="Table Classic 2" w:semiHidden="1" w:unhideWhenUsed="1"/>
+    <w:lsdException w:name="Table Classic 3" w:semiHidden="1" w:unhideWhenUsed="1"/>
+    <w:lsdException w:name="Table Classic 4" w:semiHidden="1" w:unhideWhenUsed="1"/>
+    <w:lsdException w:name="Table Colorful 1" w:semiHidden="1" w:unhideWhenUsed="1"/>
+    <w:lsdException w:name="Table Colorful 2" w:semiHidden="1" w:unhideWhenUsed="1"/>
+    <w:lsdException w:name="Table Colorful 3" w:semiHidden="1" w:unhideWhenUsed="1"/>
+    <w:lsdException w:name="Table Columns 1" w:semiHidden="1" w:unhideWhenUsed="1"/>
+    <w:lsdException w:name="Table Columns 2" w:semiHidden="1" w:unhideWhenUsed="1"/>
+    <w:lsdException w:name="Table Columns 3" w:semiHidden="1" w:unhideWhenUsed="1"/>
+    <w:lsdException w:name="Table Columns 4" w:semiHidden="1" w:unhideWhenUsed="1"/>
+    <w:lsdException w:name="Table Columns 5" w:semiHidden="1" w:unhideWhenUsed="1"/>
+    <w:lsdException w:name="Table Grid 1" w:semiHidden="1" w:unhideWhenUsed="1"/>
+    <w:lsdException w:name="Table Grid 2" w:semiHidden="1" w:unhideWhenUsed="1"/>
+    <w:lsdException w:name="Table Grid 3" w:semiHidden="1" w:unhideWhenUsed="1"/>
+    <w:lsdException w:name="Table Grid 4" w:semiHidden="1" w:unhideWhenUsed="1"/>
+    <w:lsdException w:name="Table Grid 5" w:semiHidden="1" w:unhideWhenUsed="1"/>
+    <w:lsdException w:name="Table Grid 6" w:semiHidden="1" w:unhideWhenUsed="1"/>
+    <w:lsdException w:name="Table Grid 7" w:semiHidden="1" w:unhideWhenUsed="1"/>
+    <w:lsdException w:name="Table Grid 8" w:semiHidden="1" w:unhideWhenUsed="1"/>
+    <w:lsdException w:name="Table List 1" w:semiHidden="1" w:unhideWhenUsed="1"/>
+    <w:lsdException w:name="Table List 2" w:semiHidden="1" w:unhideWhenUsed="1"/>
+    <w:lsdException w:name="Table List 3" w:semiHidden="1" w:unhideWhenUsed="1"/>
+    <w:lsdException w:name="Table List 4" w:semiHidden="1" w:unhideWhenUsed="1"/>
+    <w:lsdException w:name="Table List 5" w:semiHidden="1" w:unhideWhenUsed="1"/>
+    <w:lsdException w:name="Table List 6" w:semiHidden="1" w:unhideWhenUsed="1"/>
+    <w:lsdException w:name="Table List 7" w:semiHidden="1" w:unhideWhenUsed="1"/>
+    <w:lsdException w:name="Table List 8" w:semiHidden="1" w:unhideWhenUsed="1"/>
+    <w:lsdException w:name="Table 3D effects 1" w:semiHidden="1" w:unhideWhenUsed="1"/>
+    <w:lsdException w:name="Table 3D effects 2" w:semiHidden="1" w:unhideWhenUsed="1"/>
+    <w:lsdException w:name="Table 3D effects 3" w:semiHidden="1" w:unhideWhenUsed="1"/>
+    <w:lsdException w:name="Table Contemporary" w:semiHidden="1" w:unhideWhenUsed="1"/>
+    <w:lsdException w:name="Table Elegant" w:semiHidden="1" w:unhideWhenUsed="1"/>
+    <w:lsdException w:name="Table Professional" w:semiHidden="1" w:unhideWhenUsed="1"/>
+    <w:lsdException w:name="Table Subtle 1" w:semiHidden="1" w:unhideWhenUsed="1"/>
+    <w:lsdException w:name="Table Subtle 2" w:semiHidden="1" w:unhideWhenUsed="1"/>
+    <w:lsdException w:name="Table Web 1" w:semiHidden="1" w:unhideWhenUsed="1"/>
+    <w:lsdException w:name="Table Web 2" w:semiHidden="1" w:unhideWhenUsed="1"/>
+    <w:lsdException w:name="Table Web 3" w:semiHidden="1" w:unhideWhenUsed="1"/>
+    <w:lsdException w:name="Balloon Text" w:semiHidden="1" w:unhideWhenUsed="1"/>
+    <w:lsdException w:name="Table Grid" w:uiPriority="59"/>
+    <w:lsdException w:name="Table Theme" w:semiHidden="1" w:unhideWhenUsed="1"/>
+    <w:lsdException w:name="Placeholder Text" w:semiHidden="1"/>
+    <w:lsdException w:name="No Spacing" w:uiPriority="1" w:qFormat="1"/>
+    <w:lsdException w:name="Light Shading" w:uiPriority="60"/>
+    <w:lsdException w:name="Light List" w:uiPriority="61"/>
+    <w:lsdException w:name="Light Grid" w:uiPriority="62"/>
+    <w:lsdException w:name="Medium Shading 1" w:uiPriority="63"/>
+    <w:lsdException w:name="Medium Shading 2" w:uiPriority="64"/>
+    <w:lsdException w:name="Medium List 1" w:uiPriority="65"/>
+    <w:lsdException w:name="Medium List 2" w:uiPriority="66"/>
+    <w:lsdException w:name="Medium Grid 1" w:uiPriority="67"/>
+    <w:lsdException w:name="Medium Grid 2" w:uiPriority="68"/>
+    <w:lsdException w:name="Medium Grid 3" w:uiPriority="69"/>
+    <w:lsdException w:name="Dark List" w:uiPriority="70"/>
+    <w:lsdException w:name="Colorful Shading" w:uiPriority="71"/>
+    <w:lsdException w:name="Colorful List" w:uiPriority="72"/>
+    <w:lsdException w:name="Colorful Grid" w:uiPriority="73"/>
+    <w:lsdException w:name="Light Shading Accent 1" w:uiPriority="60"/>
+    <w:lsdException w:name="Light List Accent 1" w:uiPriority="61"/>
+    <w:lsdException w:name="Light Grid Accent 1" w:uiPriority="62"/>
+    <w:lsdException w:name="Medium Shading 1 Accent 1" w:uiPriority="63"/>
+    <w:lsdException w:name="Medium Shading 2 Accent 1" w:uiPriority="64"/>
+    <w:lsdException w:name="Medium List 1 Accent 1" w:uiPriority="65"/>
+    <w:lsdException w:name="Revision" w:semiHidden="1"/>
+    <w:lsdException w:name="List Paragraph" w:uiPriority="34" w:qFormat="1"/>
+    <w:lsdException w:name="Quote" w:uiPriority="29" w:qFormat="1"/>
+    <w:lsdException w:name="Intense Quote" w:uiPriority="30" w:qFormat="1"/>
+    <w:lsdException w:name="Medium List 2 Accent 1" w:uiPriority="66"/>
+    <w:lsdException w:name="Medium Grid 1 Accent 1" w:uiPriority="67"/>
+    <w:lsdException w:name="Medium Grid 2 Accent 1" w:uiPriority="68"/>
+    <w:lsdException w:name="Medium Grid 3 Accent 1" w:uiPriority="69"/>
+    <w:lsdException w:name="Dark List Accent 1" w:uiPriority="70"/>
+    <w:lsdException w:name="Colorful Shading Accent 1" w:uiPriority="71"/>
+    <w:lsdException w:name="Colorful List Accent 1" w:uiPriority="72"/>
+    <w:lsdException w:name="Colorful Grid Accent 1" w:uiPriority="73"/>
+    <w:lsdException w:name="Light Shading Accent 2" w:uiPriority="60"/>
+    <w:lsdException w:name="Light List Accent 2" w:uiPriority="61"/>
+    <w:lsdException w:name="Light Grid Accent 2" w:uiPriority="62"/>
+    <w:lsdException w:name="Medium Shading 1 Accent 2" w:uiPriority="63"/>
+    <w:lsdException w:name="Medium Shading 2 Accent 2" w:uiPriority="64"/>
+    <w:lsdException w:name="Medium List 1 Accent 2" w:uiPriority="65"/>
+    <w:lsdException w:name="Medium List 2 Accent 2" w:uiPriority="66"/>
+    <w:lsdException w:name="Medium Grid 1 Accent 2" w:uiPriority="67"/>
+    <w:lsdException w:name="Medium Grid 2 Accent 2" w:uiPriority="68"/>
+    <w:lsdException w:name="Medium Grid 3 Accent 2" w:uiPriority="69"/>
+    <w:lsdException w:name="Dark List Accent 2" w:uiPriority="70"/>
+    <w:lsdException w:name="Colorful Shading Accent 2" w:uiPriority="71"/>
+    <w:lsdException w:name="Colorful List Accent 2" w:uiPriority="72"/>
+    <w:lsdException w:name="Colorful Grid Accent 2" w:uiPriority="73"/>
+    <w:lsdException w:name="Light Shading Accent 3" w:uiPriority="60"/>
+    <w:lsdException w:name="Light List Accent 3" w:uiPriority="61"/>
+    <w:lsdException w:name="Light Grid Accent 3" w:uiPriority="62"/>
+    <w:lsdException w:name="Medium Shading 1 Accent 3" w:uiPriority="63"/>
+    <w:lsdException w:name="Medium Shading 2 Accent 3" w:uiPriority="64"/>
+    <w:lsdException w:name="Medium List 1 Accent 3" w:uiPriority="65"/>
+    <w:lsdException w:name="Medium List 2 Accent 3" w:uiPriority="66"/>
+    <w:lsdException w:name="Medium Grid 1 Accent 3" w:uiPriority="67"/>
+    <w:lsdException w:name="Medium Grid 2 Accent 3" w:uiPriority="68"/>
+    <w:lsdException w:name="Medium Grid 3 Accent 3" w:uiPriority="69"/>
+    <w:lsdException w:name="Dark List Accent 3" w:uiPriority="70"/>
+    <w:lsdException w:name="Colorful Shading Accent 3" w:uiPriority="71"/>
+    <w:lsdException w:name="Colorful List Accent 3" w:uiPriority="72"/>
+    <w:lsdException w:name="Colorful Grid Accent 3" w:uiPriority="73"/>
+    <w:lsdException w:name="Light Shading Accent 4" w:uiPriority="60"/>
+    <w:lsdException w:name="Light List Accent 4" w:uiPriority="61"/>
+    <w:lsdException w:name="Light Grid Accent 4" w:uiPriority="62"/>
+    <w:lsdException w:name="Medium Shading 1 Accent 4" w:uiPriority="63"/>
+    <w:lsdException w:name="Medium Shading 2 Accent 4" w:uiPriority="64"/>
+    <w:lsdException w:name="Medium List 1 Accent 4" w:uiPriority="65"/>
+    <w:lsdException w:name="Medium List 2 Accent 4" w:uiPriority="66"/>
+    <w:lsdException w:name="Medium Grid 1 Accent 4" w:uiPriority="67"/>
+    <w:lsdException w:name="Medium Grid 2 Accent 4" w:uiPriority="68"/>
+    <w:lsdException w:name="Medium Grid 3 Accent 4" w:uiPriority="69"/>
+    <w:lsdException w:name="Dark List Accent 4" w:uiPriority="70"/>
+    <w:lsdException w:name="Colorful Shading Accent 4" w:uiPriority="71"/>
+    <w:lsdException w:name="Colorful List Accent 4" w:uiPriority="72"/>
+    <w:lsdException w:name="Colorful Grid Accent 4" w:uiPriority="73"/>
+    <w:lsdException w:name="Light Shading Accent 5" w:uiPriority="60"/>
+    <w:lsdException w:name="Light List Accent 5" w:uiPriority="61"/>
+    <w:lsdException w:name="Light Grid Accent 5" w:uiPriority="62"/>
+    <w:lsdException w:name="Medium Shading 1 Accent 5" w:uiPriority="63"/>
+    <w:lsdException w:name="Medium Shading 2 Accent 5" w:uiPriority="64"/>
+    <w:lsdException w:name="Medium List 1 Accent 5" w:uiPriority="65"/>
+    <w:lsdException w:name="Medium List 2 Accent 5" w:uiPriority="66"/>
+    <w:lsdException w:name="Medium Grid 1 Accent 5" w:uiPriority="67"/>
+    <w:lsdException w:name="Medium Grid 2 Accent 5" w:uiPriority="68"/>
+    <w:lsdException w:name="Medium Grid 3 Accent 5" w:uiPriority="69"/>
+    <w:lsdException w:name="Dark List Accent 5" w:uiPriority="70"/>
+    <w:lsdException w:name="Colorful Shading Accent 5" w:uiPriority="71"/>
+    <w:lsdException w:name="Colorful List Accent 5" w:uiPriority="72"/>
+    <w:lsdException w:name="Colorful Grid Accent 5" w:uiPriority="73"/>
+    <w:lsdException w:name="Light Shading Accent 6" w:uiPriority="60"/>
+    <w:lsdException w:name="Light List Accent 6" w:uiPriority="61"/>
+    <w:lsdException w:name="Light Grid Accent 6" w:uiPriority="62"/>
+    <w:lsdException w:name="Medium Shading 1 Accent 6" w:uiPriority="63"/>
+    <w:lsdException w:name="Medium Shading 2 Accent 6" w:uiPriority="64"/>
+    <w:lsdException w:name="Medium List 1 Accent 6" w:uiPriority="65"/>
+    <w:lsdException w:name="Medium List 2 Accent 6" w:uiPriority="66"/>
+    <w:lsdException w:name="Medium Grid 1 Accent 6" w:uiPriority="67"/>
+    <w:lsdException w:name="Medium Grid 2 Accent 6" w:uiPriority="68"/>
+    <w:lsdException w:name="Medium Grid 3 Accent 6" w:uiPriority="69"/>
+    <w:lsdException w:name="Dark List Accent 6" w:uiPriority="70"/>
+    <w:lsdException w:name="Colorful Shading Accent 6" w:uiPriority="71"/>
+    <w:lsdException w:name="Colorful List Accent 6" w:uiPriority="72"/>
+    <w:lsdException w:name="Colorful Grid Accent 6" w:uiPriority="73"/>
+    <w:lsdException w:name="Subtle Emphasis" w:uiPriority="19" w:qFormat="1"/>
+    <w:lsdException w:name="Intense Emphasis" w:uiPriority="21" w:qFormat="1"/>
+    <w:lsdException w:name="Subtle Reference" w:uiPriority="31" w:qFormat="1"/>
+    <w:lsdException w:name="Intense Reference" w:uiPriority="32" w:qFormat="1"/>
+    <w:lsdException w:name="Book Title" w:uiPriority="33" w:qFormat="1"/>
+    <w:lsdException w:name="Bibliography" w:semiHidden="1" w:uiPriority="37" w:unhideWhenUsed="1"/>
+    <w:lsdException w:name="TOC Heading" w:semiHidden="1" w:uiPriority="39" w:unhideWhenUsed="1" w:qFormat="1"/>
+    <w:lsdException w:name="Plain Table 1" w:uiPriority="41"/>
+    <w:lsdException w:name="Plain Table 2" w:uiPriority="42"/>
+    <w:lsdException w:name="Plain Table 3" w:uiPriority="43"/>
+    <w:lsdException w:name="Plain Table 4" w:uiPriority="44"/>
+    <w:lsdException w:name="Plain Table 5" w:uiPriority="45"/>
+    <w:lsdException w:name="Grid Table Light" w:uiPriority="40"/>
+    <w:lsdException w:name="Grid Table 1 Light" w:uiPriority="46"/>
+    <w:lsdException w:name="Grid Table 2" w:uiPriority="47"/>
+    <w:lsdException w:name="Grid Table 3" w:uiPriority="48"/>
+    <w:lsdException w:name="Grid Table 4" w:uiPriority="49"/>
+    <w:lsdException w:name="Grid Table 5 Dark" w:uiPriority="50"/>
+    <w:lsdException w:name="Grid Table 6 Colorful" w:uiPriority="51"/>
+    <w:lsdException w:name="Grid Table 7 Colorful" w:uiPriority="52"/>
+    <w:lsdException w:name="Grid Table 1 Light Accent 1" w:uiPriority="46"/>
+    <w:lsdException w:name="Grid Table 2 Accent 1" w:uiPriority="47"/>
+    <w:lsdException w:name="Grid Table 3 Accent 1" w:uiPriority="48"/>
+    <w:lsdException w:name="Grid Table 4 Accent 1" w:uiPriority="49"/>
+    <w:lsdException w:name="Grid Table 5 Dark Accent 1" w:uiPriority="50"/>
+    <w:lsdException w:name="Grid Table 6 Colorful Accent 1" w:uiPriority="51"/>
+    <w:lsdException w:name="Grid Table 7 Colorful Accent 1" w:uiPriority="52"/>
+    <w:lsdException w:name="Grid Table 1 Light Accent 2" w:uiPriority="46"/>
+    <w:lsdException w:name="Grid Table 2 Accent 2" w:uiPriority="47"/>
+    <w:lsdException w:name="Grid Table 3 Accent 2" w:uiPriority="48"/>
+    <w:lsdException w:name="Grid Table 4 Accent 2" w:uiPriority="49"/>
+    <w:lsdException w:name="Grid Table 5 Dark Accent 2" w:uiPriority="50"/>
+    <w:lsdException w:name="Grid Table 6 Colorful Accent 2" w:uiPriority="51"/>
+    <w:lsdException w:name="Grid Table 7 Colorful Accent 2" w:uiPriority="52"/>
+    <w:lsdException w:name="Grid Table 1 Light Accent 3" w:uiPriority="46"/>
+    <w:lsdException w:name="Grid Table 2 Accent 3" w:uiPriority="47"/>
+    <w:lsdException w:name="Grid Table 3 Accent 3" w:uiPriority="48"/>
+    <w:lsdException w:name="Grid Table 4 Accent 3" w:uiPriority="49"/>
+    <w:lsdException w:name="Grid Table 5 Dark Accent 3" w:uiPriority="50"/>
+    <w:lsdException w:name="Grid Table 6 Colorful Accent 3" w:uiPriority="51"/>
+    <w:lsdException w:name="Grid Table 7 Colorful Accent 3" w:uiPriority="52"/>
+    <w:lsdException w:name="Grid Table 1 Light Accent 4" w:uiPriority="46"/>
+    <w:lsdException w:name="Grid Table 2 Accent 4" w:uiPriority="47"/>
+    <w:lsdException w:name="Grid Table 3 Accent 4" w:uiPriority="48"/>
+    <w:lsdException w:name="Grid Table 4 Accent 4" w:uiPriority="49"/>
+    <w:lsdException w:name="Grid Table 5 Dark Accent 4" w:uiPriority="50"/>
+    <w:lsdException w:name="Grid Table 6 Colorful Accent 4" w:uiPriority="51"/>
+    <w:lsdException w:name="Grid Table 7 Colorful Accent 4" w:uiPriority="52"/>
+    <w:lsdException w:name="Grid Table 1 Light Accent 5" w:uiPriority="46"/>
+    <w:lsdException w:name="Grid Table 2 Accent 5" w:uiPriority="47"/>
+    <w:lsdException w:name="Grid Table 3 Accent 5" w:uiPriority="48"/>
+    <w:lsdException w:name="Grid Table 4 Accent 5" w:uiPriority="49"/>
+    <w:lsdException w:name="Grid Table 5 Dark Accent 5" w:uiPriority="50"/>
+    <w:lsdException w:name="Grid Table 6 Colorful Accent 5" w:uiPriority="51"/>
+    <w:lsdException w:name="Grid Table 7 Colorful Accent 5" w:uiPriority="52"/>
+    <w:lsdException w:name="Grid Table 1 Light Accent 6" w:uiPriority="46"/>
+    <w:lsdException w:name="Grid Table 2 Accent 6" w:uiPriority="47"/>
+    <w:lsdException w:name="Grid Table 3 Accent 6" w:uiPriority="48"/>
+    <w:lsdException w:name="Grid Table 4 Accent 6" w:uiPriority="49"/>
+    <w:lsdException w:name="Grid Table 5 Dark Accent 6" w:uiPriority="50"/>
+    <w:lsdException w:name="Grid Table 6 Colorful Accent 6" w:uiPriority="51"/>
+    <w:lsdException w:name="Grid Table 7 Colorful Accent 6" w:uiPriority="52"/>
+    <w:lsdException w:name="List Table 1 Light" w:uiPriority="46"/>
+    <w:lsdException w:name="List Table 2" w:uiPriority="47"/>
+    <w:lsdException w:name="List Table 3" w:uiPriority="48"/>
+    <w:lsdException w:name="List Table 4" w:uiPriority="49"/>
+    <w:lsdException w:name="List Table 5 Dark" w:uiPriority="50"/>
+    <w:lsdException w:name="List Table 6 Colorful" w:uiPriority="51"/>
+    <w:lsdException w:name="List Table 7 Colorful" w:uiPriority="52"/>
+    <w:lsdException w:name="List Table 1 Light Accent 1" w:uiPriority="46"/>
+    <w:lsdException w:name="List Table 2 Accent 1" w:uiPriority="47"/>
+    <w:lsdException w:name="List Table 3 Accent 1" w:uiPriority="48"/>
+    <w:lsdException w:name="List Table 4 Accent 1" w:uiPriority="49"/>
+    <w:lsdException w:name="List Table 5 Dark Accent 1" w:uiPriority="50"/>
+    <w:lsdException w:name="List Table 6 Colorful Accent 1" w:uiPriority="51"/>
+    <w:lsdException w:name="List Table 7 Colorful Accent 1" w:uiPriority="52"/>
+    <w:lsdException w:name="List Table 1 Light Accent 2" w:uiPriority="46"/>
+    <w:lsdException w:name="List Table 2 Accent 2" w:uiPriority="47"/>
+    <w:lsdException w:name="List Table 3 Accent 2" w:uiPriority="48"/>
+    <w:lsdException w:name="List Table 4 Accent 2" w:uiPriority="49"/>
+    <w:lsdException w:name="List Table 5 Dark Accent 2" w:uiPriority="50"/>
+    <w:lsdException w:name="List Table 6 Colorful Accent 2" w:uiPriority="51"/>
+    <w:lsdException w:name="List Table 7 Colorful Accent 2" w:uiPriority="52"/>
+    <w:lsdException w:name="List Table 1 Light Accent 3" w:uiPriority="46"/>
+    <w:lsdException w:name="List Table 2 Accent 3" w:uiPriority="47"/>
+    <w:lsdException w:name="List Table 3 Accent 3" w:uiPriority="48"/>
+    <w:lsdException w:name="List Table 4 Accent 3" w:uiPriority="49"/>
+    <w:lsdException w:name="List Table 5 Dark Accent 3" w:uiPriority="50"/>
+    <w:lsdException w:name="List Table 6 Colorful Accent 3" w:uiPriority="51"/>
+    <w:lsdException w:name="List Table 7 Colorful Accent 3" w:uiPriority="52"/>
+    <w:lsdException w:name="List Table 1 Light Accent 4" w:uiPriority="46"/>
+    <w:lsdException w:name="List Table 2 Accent 4" w:uiPriority="47"/>
+    <w:lsdException w:name="List Table 3 Accent 4" w:uiPriority="48"/>
+    <w:lsdException w:name="List Table 4 Accent 4" w:uiPriority="49"/>
+    <w:lsdException w:name="List Table 5 Dark Accent 4" w:uiPriority="50"/>
+    <w:lsdException w:name="List Table 6 Colorful Accent 4" w:uiPriority="51"/>
+    <w:lsdException w:name="List Table 7 Colorful Accent 4" w:uiPriority="52"/>
+    <w:lsdException w:name="List Table 1 Light Accent 5" w:uiPriority="46"/>
+    <w:lsdException w:name="List Table 2 Accent 5" w:uiPriority="47"/>
+    <w:lsdException w:name="List Table 3 Accent 5" w:uiPriority="48"/>
+    <w:lsdException w:name="List Table 4 Accent 5" w:uiPriority="49"/>
+    <w:lsdException w:name="List Table 5 Dark Accent 5" w:uiPriority="50"/>
+    <w:lsdException w:name="List Table 6 Colorful Accent 5" w:uiPriority="51"/>
+    <w:lsdException w:name="List Table 7 Colorful Accent 5" w:uiPriority="52"/>
+    <w:lsdException w:name="List Table 1 Light Accent 6" w:uiPriority="46"/>
+    <w:lsdException w:name="List Table 2 Accent 6" w:uiPriority="47"/>
+    <w:lsdException w:name="List Table 3 Accent 6" w:uiPriority="48"/>
+    <w:lsdException w:name="List Table 4 Accent 6" w:uiPriority="49"/>
+    <w:lsdException w:name="List Table 5 Dark Accent 6" w:uiPriority="50"/>
+    <w:lsdException w:name="List Table 6 Colorful Accent 6" w:uiPriority="51"/>
+    <w:lsdException w:name="List Table 7 Colorful Accent 6" w:uiPriority="52"/>
   </w:latentStyles>
   <w:style w:type="paragraph" w:default="1" w:styleId="Normal">
     <w:name w:val="Normal"/>
@@ -47224,7 +47644,6 @@
     <w:uiPriority w:val="99"/>
     <w:semiHidden/>
     <w:unhideWhenUsed/>
-    <w:qFormat/>
     <w:tblPr>
       <w:tblInd w:w="0" w:type="dxa"/>
       <w:tblCellMar>

</xml_diff>

<commit_message>
Clean up install doxygen: - Get rid of unneeded extra directories so html is installed in doc/api directly. - Shorten URL name on simtk.org/api_docs/simbody.
</commit_message>
<xml_diff>
--- a/Simbody/doc/SimbodyAndMolmodelUserGuide.docx
+++ b/Simbody/doc/SimbodyAndMolmodelUserGuide.docx
@@ -4644,12 +4644,7 @@
         <w:t>arithmetic</w:t>
       </w:r>
       <w:r>
-        <w:t>, linear algebra, numeri</w:t>
-      </w:r>
-      <w:bookmarkStart w:id="9" w:name="_GoBack"/>
-      <w:bookmarkEnd w:id="9"/>
-      <w:r>
-        <w:t xml:space="preserve">cal integration, optimization, </w:t>
+        <w:t xml:space="preserve">, linear algebra, numerical integration, optimization, </w:t>
       </w:r>
       <w:r>
         <w:t>and so on</w:t>
@@ -4950,11 +4945,11 @@
       <w:pPr>
         <w:pStyle w:val="Heading2"/>
       </w:pPr>
-      <w:bookmarkStart w:id="10" w:name="_Toc402446640"/>
+      <w:bookmarkStart w:id="9" w:name="_Toc402446640"/>
       <w:r>
         <w:t>What is a multibody system?</w:t>
       </w:r>
-      <w:bookmarkEnd w:id="10"/>
+      <w:bookmarkEnd w:id="9"/>
     </w:p>
     <w:p>
       <w:pPr>
@@ -5241,32 +5236,19 @@
                         <w:bCs w:val="0"/>
                       </w:rPr>
                     </w:pPr>
-                    <w:bookmarkStart w:id="11" w:name="_Ref249347293"/>
+                    <w:bookmarkStart w:id="10" w:name="_Ref249347293"/>
                     <w:r>
                       <w:t xml:space="preserve">Figure </w:t>
                     </w:r>
-                    <w:r>
-                      <w:fldChar w:fldCharType="begin"/>
-                    </w:r>
-                    <w:r>
-                      <w:instrText xml:space="preserve"> SEQ Figure \* ARABIC </w:instrText>
-                    </w:r>
-                    <w:r>
-                      <w:fldChar w:fldCharType="separate"/>
-                    </w:r>
-                    <w:r>
-                      <w:rPr>
-                        <w:noProof/>
-                      </w:rPr>
-                      <w:t>1</w:t>
-                    </w:r>
-                    <w:r>
-                      <w:rPr>
-                        <w:noProof/>
-                      </w:rPr>
-                      <w:fldChar w:fldCharType="end"/>
-                    </w:r>
-                    <w:bookmarkEnd w:id="11"/>
+                    <w:fldSimple w:instr=" SEQ Figure \* ARABIC ">
+                      <w:r>
+                        <w:rPr>
+                          <w:noProof/>
+                        </w:rPr>
+                        <w:t>1</w:t>
+                      </w:r>
+                    </w:fldSimple>
+                    <w:bookmarkEnd w:id="10"/>
                     <w:r>
                       <w:t xml:space="preserve">. </w:t>
                     </w:r>
@@ -7532,6 +7514,7 @@
                 </w:txbxContent>
               </v:textbox>
             </v:shape>
+            <w10:wrap type="none"/>
             <w10:anchorlock/>
           </v:group>
         </w:pict>
@@ -7667,188 +7650,208 @@
       <w:pPr>
         <w:pStyle w:val="Heading2"/>
       </w:pPr>
-      <w:bookmarkStart w:id="12" w:name="_Toc294256711"/>
-      <w:bookmarkStart w:id="13" w:name="_Toc402446641"/>
+      <w:bookmarkStart w:id="11" w:name="_Toc294256711"/>
+      <w:bookmarkStart w:id="12" w:name="_Toc402446641"/>
       <w:r>
         <w:lastRenderedPageBreak/>
         <w:t>Using this manual</w:t>
       </w:r>
+      <w:bookmarkEnd w:id="11"/>
       <w:bookmarkEnd w:id="12"/>
+    </w:p>
+    <w:p>
+      <w:r>
+        <w:t xml:space="preserve">This manual is intended as a starting place for new Simbody and Molmodel users. An overview of the theory and architecture of Simbody is given in chapter </w:t>
+      </w:r>
+      <w:r>
+        <w:fldChar w:fldCharType="begin"/>
+      </w:r>
+      <w:r>
+        <w:instrText xml:space="preserve"> REF _Ref294183335 \r \h </w:instrText>
+      </w:r>
+      <w:r>
+        <w:fldChar w:fldCharType="separate"/>
+      </w:r>
+      <w:r>
+        <w:t>1</w:t>
+      </w:r>
+      <w:r>
+        <w:fldChar w:fldCharType="end"/>
+      </w:r>
+      <w:r>
+        <w:t xml:space="preserve">. Detailed installation instructions are provided in chapter </w:t>
+      </w:r>
+      <w:r>
+        <w:fldChar w:fldCharType="begin"/>
+      </w:r>
+      <w:r>
+        <w:instrText xml:space="preserve"> REF _Ref294174923 \r \h </w:instrText>
+      </w:r>
+      <w:r>
+        <w:fldChar w:fldCharType="separate"/>
+      </w:r>
+      <w:r>
+        <w:t>3</w:t>
+      </w:r>
+      <w:r>
+        <w:fldChar w:fldCharType="end"/>
+      </w:r>
+      <w:r>
+        <w:t xml:space="preserve">, for Linux, Mac, or Windows installation. Then a series of tutorial examples are given in chapter </w:t>
+      </w:r>
+      <w:r>
+        <w:fldChar w:fldCharType="begin"/>
+      </w:r>
+      <w:r>
+        <w:instrText xml:space="preserve"> REF _Ref294183262 \r \h </w:instrText>
+      </w:r>
+      <w:r>
+        <w:fldChar w:fldCharType="separate"/>
+      </w:r>
+      <w:r>
+        <w:t>4</w:t>
+      </w:r>
+      <w:r>
+        <w:fldChar w:fldCharType="end"/>
+      </w:r>
+      <w:r>
+        <w:t xml:space="preserve"> for </w:t>
+      </w:r>
+      <w:r>
+        <w:t xml:space="preserve">a simple </w:t>
+      </w:r>
+      <w:r>
+        <w:t>Simbody</w:t>
+      </w:r>
+      <w:r>
+        <w:t xml:space="preserve"> example. Chapter </w:t>
+      </w:r>
+      <w:r>
+        <w:fldChar w:fldCharType="begin"/>
+      </w:r>
+      <w:r>
+        <w:instrText xml:space="preserve"> REF _Ref294258707 \r \h </w:instrText>
+      </w:r>
+      <w:r>
+        <w:fldChar w:fldCharType="separate"/>
+      </w:r>
+      <w:r>
+        <w:t>5</w:t>
+      </w:r>
+      <w:r>
+        <w:fldChar w:fldCharType="end"/>
+      </w:r>
+      <w:r>
+        <w:t xml:space="preserve"> steps back to take a look at some of the basic features of the Simbody API. Then we return to examples in</w:t>
+      </w:r>
+      <w:r>
+        <w:t xml:space="preserve"> chapter </w:t>
+      </w:r>
+      <w:r>
+        <w:fldChar w:fldCharType="begin"/>
+      </w:r>
+      <w:r>
+        <w:instrText xml:space="preserve"> REF _Ref294183270 \r \h </w:instrText>
+      </w:r>
+      <w:r>
+        <w:fldChar w:fldCharType="separate"/>
+      </w:r>
+      <w:r>
+        <w:t>1</w:t>
+      </w:r>
+      <w:r>
+        <w:fldChar w:fldCharType="end"/>
+      </w:r>
+      <w:r>
+        <w:t xml:space="preserve"> </w:t>
+      </w:r>
+      <w:r>
+        <w:t xml:space="preserve">which presents a more complex example using </w:t>
+      </w:r>
+      <w:r>
+        <w:t>Molmodel to construct a Simbody model of a protein molecule, and then exercises a variety of Simbody features to perform studies of the molecule.</w:t>
+      </w:r>
+    </w:p>
+    <w:p>
+      <w:pPr>
+        <w:pStyle w:val="Heading2"/>
+      </w:pPr>
+      <w:bookmarkStart w:id="13" w:name="_Toc294256712"/>
+      <w:bookmarkStart w:id="14" w:name="_Toc402446642"/>
+      <w:r>
+        <w:t>Getting more information</w:t>
+      </w:r>
       <w:bookmarkEnd w:id="13"/>
-    </w:p>
-    <w:p>
-      <w:r>
-        <w:t xml:space="preserve">This manual is intended as a starting place for new Simbody and Molmodel users. An overview of the theory and architecture of Simbody is given in chapter </w:t>
-      </w:r>
-      <w:r>
-        <w:fldChar w:fldCharType="begin"/>
-      </w:r>
-      <w:r>
-        <w:instrText xml:space="preserve"> REF _Ref294183335 \r \h </w:instrText>
-      </w:r>
-      <w:r>
-        <w:fldChar w:fldCharType="separate"/>
-      </w:r>
-      <w:r>
-        <w:t>1</w:t>
-      </w:r>
-      <w:r>
-        <w:fldChar w:fldCharType="end"/>
-      </w:r>
-      <w:r>
-        <w:t xml:space="preserve">. Detailed installation instructions are provided in chapter </w:t>
-      </w:r>
-      <w:r>
-        <w:fldChar w:fldCharType="begin"/>
-      </w:r>
-      <w:r>
-        <w:instrText xml:space="preserve"> REF _Ref294174923 \r \h </w:instrText>
-      </w:r>
-      <w:r>
-        <w:fldChar w:fldCharType="separate"/>
-      </w:r>
-      <w:r>
-        <w:t>3</w:t>
-      </w:r>
-      <w:r>
-        <w:fldChar w:fldCharType="end"/>
-      </w:r>
-      <w:r>
-        <w:t xml:space="preserve">, for Linux, Mac, or Windows installation. Then a series of tutorial examples are given in chapter </w:t>
-      </w:r>
-      <w:r>
-        <w:fldChar w:fldCharType="begin"/>
-      </w:r>
-      <w:r>
-        <w:instrText xml:space="preserve"> REF _Ref294183262 \r \h </w:instrText>
-      </w:r>
-      <w:r>
-        <w:fldChar w:fldCharType="separate"/>
-      </w:r>
-      <w:r>
-        <w:t>4</w:t>
-      </w:r>
-      <w:r>
-        <w:fldChar w:fldCharType="end"/>
-      </w:r>
-      <w:r>
-        <w:t xml:space="preserve"> for </w:t>
-      </w:r>
-      <w:r>
-        <w:t xml:space="preserve">a simple </w:t>
-      </w:r>
-      <w:r>
-        <w:t>Simbody</w:t>
-      </w:r>
-      <w:r>
-        <w:t xml:space="preserve"> example. Chapter </w:t>
-      </w:r>
-      <w:r>
-        <w:fldChar w:fldCharType="begin"/>
-      </w:r>
-      <w:r>
-        <w:instrText xml:space="preserve"> REF _Ref294258707 \r \h </w:instrText>
-      </w:r>
-      <w:r>
-        <w:fldChar w:fldCharType="separate"/>
-      </w:r>
-      <w:r>
-        <w:t>5</w:t>
-      </w:r>
-      <w:r>
-        <w:fldChar w:fldCharType="end"/>
-      </w:r>
-      <w:r>
-        <w:t xml:space="preserve"> steps back to take a look at some of the basic features of the Simbody API. Then we return to examples in</w:t>
-      </w:r>
-      <w:r>
-        <w:t xml:space="preserve"> chapter </w:t>
-      </w:r>
-      <w:r>
-        <w:fldChar w:fldCharType="begin"/>
-      </w:r>
-      <w:r>
-        <w:instrText xml:space="preserve"> REF _Ref294183270 \r \h </w:instrText>
-      </w:r>
-      <w:r>
-        <w:fldChar w:fldCharType="separate"/>
-      </w:r>
-      <w:r>
-        <w:t>1</w:t>
-      </w:r>
-      <w:r>
-        <w:fldChar w:fldCharType="end"/>
-      </w:r>
-      <w:r>
-        <w:t xml:space="preserve"> </w:t>
-      </w:r>
-      <w:r>
-        <w:t xml:space="preserve">which presents a more complex example using </w:t>
-      </w:r>
-      <w:r>
-        <w:t>Molmodel to construct a Simbody model of a protein molecule, and then exercises a variety of Simbody features to perform studies of the molecule.</w:t>
-      </w:r>
-    </w:p>
-    <w:p>
-      <w:pPr>
-        <w:pStyle w:val="Heading2"/>
-      </w:pPr>
-      <w:bookmarkStart w:id="14" w:name="_Toc294256712"/>
-      <w:bookmarkStart w:id="15" w:name="_Toc402446642"/>
-      <w:r>
-        <w:t>Getting more information</w:t>
-      </w:r>
       <w:bookmarkEnd w:id="14"/>
+    </w:p>
+    <w:p>
+      <w:r>
+        <w:t xml:space="preserve">The Simbody project home page </w:t>
+      </w:r>
+      <w:hyperlink r:id="rId26" w:history="1">
+        <w:r>
+          <w:rPr>
+            <w:rStyle w:val="Hyperlink"/>
+          </w:rPr>
+          <w:t>https://simtk.org/home/simbody</w:t>
+        </w:r>
+      </w:hyperlink>
+      <w:r>
+        <w:t xml:space="preserve"> is the place to start for more information. On the Documents page are this document and others including an Advanced User’s Guide, the Simbody Theory Manual, technical papers, and the complete Doxygen-generated </w:t>
+      </w:r>
+      <w:r>
+        <w:t xml:space="preserve">reference </w:t>
+      </w:r>
+      <w:r>
+        <w:t>documentation for the Simbody API:</w:t>
+      </w:r>
+      <w:r>
+        <w:br/>
+      </w:r>
+      <w:hyperlink r:id="rId27" w:history="1">
+        <w:r>
+          <w:rPr>
+            <w:rStyle w:val="Hyperlink"/>
+          </w:rPr>
+          <w:t>https://simtk.org/api_docs/simbody/latest/index.html</w:t>
+        </w:r>
+      </w:hyperlink>
+      <w:r>
+        <w:t>.</w:t>
+      </w:r>
+      <w:r>
+        <w:t xml:space="preserve"> (These are also available in the </w:t>
+      </w:r>
+      <w:r>
+        <w:rPr>
+          <w:rFonts w:ascii="Courier New" w:hAnsi="Courier New" w:cs="Courier New"/>
+        </w:rPr>
+        <w:t>doc</w:t>
+      </w:r>
+      <w:r>
+        <w:rPr>
+          <w:rFonts w:ascii="Courier New" w:hAnsi="Courier New" w:cs="Courier New"/>
+        </w:rPr>
+        <w:t>/api</w:t>
+      </w:r>
+      <w:r>
+        <w:t xml:space="preserve"> subdirectory of your Simbody installation.)</w:t>
+      </w:r>
+    </w:p>
+    <w:p>
+      <w:r>
+        <w:t xml:space="preserve">Under </w:t>
+      </w:r>
+      <w:r>
+        <w:t>Public Forums</w:t>
+      </w:r>
+      <w:r>
+        <w:t>, you can find the Simbody help forum, which is a great way to get personalized assistance with any problems or questions you have. If you want to report a bug or request a new feature, the feature and bug trackers a</w:t>
+      </w:r>
+      <w:bookmarkStart w:id="15" w:name="_GoBack"/>
       <w:bookmarkEnd w:id="15"/>
-    </w:p>
-    <w:p>
-      <w:r>
-        <w:t xml:space="preserve">The Simbody project home page </w:t>
-      </w:r>
-      <w:hyperlink r:id="rId26" w:history="1">
-        <w:r>
-          <w:rPr>
-            <w:rStyle w:val="Hyperlink"/>
-          </w:rPr>
-          <w:t>https://simtk.org/home/simbody</w:t>
-        </w:r>
-      </w:hyperlink>
-      <w:r>
-        <w:t xml:space="preserve"> is the place to start for more information. On the Documents page are this document and others including an Advanced User’s Guide, the Simbody Theory Manual, technical papers, and the complete Doxygen-generated </w:t>
-      </w:r>
-      <w:r>
-        <w:t xml:space="preserve">reference </w:t>
-      </w:r>
-      <w:r>
-        <w:t>documentation for the Simbody API:</w:t>
-      </w:r>
-      <w:r>
-        <w:br/>
-      </w:r>
-      <w:hyperlink r:id="rId27" w:history="1">
-        <w:r>
-          <w:rPr>
-            <w:rStyle w:val="Hyperlink"/>
-          </w:rPr>
-          <w:t>https://simtk.org/api_docs/simbody/api_docs30/Simbody/html/index.html</w:t>
-        </w:r>
-      </w:hyperlink>
-      <w:r>
-        <w:t>.</w:t>
-      </w:r>
-      <w:r>
-        <w:t xml:space="preserve"> (These are also available in the doc subdirectory of your Simbody installation.)</w:t>
-      </w:r>
-    </w:p>
-    <w:p>
-      <w:r>
-        <w:t xml:space="preserve">Under </w:t>
-      </w:r>
-      <w:r>
-        <w:t>Public Forums</w:t>
-      </w:r>
-      <w:r>
-        <w:t>, you can find the Simbody help forum, which is a great way to get personalized assistance with any problems or questions you have. If you want to report a bug or request a new feature, the feature and bug trackers are under the Advanced tab.</w:t>
+      <w:r>
+        <w:t>re under the Advanced tab.</w:t>
       </w:r>
     </w:p>
     <w:p>
@@ -8512,7 +8515,7 @@
           <v:shape id="_x0000_i1030" type="#_x0000_t75" style="width:57.75pt;height:30.75pt" o:ole="">
             <v:imagedata r:id="rId36" o:title=""/>
           </v:shape>
-          <o:OLEObject Type="Embed" ProgID="Equation.DSMT4" ShapeID="_x0000_i1030" DrawAspect="Content" ObjectID="_1476188702" r:id="rId37"/>
+          <o:OLEObject Type="Embed" ProgID="Equation.DSMT4" ShapeID="_x0000_i1030" DrawAspect="Content" ObjectID="_1480167446" r:id="rId37"/>
         </w:object>
       </w:r>
       <w:r>
@@ -8537,27 +8540,14 @@
       <w:r>
         <w:instrText>(</w:instrText>
       </w:r>
-      <w:r>
-        <w:fldChar w:fldCharType="begin"/>
-      </w:r>
-      <w:r>
-        <w:instrText xml:space="preserve"> SEQ MTEqn \c \* Arabic \* MERGEFORMAT </w:instrText>
-      </w:r>
-      <w:r>
-        <w:fldChar w:fldCharType="separate"/>
-      </w:r>
-      <w:r>
-        <w:rPr>
-          <w:noProof/>
-        </w:rPr>
-        <w:instrText>1</w:instrText>
-      </w:r>
-      <w:r>
-        <w:rPr>
-          <w:noProof/>
-        </w:rPr>
-        <w:fldChar w:fldCharType="end"/>
-      </w:r>
+      <w:fldSimple w:instr=" SEQ MTEqn \c \* Arabic \* MERGEFORMAT ">
+        <w:r>
+          <w:rPr>
+            <w:noProof/>
+          </w:rPr>
+          <w:instrText>1</w:instrText>
+        </w:r>
+      </w:fldSimple>
       <w:r>
         <w:instrText>)</w:instrText>
       </w:r>
@@ -8870,7 +8860,7 @@
           <v:shape id="_x0000_i1031" type="#_x0000_t75" style="width:60.75pt;height:15.75pt" o:ole="">
             <v:imagedata r:id="rId38" o:title=""/>
           </v:shape>
-          <o:OLEObject Type="Embed" ProgID="Equation.DSMT4" ShapeID="_x0000_i1031" DrawAspect="Content" ObjectID="_1476188703" r:id="rId39"/>
+          <o:OLEObject Type="Embed" ProgID="Equation.DSMT4" ShapeID="_x0000_i1031" DrawAspect="Content" ObjectID="_1480167447" r:id="rId39"/>
         </w:object>
       </w:r>
       <w:r>
@@ -8894,27 +8884,14 @@
       <w:r>
         <w:instrText>(</w:instrText>
       </w:r>
-      <w:r>
-        <w:fldChar w:fldCharType="begin"/>
-      </w:r>
-      <w:r>
-        <w:instrText xml:space="preserve"> SEQ MTEqn \c \* Arabic \* MERGEFORMAT </w:instrText>
-      </w:r>
-      <w:r>
-        <w:fldChar w:fldCharType="separate"/>
-      </w:r>
-      <w:r>
-        <w:rPr>
-          <w:noProof/>
-        </w:rPr>
-        <w:instrText>2</w:instrText>
-      </w:r>
-      <w:r>
-        <w:rPr>
-          <w:noProof/>
-        </w:rPr>
-        <w:fldChar w:fldCharType="end"/>
-      </w:r>
+      <w:fldSimple w:instr=" SEQ MTEqn \c \* Arabic \* MERGEFORMAT ">
+        <w:r>
+          <w:rPr>
+            <w:noProof/>
+          </w:rPr>
+          <w:instrText>2</w:instrText>
+        </w:r>
+      </w:fldSimple>
       <w:r>
         <w:instrText>)</w:instrText>
       </w:r>
@@ -9064,7 +9041,7 @@
           <v:shape id="_x0000_i1032" type="#_x0000_t75" style="width:50.25pt;height:15.75pt" o:ole="">
             <v:imagedata r:id="rId40" o:title=""/>
           </v:shape>
-          <o:OLEObject Type="Embed" ProgID="Equation.DSMT4" ShapeID="_x0000_i1032" DrawAspect="Content" ObjectID="_1476188704" r:id="rId41"/>
+          <o:OLEObject Type="Embed" ProgID="Equation.DSMT4" ShapeID="_x0000_i1032" DrawAspect="Content" ObjectID="_1480167448" r:id="rId41"/>
         </w:object>
       </w:r>
       <w:r>
@@ -9089,176 +9066,133 @@
       <w:r>
         <w:instrText>(</w:instrText>
       </w:r>
+      <w:fldSimple w:instr=" SEQ MTEqn \c \* Arabic \* MERGEFORMAT ">
+        <w:r>
+          <w:rPr>
+            <w:noProof/>
+          </w:rPr>
+          <w:instrText>3</w:instrText>
+        </w:r>
+      </w:fldSimple>
+      <w:r>
+        <w:instrText>)</w:instrText>
+      </w:r>
+      <w:bookmarkEnd w:id="26"/>
+      <w:r>
+        <w:fldChar w:fldCharType="end"/>
+      </w:r>
+    </w:p>
+    <w:p>
+      <w:pPr>
+        <w:outlineLvl w:val="8"/>
+      </w:pPr>
+      <w:r>
+        <w:t xml:space="preserve">When an event occurs, the corresponding </w:t>
+      </w:r>
+      <w:r>
+        <w:rPr>
+          <w:i/>
+        </w:rPr>
+        <w:t>event handler</w:t>
+      </w:r>
+      <w:r>
+        <w:t xml:space="preserve"> is invoked, which can modify the state in arbitrary, discontinuous ways.</w:t>
+      </w:r>
+    </w:p>
+    <w:p>
+      <w:pPr>
+        <w:outlineLvl w:val="8"/>
+      </w:pPr>
+      <w:r>
+        <w:t xml:space="preserve">We also extend the state description to include a set of </w:t>
+      </w:r>
+      <w:r>
+        <w:rPr>
+          <w:i/>
+        </w:rPr>
+        <w:t>discrete variables</w:t>
+      </w:r>
+      <w:r>
+        <w:t xml:space="preserve">, which we refer to as </w:t>
+      </w:r>
+      <w:r>
+        <w:rPr>
+          <w:b/>
+        </w:rPr>
+        <w:t>d</w:t>
+      </w:r>
+      <w:r>
+        <w:t xml:space="preserve">. </w:t>
+      </w:r>
+      <w:r>
+        <w:t>In the example above, you would use discrete variables to keep track of which constraints were currently turned on</w:t>
+      </w:r>
+      <w:r>
+        <w:t xml:space="preserve">. </w:t>
+      </w:r>
+      <w:r>
+        <w:t>Discrete variable</w:t>
+      </w:r>
+      <w:r>
+        <w:t xml:space="preserve">s are not modified by equation </w:t>
+      </w:r>
       <w:r>
         <w:fldChar w:fldCharType="begin"/>
       </w:r>
       <w:r>
-        <w:instrText xml:space="preserve"> SEQ MTEqn \c \* Arabic \* MERGEFORMAT </w:instrText>
-      </w:r>
-      <w:r>
-        <w:fldChar w:fldCharType="separate"/>
-      </w:r>
-      <w:r>
-        <w:rPr>
-          <w:noProof/>
-        </w:rPr>
-        <w:instrText>3</w:instrText>
-      </w:r>
-      <w:r>
-        <w:rPr>
-          <w:noProof/>
-        </w:rPr>
+        <w:instrText xml:space="preserve"> GOTOBUTTON ZEqnNum377126  \* MERGEFORMAT </w:instrText>
+      </w:r>
+      <w:fldSimple w:instr=" REF ZEqnNum377126 \* Charformat \! \* MERGEFORMAT ">
+        <w:r>
+          <w:instrText>(1)</w:instrText>
+        </w:r>
+      </w:fldSimple>
+      <w:r>
         <w:fldChar w:fldCharType="end"/>
       </w:r>
       <w:r>
-        <w:instrText>)</w:instrText>
-      </w:r>
-      <w:bookmarkEnd w:id="26"/>
+        <w:t xml:space="preserve">. </w:t>
+      </w:r>
+      <w:r>
+        <w:t>They are changed only by event handlers, which modify them at discrete times</w:t>
+      </w:r>
+      <w:r>
+        <w:t xml:space="preserve">. </w:t>
+      </w:r>
+      <w:r>
+        <w:t>The forces, constraints, and event functions in equations</w:t>
+      </w:r>
+      <w:r>
+        <w:t xml:space="preserve"> </w:t>
+      </w:r>
+      <w:r>
+        <w:fldChar w:fldCharType="begin"/>
+      </w:r>
+      <w:r>
+        <w:instrText xml:space="preserve"> GOTOBUTTON ZEqnNum377126  \* MERGEFORMAT </w:instrText>
+      </w:r>
+      <w:fldSimple w:instr=" REF ZEqnNum377126 \* Charformat \! \* MERGEFORMAT ">
+        <w:r>
+          <w:instrText>(1)</w:instrText>
+        </w:r>
+      </w:fldSimple>
       <w:r>
         <w:fldChar w:fldCharType="end"/>
       </w:r>
-    </w:p>
-    <w:p>
-      <w:pPr>
-        <w:outlineLvl w:val="8"/>
-      </w:pPr>
-      <w:r>
-        <w:t xml:space="preserve">When an event occurs, the corresponding </w:t>
-      </w:r>
-      <w:r>
-        <w:rPr>
-          <w:i/>
-        </w:rPr>
-        <w:t>event handler</w:t>
-      </w:r>
-      <w:r>
-        <w:t xml:space="preserve"> is invoked, which can modify the state in arbitrary, discontinuous ways.</w:t>
-      </w:r>
-    </w:p>
-    <w:p>
-      <w:pPr>
-        <w:outlineLvl w:val="8"/>
-      </w:pPr>
-      <w:r>
-        <w:t xml:space="preserve">We also extend the state description to include a set of </w:t>
-      </w:r>
-      <w:r>
-        <w:rPr>
-          <w:i/>
-        </w:rPr>
-        <w:t>discrete variables</w:t>
-      </w:r>
-      <w:r>
-        <w:t xml:space="preserve">, which we refer to as </w:t>
-      </w:r>
-      <w:r>
-        <w:rPr>
-          <w:b/>
-        </w:rPr>
-        <w:t>d</w:t>
-      </w:r>
-      <w:r>
-        <w:t xml:space="preserve">. </w:t>
-      </w:r>
-      <w:r>
-        <w:t>In the example above, you would use discrete variables to keep track of which constraints were currently turned on</w:t>
-      </w:r>
-      <w:r>
-        <w:t xml:space="preserve">. </w:t>
-      </w:r>
-      <w:r>
-        <w:t>Discrete variable</w:t>
-      </w:r>
-      <w:r>
-        <w:t xml:space="preserve">s are not modified by equation </w:t>
+      <w:r>
+        <w:t>-</w:t>
       </w:r>
       <w:r>
         <w:fldChar w:fldCharType="begin"/>
       </w:r>
       <w:r>
-        <w:instrText xml:space="preserve"> GOTOBUTTON ZEqnNum377126  \* MERGEFORMAT </w:instrText>
-      </w:r>
-      <w:r>
-        <w:fldChar w:fldCharType="begin"/>
-      </w:r>
-      <w:r>
-        <w:instrText xml:space="preserve"> REF ZEqnNum377126 \* Charformat \! \* MERGEFORMAT </w:instrText>
-      </w:r>
-      <w:r>
-        <w:fldChar w:fldCharType="separate"/>
-      </w:r>
-      <w:r>
-        <w:instrText>(1)</w:instrText>
-      </w:r>
-      <w:r>
-        <w:fldChar w:fldCharType="end"/>
-      </w:r>
-      <w:r>
-        <w:fldChar w:fldCharType="end"/>
-      </w:r>
-      <w:r>
-        <w:t xml:space="preserve">. </w:t>
-      </w:r>
-      <w:r>
-        <w:t>They are changed only by event handlers, which modify them at discrete times</w:t>
-      </w:r>
-      <w:r>
-        <w:t xml:space="preserve">. </w:t>
-      </w:r>
-      <w:r>
-        <w:t>The forces, constraints, and event functions in equations</w:t>
-      </w:r>
-      <w:r>
-        <w:t xml:space="preserve"> </w:t>
-      </w:r>
-      <w:r>
-        <w:fldChar w:fldCharType="begin"/>
-      </w:r>
-      <w:r>
-        <w:instrText xml:space="preserve"> GOTOBUTTON ZEqnNum377126  \* MERGEFORMAT </w:instrText>
-      </w:r>
-      <w:r>
-        <w:fldChar w:fldCharType="begin"/>
-      </w:r>
-      <w:r>
-        <w:instrText xml:space="preserve"> REF ZEqnNum377126 \* Charformat \! \* MERGEFORMAT </w:instrText>
-      </w:r>
-      <w:r>
-        <w:fldChar w:fldCharType="separate"/>
-      </w:r>
-      <w:r>
-        <w:instrText>(1)</w:instrText>
-      </w:r>
-      <w:r>
-        <w:fldChar w:fldCharType="end"/>
-      </w:r>
-      <w:r>
-        <w:fldChar w:fldCharType="end"/>
-      </w:r>
-      <w:r>
-        <w:t>-</w:t>
-      </w:r>
-      <w:r>
-        <w:fldChar w:fldCharType="begin"/>
-      </w:r>
-      <w:r>
         <w:instrText xml:space="preserve"> GOTOBUTTON ZEqnNum308403  \* MERGEFORMAT </w:instrText>
       </w:r>
-      <w:r>
-        <w:fldChar w:fldCharType="begin"/>
-      </w:r>
-      <w:r>
-        <w:instrText xml:space="preserve"> REF ZEqnNum308403 \* Charformat \! \* MERGEFORMAT </w:instrText>
-      </w:r>
-      <w:r>
-        <w:fldChar w:fldCharType="separate"/>
-      </w:r>
-      <w:r>
-        <w:instrText>(3)</w:instrText>
-      </w:r>
-      <w:r>
-        <w:fldChar w:fldCharType="end"/>
-      </w:r>
+      <w:fldSimple w:instr=" REF ZEqnNum308403 \* Charformat \! \* MERGEFORMAT ">
+        <w:r>
+          <w:instrText>(3)</w:instrText>
+        </w:r>
+      </w:fldSimple>
       <w:r>
         <w:fldChar w:fldCharType="end"/>
       </w:r>
@@ -9300,7 +9234,7 @@
           <v:shape id="_x0000_i1033" type="#_x0000_t75" style="width:138.75pt;height:30.75pt" o:ole="">
             <v:imagedata r:id="rId42" o:title=""/>
           </v:shape>
-          <o:OLEObject Type="Embed" ProgID="Equation.DSMT4" ShapeID="_x0000_i1033" DrawAspect="Content" ObjectID="_1476188705" r:id="rId43"/>
+          <o:OLEObject Type="Embed" ProgID="Equation.DSMT4" ShapeID="_x0000_i1033" DrawAspect="Content" ObjectID="_1480167449" r:id="rId43"/>
         </w:object>
       </w:r>
       <w:r>
@@ -9324,27 +9258,14 @@
       <w:r>
         <w:instrText>(</w:instrText>
       </w:r>
-      <w:r>
-        <w:fldChar w:fldCharType="begin"/>
-      </w:r>
-      <w:r>
-        <w:instrText xml:space="preserve"> SEQ MTEqn \c \* Arabic \* MERGEFORMAT </w:instrText>
-      </w:r>
-      <w:r>
-        <w:fldChar w:fldCharType="separate"/>
-      </w:r>
-      <w:r>
-        <w:rPr>
-          <w:noProof/>
-        </w:rPr>
-        <w:instrText>4</w:instrText>
-      </w:r>
-      <w:r>
-        <w:rPr>
-          <w:noProof/>
-        </w:rPr>
-        <w:fldChar w:fldCharType="end"/>
-      </w:r>
+      <w:fldSimple w:instr=" SEQ MTEqn \c \* Arabic \* MERGEFORMAT ">
+        <w:r>
+          <w:rPr>
+            <w:noProof/>
+          </w:rPr>
+          <w:instrText>4</w:instrText>
+        </w:r>
+      </w:fldSimple>
       <w:r>
         <w:instrText>)</w:instrText>
       </w:r>
@@ -9369,7 +9290,7 @@
           <v:shape id="_x0000_i1034" type="#_x0000_t75" style="width:138pt;height:15.75pt" o:ole="">
             <v:imagedata r:id="rId44" o:title=""/>
           </v:shape>
-          <o:OLEObject Type="Embed" ProgID="Equation.DSMT4" ShapeID="_x0000_i1034" DrawAspect="Content" ObjectID="_1476188706" r:id="rId45"/>
+          <o:OLEObject Type="Embed" ProgID="Equation.DSMT4" ShapeID="_x0000_i1034" DrawAspect="Content" ObjectID="_1480167450" r:id="rId45"/>
         </w:object>
       </w:r>
       <w:r>
@@ -9393,27 +9314,14 @@
       <w:r>
         <w:instrText>(</w:instrText>
       </w:r>
-      <w:r>
-        <w:fldChar w:fldCharType="begin"/>
-      </w:r>
-      <w:r>
-        <w:instrText xml:space="preserve"> SEQ MTEqn \c \* Arabic \* MERGEFORMAT </w:instrText>
-      </w:r>
-      <w:r>
-        <w:fldChar w:fldCharType="separate"/>
-      </w:r>
-      <w:r>
-        <w:rPr>
-          <w:noProof/>
-        </w:rPr>
-        <w:instrText>5</w:instrText>
-      </w:r>
-      <w:r>
-        <w:rPr>
-          <w:noProof/>
-        </w:rPr>
-        <w:fldChar w:fldCharType="end"/>
-      </w:r>
+      <w:fldSimple w:instr=" SEQ MTEqn \c \* Arabic \* MERGEFORMAT ">
+        <w:r>
+          <w:rPr>
+            <w:noProof/>
+          </w:rPr>
+          <w:instrText>5</w:instrText>
+        </w:r>
+      </w:fldSimple>
       <w:r>
         <w:instrText>)</w:instrText>
       </w:r>
@@ -9437,7 +9345,7 @@
           <v:shape id="_x0000_i1035" type="#_x0000_t75" style="width:140.25pt;height:15.75pt" o:ole="">
             <v:imagedata r:id="rId46" o:title=""/>
           </v:shape>
-          <o:OLEObject Type="Embed" ProgID="Equation.DSMT4" ShapeID="_x0000_i1035" DrawAspect="Content" ObjectID="_1476188707" r:id="rId47"/>
+          <o:OLEObject Type="Embed" ProgID="Equation.DSMT4" ShapeID="_x0000_i1035" DrawAspect="Content" ObjectID="_1480167451" r:id="rId47"/>
         </w:object>
       </w:r>
       <w:r>
@@ -9461,27 +9369,14 @@
       <w:r>
         <w:instrText>(</w:instrText>
       </w:r>
-      <w:r>
-        <w:fldChar w:fldCharType="begin"/>
-      </w:r>
-      <w:r>
-        <w:instrText xml:space="preserve"> SEQ MTEqn \c \* Arabic \* MERGEFORMAT </w:instrText>
-      </w:r>
-      <w:r>
-        <w:fldChar w:fldCharType="separate"/>
-      </w:r>
-      <w:r>
-        <w:rPr>
-          <w:noProof/>
-        </w:rPr>
-        <w:instrText>6</w:instrText>
-      </w:r>
-      <w:r>
-        <w:rPr>
-          <w:noProof/>
-        </w:rPr>
-        <w:fldChar w:fldCharType="end"/>
-      </w:r>
+      <w:fldSimple w:instr=" SEQ MTEqn \c \* Arabic \* MERGEFORMAT ">
+        <w:r>
+          <w:rPr>
+            <w:noProof/>
+          </w:rPr>
+          <w:instrText>6</w:instrText>
+        </w:r>
+      </w:fldSimple>
       <w:r>
         <w:instrText>)</w:instrText>
       </w:r>
@@ -9711,27 +9606,14 @@
                     <w:r>
                       <w:t xml:space="preserve">Figure </w:t>
                     </w:r>
-                    <w:r>
-                      <w:fldChar w:fldCharType="begin"/>
-                    </w:r>
-                    <w:r>
-                      <w:instrText xml:space="preserve"> SEQ Figure \* ARABIC </w:instrText>
-                    </w:r>
-                    <w:r>
-                      <w:fldChar w:fldCharType="separate"/>
-                    </w:r>
-                    <w:r>
-                      <w:rPr>
-                        <w:noProof/>
-                      </w:rPr>
-                      <w:t>2</w:t>
-                    </w:r>
-                    <w:r>
-                      <w:rPr>
-                        <w:noProof/>
-                      </w:rPr>
-                      <w:fldChar w:fldCharType="end"/>
-                    </w:r>
+                    <w:fldSimple w:instr=" SEQ Figure \* ARABIC ">
+                      <w:r>
+                        <w:rPr>
+                          <w:noProof/>
+                        </w:rPr>
+                        <w:t>2</w:t>
+                      </w:r>
+                    </w:fldSimple>
                     <w:r>
                       <w:t>.</w:t>
                     </w:r>
@@ -10272,27 +10154,14 @@
                     <w:r>
                       <w:t xml:space="preserve">Figure </w:t>
                     </w:r>
-                    <w:r>
-                      <w:fldChar w:fldCharType="begin"/>
-                    </w:r>
-                    <w:r>
-                      <w:instrText xml:space="preserve"> SEQ Figure \* ARABIC </w:instrText>
-                    </w:r>
-                    <w:r>
-                      <w:fldChar w:fldCharType="separate"/>
-                    </w:r>
-                    <w:r>
-                      <w:rPr>
-                        <w:noProof/>
-                      </w:rPr>
-                      <w:t>3</w:t>
-                    </w:r>
-                    <w:r>
-                      <w:rPr>
-                        <w:noProof/>
-                      </w:rPr>
-                      <w:fldChar w:fldCharType="end"/>
-                    </w:r>
+                    <w:fldSimple w:instr=" SEQ Figure \* ARABIC ">
+                      <w:r>
+                        <w:rPr>
+                          <w:noProof/>
+                        </w:rPr>
+                        <w:t>3</w:t>
+                      </w:r>
+                    </w:fldSimple>
                     <w:r>
                       <w:t>.</w:t>
                     </w:r>
@@ -11289,27 +11158,14 @@
                     <w:r>
                       <w:t xml:space="preserve">Figure </w:t>
                     </w:r>
-                    <w:r>
-                      <w:fldChar w:fldCharType="begin"/>
-                    </w:r>
-                    <w:r>
-                      <w:instrText xml:space="preserve"> SEQ Figure \* ARABIC </w:instrText>
-                    </w:r>
-                    <w:r>
-                      <w:fldChar w:fldCharType="separate"/>
-                    </w:r>
-                    <w:r>
-                      <w:rPr>
-                        <w:noProof/>
-                      </w:rPr>
-                      <w:t>4</w:t>
-                    </w:r>
-                    <w:r>
-                      <w:rPr>
-                        <w:noProof/>
-                      </w:rPr>
-                      <w:fldChar w:fldCharType="end"/>
-                    </w:r>
+                    <w:fldSimple w:instr=" SEQ Figure \* ARABIC ">
+                      <w:r>
+                        <w:rPr>
+                          <w:noProof/>
+                        </w:rPr>
+                        <w:t>4</w:t>
+                      </w:r>
+                    </w:fldSimple>
                     <w:bookmarkEnd w:id="33"/>
                     <w:r>
                       <w:t xml:space="preserve">. </w:t>
@@ -15470,27 +15326,14 @@
                     <w:r>
                       <w:t xml:space="preserve">Figure </w:t>
                     </w:r>
-                    <w:r>
-                      <w:fldChar w:fldCharType="begin"/>
-                    </w:r>
-                    <w:r>
-                      <w:instrText xml:space="preserve"> SEQ Figure \* ARABIC </w:instrText>
-                    </w:r>
-                    <w:r>
-                      <w:fldChar w:fldCharType="separate"/>
-                    </w:r>
-                    <w:r>
-                      <w:rPr>
-                        <w:noProof/>
-                      </w:rPr>
-                      <w:t>5</w:t>
-                    </w:r>
-                    <w:r>
-                      <w:rPr>
-                        <w:noProof/>
-                      </w:rPr>
-                      <w:fldChar w:fldCharType="end"/>
-                    </w:r>
+                    <w:fldSimple w:instr=" SEQ Figure \* ARABIC ">
+                      <w:r>
+                        <w:rPr>
+                          <w:noProof/>
+                        </w:rPr>
+                        <w:t>5</w:t>
+                      </w:r>
+                    </w:fldSimple>
                     <w:bookmarkEnd w:id="47"/>
                     <w:r>
                       <w:t>.</w:t>
@@ -15731,7 +15574,7 @@
           <v:shape id="_x0000_i1036" type="#_x0000_t75" style="width:24pt;height:15pt" o:ole="">
             <v:imagedata r:id="rId52" o:title=""/>
           </v:shape>
-          <o:OLEObject Type="Embed" ProgID="Equation.DSMT4" ShapeID="_x0000_i1036" DrawAspect="Content" ObjectID="_1476188708" r:id="rId53"/>
+          <o:OLEObject Type="Embed" ProgID="Equation.DSMT4" ShapeID="_x0000_i1036" DrawAspect="Content" ObjectID="_1480167452" r:id="rId53"/>
         </w:object>
       </w:r>
       <w:r>
@@ -15793,7 +15636,7 @@
           <v:shape id="_x0000_i1037" type="#_x0000_t75" style="width:24.75pt;height:15pt" o:ole="">
             <v:imagedata r:id="rId54" o:title=""/>
           </v:shape>
-          <o:OLEObject Type="Embed" ProgID="Equation.DSMT4" ShapeID="_x0000_i1037" DrawAspect="Content" ObjectID="_1476188709" r:id="rId55"/>
+          <o:OLEObject Type="Embed" ProgID="Equation.DSMT4" ShapeID="_x0000_i1037" DrawAspect="Content" ObjectID="_1480167453" r:id="rId55"/>
         </w:object>
       </w:r>
       <w:r>
@@ -15816,7 +15659,7 @@
           <v:shape id="_x0000_i1038" type="#_x0000_t75" style="width:27pt;height:15pt" o:ole="">
             <v:imagedata r:id="rId56" o:title=""/>
           </v:shape>
-          <o:OLEObject Type="Embed" ProgID="Equation.DSMT4" ShapeID="_x0000_i1038" DrawAspect="Content" ObjectID="_1476188710" r:id="rId57"/>
+          <o:OLEObject Type="Embed" ProgID="Equation.DSMT4" ShapeID="_x0000_i1038" DrawAspect="Content" ObjectID="_1480167454" r:id="rId57"/>
         </w:object>
       </w:r>
       <w:r>
@@ -15839,7 +15682,7 @@
           <v:shape id="_x0000_i1039" type="#_x0000_t75" style="width:27pt;height:15pt" o:ole="">
             <v:imagedata r:id="rId58" o:title=""/>
           </v:shape>
-          <o:OLEObject Type="Embed" ProgID="Equation.DSMT4" ShapeID="_x0000_i1039" DrawAspect="Content" ObjectID="_1476188711" r:id="rId59"/>
+          <o:OLEObject Type="Embed" ProgID="Equation.DSMT4" ShapeID="_x0000_i1039" DrawAspect="Content" ObjectID="_1480167455" r:id="rId59"/>
         </w:object>
       </w:r>
       <w:r>
@@ -15877,7 +15720,7 @@
           <v:shape id="_x0000_i1040" type="#_x0000_t75" style="width:24pt;height:15pt" o:ole="">
             <v:imagedata r:id="rId60" o:title=""/>
           </v:shape>
-          <o:OLEObject Type="Embed" ProgID="Equation.DSMT4" ShapeID="_x0000_i1040" DrawAspect="Content" ObjectID="_1476188712" r:id="rId61"/>
+          <o:OLEObject Type="Embed" ProgID="Equation.DSMT4" ShapeID="_x0000_i1040" DrawAspect="Content" ObjectID="_1480167456" r:id="rId61"/>
         </w:object>
       </w:r>
       <w:r>
@@ -15902,7 +15745,7 @@
           <v:shape id="_x0000_i1041" type="#_x0000_t75" style="width:122.25pt;height:15pt" o:ole="">
             <v:imagedata r:id="rId62" o:title=""/>
           </v:shape>
-          <o:OLEObject Type="Embed" ProgID="Equation.DSMT4" ShapeID="_x0000_i1041" DrawAspect="Content" ObjectID="_1476188713" r:id="rId63"/>
+          <o:OLEObject Type="Embed" ProgID="Equation.DSMT4" ShapeID="_x0000_i1041" DrawAspect="Content" ObjectID="_1480167457" r:id="rId63"/>
         </w:object>
       </w:r>
       <w:r>
@@ -15920,7 +15763,7 @@
           <v:shape id="_x0000_i1042" type="#_x0000_t75" style="width:80.25pt;height:18pt" o:ole="">
             <v:imagedata r:id="rId64" o:title=""/>
           </v:shape>
-          <o:OLEObject Type="Embed" ProgID="Equation.DSMT4" ShapeID="_x0000_i1042" DrawAspect="Content" ObjectID="_1476188714" r:id="rId65"/>
+          <o:OLEObject Type="Embed" ProgID="Equation.DSMT4" ShapeID="_x0000_i1042" DrawAspect="Content" ObjectID="_1480167458" r:id="rId65"/>
         </w:object>
       </w:r>
       <w:r>
@@ -23475,7 +23318,7 @@
           <v:shape id="_x0000_i1043" type="#_x0000_t75" style="width:24pt;height:17.25pt" o:ole="">
             <v:imagedata r:id="rId68" o:title=""/>
           </v:shape>
-          <o:OLEObject Type="Embed" ProgID="Equation.DSMT4" ShapeID="_x0000_i1043" DrawAspect="Content" ObjectID="_1476188715" r:id="rId69"/>
+          <o:OLEObject Type="Embed" ProgID="Equation.DSMT4" ShapeID="_x0000_i1043" DrawAspect="Content" ObjectID="_1480167459" r:id="rId69"/>
         </w:object>
       </w:r>
       <w:r>
@@ -27195,7 +27038,7 @@
           <v:shape id="_x0000_i1044" type="#_x0000_t75" style="width:32.25pt;height:15pt" o:ole="">
             <v:imagedata r:id="rId71" o:title=""/>
           </v:shape>
-          <o:OLEObject Type="Embed" ProgID="Equation.DSMT4" ShapeID="_x0000_i1044" DrawAspect="Content" ObjectID="_1476188716" r:id="rId72"/>
+          <o:OLEObject Type="Embed" ProgID="Equation.DSMT4" ShapeID="_x0000_i1044" DrawAspect="Content" ObjectID="_1480167460" r:id="rId72"/>
         </w:object>
       </w:r>
       <w:r>
@@ -27215,7 +27058,7 @@
           <v:shape id="_x0000_i1045" type="#_x0000_t75" style="width:156.75pt;height:27.75pt" o:ole="">
             <v:imagedata r:id="rId73" o:title=""/>
           </v:shape>
-          <o:OLEObject Type="Embed" ProgID="Equation.DSMT4" ShapeID="_x0000_i1045" DrawAspect="Content" ObjectID="_1476188717" r:id="rId74"/>
+          <o:OLEObject Type="Embed" ProgID="Equation.DSMT4" ShapeID="_x0000_i1045" DrawAspect="Content" ObjectID="_1480167461" r:id="rId74"/>
         </w:object>
       </w:r>
     </w:p>
@@ -27268,7 +27111,7 @@
           <v:shape id="_x0000_i1046" type="#_x0000_t75" style="width:23.25pt;height:21.75pt" o:ole="">
             <v:imagedata r:id="rId75" o:title=""/>
           </v:shape>
-          <o:OLEObject Type="Embed" ProgID="Equation.DSMT4" ShapeID="_x0000_i1046" DrawAspect="Content" ObjectID="_1476188718" r:id="rId76"/>
+          <o:OLEObject Type="Embed" ProgID="Equation.DSMT4" ShapeID="_x0000_i1046" DrawAspect="Content" ObjectID="_1480167462" r:id="rId76"/>
         </w:object>
       </w:r>
       <w:r>
@@ -27291,7 +27134,7 @@
           <v:shape id="_x0000_i1047" type="#_x0000_t75" style="width:21.75pt;height:15pt" o:ole="">
             <v:imagedata r:id="rId77" o:title=""/>
           </v:shape>
-          <o:OLEObject Type="Embed" ProgID="Equation.DSMT4" ShapeID="_x0000_i1047" DrawAspect="Content" ObjectID="_1476188719" r:id="rId78"/>
+          <o:OLEObject Type="Embed" ProgID="Equation.DSMT4" ShapeID="_x0000_i1047" DrawAspect="Content" ObjectID="_1480167463" r:id="rId78"/>
         </w:object>
       </w:r>
       <w:r>
@@ -27368,7 +27211,7 @@
           <v:shape id="_x0000_i1048" type="#_x0000_t75" style="width:21.75pt;height:15pt" o:ole="">
             <v:imagedata r:id="rId77" o:title=""/>
           </v:shape>
-          <o:OLEObject Type="Embed" ProgID="Equation.DSMT4" ShapeID="_x0000_i1048" DrawAspect="Content" ObjectID="_1476188720" r:id="rId79"/>
+          <o:OLEObject Type="Embed" ProgID="Equation.DSMT4" ShapeID="_x0000_i1048" DrawAspect="Content" ObjectID="_1480167464" r:id="rId79"/>
         </w:object>
       </w:r>
       <w:r>
@@ -27405,7 +27248,7 @@
           <v:shape id="_x0000_i1049" type="#_x0000_t75" style="width:62.25pt;height:15pt" o:ole="">
             <v:imagedata r:id="rId80" o:title=""/>
           </v:shape>
-          <o:OLEObject Type="Embed" ProgID="Equation.DSMT4" ShapeID="_x0000_i1049" DrawAspect="Content" ObjectID="_1476188721" r:id="rId81"/>
+          <o:OLEObject Type="Embed" ProgID="Equation.DSMT4" ShapeID="_x0000_i1049" DrawAspect="Content" ObjectID="_1480167465" r:id="rId81"/>
         </w:object>
       </w:r>
       <w:r>
@@ -27419,7 +27262,7 @@
           <v:shape id="_x0000_i1050" type="#_x0000_t75" style="width:21.75pt;height:15pt" o:ole="">
             <v:imagedata r:id="rId77" o:title=""/>
           </v:shape>
-          <o:OLEObject Type="Embed" ProgID="Equation.DSMT4" ShapeID="_x0000_i1050" DrawAspect="Content" ObjectID="_1476188722" r:id="rId82"/>
+          <o:OLEObject Type="Embed" ProgID="Equation.DSMT4" ShapeID="_x0000_i1050" DrawAspect="Content" ObjectID="_1480167466" r:id="rId82"/>
         </w:object>
       </w:r>
       <w:r>
@@ -27468,7 +27311,7 @@
           <v:shape id="_x0000_i1051" type="#_x0000_t75" style="width:68.25pt;height:15.75pt" o:ole="">
             <v:imagedata r:id="rId83" o:title=""/>
           </v:shape>
-          <o:OLEObject Type="Embed" ProgID="Equation.DSMT4" ShapeID="_x0000_i1051" DrawAspect="Content" ObjectID="_1476188723" r:id="rId84"/>
+          <o:OLEObject Type="Embed" ProgID="Equation.DSMT4" ShapeID="_x0000_i1051" DrawAspect="Content" ObjectID="_1480167467" r:id="rId84"/>
         </w:object>
       </w:r>
       <w:r>
@@ -27482,7 +27325,7 @@
           <v:shape id="_x0000_i1052" type="#_x0000_t75" style="width:125.25pt;height:15.75pt" o:ole="">
             <v:imagedata r:id="rId85" o:title=""/>
           </v:shape>
-          <o:OLEObject Type="Embed" ProgID="Equation.DSMT4" ShapeID="_x0000_i1052" DrawAspect="Content" ObjectID="_1476188724" r:id="rId86"/>
+          <o:OLEObject Type="Embed" ProgID="Equation.DSMT4" ShapeID="_x0000_i1052" DrawAspect="Content" ObjectID="_1480167468" r:id="rId86"/>
         </w:object>
       </w:r>
       <w:r>
@@ -27597,7 +27440,7 @@
           <v:shape id="_x0000_i1053" type="#_x0000_t75" style="width:21.75pt;height:15pt" o:ole="">
             <v:imagedata r:id="rId77" o:title=""/>
           </v:shape>
-          <o:OLEObject Type="Embed" ProgID="Equation.DSMT4" ShapeID="_x0000_i1053" DrawAspect="Content" ObjectID="_1476188725" r:id="rId87"/>
+          <o:OLEObject Type="Embed" ProgID="Equation.DSMT4" ShapeID="_x0000_i1053" DrawAspect="Content" ObjectID="_1480167469" r:id="rId87"/>
         </w:object>
       </w:r>
       <w:r>
@@ -27611,7 +27454,7 @@
           <v:shape id="_x0000_i1054" type="#_x0000_t75" style="width:23.25pt;height:15pt" o:ole="">
             <v:imagedata r:id="rId88" o:title=""/>
           </v:shape>
-          <o:OLEObject Type="Embed" ProgID="Equation.DSMT4" ShapeID="_x0000_i1054" DrawAspect="Content" ObjectID="_1476188726" r:id="rId89"/>
+          <o:OLEObject Type="Embed" ProgID="Equation.DSMT4" ShapeID="_x0000_i1054" DrawAspect="Content" ObjectID="_1480167470" r:id="rId89"/>
         </w:object>
       </w:r>
       <w:r>
@@ -27625,7 +27468,7 @@
           <v:shape id="_x0000_i1055" type="#_x0000_t75" style="width:21.75pt;height:15pt" o:ole="">
             <v:imagedata r:id="rId90" o:title=""/>
           </v:shape>
-          <o:OLEObject Type="Embed" ProgID="Equation.DSMT4" ShapeID="_x0000_i1055" DrawAspect="Content" ObjectID="_1476188727" r:id="rId91"/>
+          <o:OLEObject Type="Embed" ProgID="Equation.DSMT4" ShapeID="_x0000_i1055" DrawAspect="Content" ObjectID="_1480167471" r:id="rId91"/>
         </w:object>
       </w:r>
       <w:r>
@@ -27639,7 +27482,7 @@
           <v:shape id="_x0000_i1056" type="#_x0000_t75" style="width:144.75pt;height:15pt" o:ole="">
             <v:imagedata r:id="rId92" o:title=""/>
           </v:shape>
-          <o:OLEObject Type="Embed" ProgID="Equation.DSMT4" ShapeID="_x0000_i1056" DrawAspect="Content" ObjectID="_1476188728" r:id="rId93"/>
+          <o:OLEObject Type="Embed" ProgID="Equation.DSMT4" ShapeID="_x0000_i1056" DrawAspect="Content" ObjectID="_1480167472" r:id="rId93"/>
         </w:object>
       </w:r>
       <w:r>
@@ -27653,7 +27496,7 @@
           <v:shape id="_x0000_i1057" type="#_x0000_t75" style="width:54.75pt;height:15pt" o:ole="">
             <v:imagedata r:id="rId94" o:title=""/>
           </v:shape>
-          <o:OLEObject Type="Embed" ProgID="Equation.DSMT4" ShapeID="_x0000_i1057" DrawAspect="Content" ObjectID="_1476188729" r:id="rId95"/>
+          <o:OLEObject Type="Embed" ProgID="Equation.DSMT4" ShapeID="_x0000_i1057" DrawAspect="Content" ObjectID="_1480167473" r:id="rId95"/>
         </w:object>
       </w:r>
       <w:r>
@@ -27667,7 +27510,7 @@
           <v:shape id="_x0000_i1058" type="#_x0000_t75" style="width:63pt;height:18pt" o:ole="">
             <v:imagedata r:id="rId96" o:title=""/>
           </v:shape>
-          <o:OLEObject Type="Embed" ProgID="Equation.DSMT4" ShapeID="_x0000_i1058" DrawAspect="Content" ObjectID="_1476188730" r:id="rId97"/>
+          <o:OLEObject Type="Embed" ProgID="Equation.DSMT4" ShapeID="_x0000_i1058" DrawAspect="Content" ObjectID="_1480167474" r:id="rId97"/>
         </w:object>
       </w:r>
       <w:r>
@@ -27681,7 +27524,7 @@
           <v:shape id="_x0000_i1059" type="#_x0000_t75" style="width:68.25pt;height:18pt" o:ole="">
             <v:imagedata r:id="rId98" o:title=""/>
           </v:shape>
-          <o:OLEObject Type="Embed" ProgID="Equation.DSMT4" ShapeID="_x0000_i1059" DrawAspect="Content" ObjectID="_1476188731" r:id="rId99"/>
+          <o:OLEObject Type="Embed" ProgID="Equation.DSMT4" ShapeID="_x0000_i1059" DrawAspect="Content" ObjectID="_1480167475" r:id="rId99"/>
         </w:object>
       </w:r>
       <w:r>
@@ -27706,7 +27549,7 @@
           <v:shape id="_x0000_i1060" type="#_x0000_t75" style="width:41.25pt;height:15.75pt" o:ole="">
             <v:imagedata r:id="rId100" o:title=""/>
           </v:shape>
-          <o:OLEObject Type="Embed" ProgID="Equation.DSMT4" ShapeID="_x0000_i1060" DrawAspect="Content" ObjectID="_1476188732" r:id="rId101"/>
+          <o:OLEObject Type="Embed" ProgID="Equation.DSMT4" ShapeID="_x0000_i1060" DrawAspect="Content" ObjectID="_1480167476" r:id="rId101"/>
         </w:object>
       </w:r>
       <w:r>
@@ -27720,7 +27563,7 @@
           <v:shape id="_x0000_i1061" type="#_x0000_t75" style="width:48pt;height:15.75pt" o:ole="">
             <v:imagedata r:id="rId102" o:title=""/>
           </v:shape>
-          <o:OLEObject Type="Embed" ProgID="Equation.DSMT4" ShapeID="_x0000_i1061" DrawAspect="Content" ObjectID="_1476188733" r:id="rId103"/>
+          <o:OLEObject Type="Embed" ProgID="Equation.DSMT4" ShapeID="_x0000_i1061" DrawAspect="Content" ObjectID="_1480167477" r:id="rId103"/>
         </w:object>
       </w:r>
       <w:r>
@@ -27907,7 +27750,7 @@
           <v:shape id="_x0000_i1062" type="#_x0000_t75" style="width:189.75pt;height:42pt" o:ole="">
             <v:imagedata r:id="rId104" o:title=""/>
           </v:shape>
-          <o:OLEObject Type="Embed" ProgID="Equation.DSMT4" ShapeID="_x0000_i1062" DrawAspect="Content" ObjectID="_1476188734" r:id="rId105"/>
+          <o:OLEObject Type="Embed" ProgID="Equation.DSMT4" ShapeID="_x0000_i1062" DrawAspect="Content" ObjectID="_1480167478" r:id="rId105"/>
         </w:object>
       </w:r>
     </w:p>
@@ -27926,7 +27769,7 @@
           <v:shape id="_x0000_i1063" type="#_x0000_t75" style="width:66.75pt;height:19.5pt" o:ole="">
             <v:imagedata r:id="rId106" o:title=""/>
           </v:shape>
-          <o:OLEObject Type="Embed" ProgID="Equation.DSMT4" ShapeID="_x0000_i1063" DrawAspect="Content" ObjectID="_1476188735" r:id="rId107"/>
+          <o:OLEObject Type="Embed" ProgID="Equation.DSMT4" ShapeID="_x0000_i1063" DrawAspect="Content" ObjectID="_1480167479" r:id="rId107"/>
         </w:object>
       </w:r>
       <w:r>
@@ -27949,7 +27792,7 @@
           <v:shape id="_x0000_i1064" type="#_x0000_t75" style="width:35.25pt;height:15pt" o:ole="">
             <v:imagedata r:id="rId108" o:title=""/>
           </v:shape>
-          <o:OLEObject Type="Embed" ProgID="Equation.DSMT4" ShapeID="_x0000_i1064" DrawAspect="Content" ObjectID="_1476188736" r:id="rId109"/>
+          <o:OLEObject Type="Embed" ProgID="Equation.DSMT4" ShapeID="_x0000_i1064" DrawAspect="Content" ObjectID="_1480167480" r:id="rId109"/>
         </w:object>
       </w:r>
       <w:r>
@@ -27963,7 +27806,7 @@
           <v:shape id="_x0000_i1065" type="#_x0000_t75" style="width:24.75pt;height:15pt" o:ole="">
             <v:imagedata r:id="rId110" o:title=""/>
           </v:shape>
-          <o:OLEObject Type="Embed" ProgID="Equation.DSMT4" ShapeID="_x0000_i1065" DrawAspect="Content" ObjectID="_1476188737" r:id="rId111"/>
+          <o:OLEObject Type="Embed" ProgID="Equation.DSMT4" ShapeID="_x0000_i1065" DrawAspect="Content" ObjectID="_1480167481" r:id="rId111"/>
         </w:object>
       </w:r>
       <w:r>
@@ -28022,7 +27865,7 @@
           <v:shape id="_x0000_i1066" type="#_x0000_t75" style="width:24.75pt;height:15pt" o:ole="">
             <v:imagedata r:id="rId112" o:title=""/>
           </v:shape>
-          <o:OLEObject Type="Embed" ProgID="Equation.DSMT4" ShapeID="_x0000_i1066" DrawAspect="Content" ObjectID="_1476188738" r:id="rId113"/>
+          <o:OLEObject Type="Embed" ProgID="Equation.DSMT4" ShapeID="_x0000_i1066" DrawAspect="Content" ObjectID="_1480167482" r:id="rId113"/>
         </w:object>
       </w:r>
       <w:r>
@@ -28065,7 +27908,7 @@
           <v:shape id="_x0000_i1067" type="#_x0000_t75" style="width:24.75pt;height:15pt" o:ole="">
             <v:imagedata r:id="rId110" o:title=""/>
           </v:shape>
-          <o:OLEObject Type="Embed" ProgID="Equation.DSMT4" ShapeID="_x0000_i1067" DrawAspect="Content" ObjectID="_1476188739" r:id="rId114"/>
+          <o:OLEObject Type="Embed" ProgID="Equation.DSMT4" ShapeID="_x0000_i1067" DrawAspect="Content" ObjectID="_1480167483" r:id="rId114"/>
         </w:object>
       </w:r>
       <w:r>
@@ -28097,7 +27940,7 @@
           <v:shape id="_x0000_i1068" type="#_x0000_t75" style="width:51.75pt;height:15pt" o:ole="">
             <v:imagedata r:id="rId115" o:title=""/>
           </v:shape>
-          <o:OLEObject Type="Embed" ProgID="Equation.DSMT4" ShapeID="_x0000_i1068" DrawAspect="Content" ObjectID="_1476188740" r:id="rId116"/>
+          <o:OLEObject Type="Embed" ProgID="Equation.DSMT4" ShapeID="_x0000_i1068" DrawAspect="Content" ObjectID="_1480167484" r:id="rId116"/>
         </w:object>
       </w:r>
       <w:r>
@@ -28111,7 +27954,7 @@
           <v:shape id="_x0000_i1069" type="#_x0000_t75" style="width:24.75pt;height:15pt" o:ole="">
             <v:imagedata r:id="rId117" o:title=""/>
           </v:shape>
-          <o:OLEObject Type="Embed" ProgID="Equation.DSMT4" ShapeID="_x0000_i1069" DrawAspect="Content" ObjectID="_1476188741" r:id="rId118"/>
+          <o:OLEObject Type="Embed" ProgID="Equation.DSMT4" ShapeID="_x0000_i1069" DrawAspect="Content" ObjectID="_1480167485" r:id="rId118"/>
         </w:object>
       </w:r>
       <w:r>
@@ -28125,7 +27968,7 @@
           <v:shape id="_x0000_i1070" type="#_x0000_t75" style="width:30.75pt;height:15pt" o:ole="">
             <v:imagedata r:id="rId119" o:title=""/>
           </v:shape>
-          <o:OLEObject Type="Embed" ProgID="Equation.DSMT4" ShapeID="_x0000_i1070" DrawAspect="Content" ObjectID="_1476188742" r:id="rId120"/>
+          <o:OLEObject Type="Embed" ProgID="Equation.DSMT4" ShapeID="_x0000_i1070" DrawAspect="Content" ObjectID="_1480167486" r:id="rId120"/>
         </w:object>
       </w:r>
       <w:r>
@@ -28139,7 +27982,7 @@
           <v:shape id="_x0000_i1071" type="#_x0000_t75" style="width:24.75pt;height:15pt" o:ole="">
             <v:imagedata r:id="rId121" o:title=""/>
           </v:shape>
-          <o:OLEObject Type="Embed" ProgID="Equation.DSMT4" ShapeID="_x0000_i1071" DrawAspect="Content" ObjectID="_1476188743" r:id="rId122"/>
+          <o:OLEObject Type="Embed" ProgID="Equation.DSMT4" ShapeID="_x0000_i1071" DrawAspect="Content" ObjectID="_1480167487" r:id="rId122"/>
         </w:object>
       </w:r>
       <w:r>
@@ -28163,7 +28006,7 @@
           <v:shape id="_x0000_i1072" type="#_x0000_t75" style="width:159.75pt;height:75.75pt" o:ole="">
             <v:imagedata r:id="rId123" o:title=""/>
           </v:shape>
-          <o:OLEObject Type="Embed" ProgID="Equation.DSMT4" ShapeID="_x0000_i1072" DrawAspect="Content" ObjectID="_1476188744" r:id="rId124"/>
+          <o:OLEObject Type="Embed" ProgID="Equation.DSMT4" ShapeID="_x0000_i1072" DrawAspect="Content" ObjectID="_1480167488" r:id="rId124"/>
         </w:object>
       </w:r>
     </w:p>
@@ -28189,7 +28032,7 @@
           <v:shape id="_x0000_i1073" type="#_x0000_t75" style="width:111.75pt;height:23.25pt" o:ole="">
             <v:imagedata r:id="rId125" o:title=""/>
           </v:shape>
-          <o:OLEObject Type="Embed" ProgID="Equation.DSMT4" ShapeID="_x0000_i1073" DrawAspect="Content" ObjectID="_1476188745" r:id="rId126"/>
+          <o:OLEObject Type="Embed" ProgID="Equation.DSMT4" ShapeID="_x0000_i1073" DrawAspect="Content" ObjectID="_1480167489" r:id="rId126"/>
         </w:object>
       </w:r>
       <w:r>
@@ -28498,7 +28341,7 @@
           <v:shape id="_x0000_i1074" type="#_x0000_t75" style="width:93.75pt;height:15pt" o:ole="">
             <v:imagedata r:id="rId127" o:title=""/>
           </v:shape>
-          <o:OLEObject Type="Embed" ProgID="Equation.DSMT4" ShapeID="_x0000_i1074" DrawAspect="Content" ObjectID="_1476188746" r:id="rId128"/>
+          <o:OLEObject Type="Embed" ProgID="Equation.DSMT4" ShapeID="_x0000_i1074" DrawAspect="Content" ObjectID="_1480167490" r:id="rId128"/>
         </w:object>
       </w:r>
       <w:r>
@@ -32247,7 +32090,7 @@
           <v:shape id="_x0000_i1075" type="#_x0000_t75" style="width:105.75pt;height:38.25pt" o:ole="">
             <v:imagedata r:id="rId134" o:title=""/>
           </v:shape>
-          <o:OLEObject Type="Embed" ProgID="Equation.3" ShapeID="_x0000_i1075" DrawAspect="Content" ObjectID="_1476188747" r:id="rId135"/>
+          <o:OLEObject Type="Embed" ProgID="Equation.3" ShapeID="_x0000_i1075" DrawAspect="Content" ObjectID="_1480167491" r:id="rId135"/>
         </w:object>
       </w:r>
     </w:p>
@@ -34884,7 +34727,7 @@
           <v:shape id="_x0000_i1076" type="#_x0000_t75" style="width:119.25pt;height:38.25pt" o:ole="">
             <v:imagedata r:id="rId137" o:title=""/>
           </v:shape>
-          <o:OLEObject Type="Embed" ProgID="Equation.3" ShapeID="_x0000_i1076" DrawAspect="Content" ObjectID="_1476188748" r:id="rId138"/>
+          <o:OLEObject Type="Embed" ProgID="Equation.3" ShapeID="_x0000_i1076" DrawAspect="Content" ObjectID="_1480167492" r:id="rId138"/>
         </w:object>
       </w:r>
     </w:p>
@@ -34987,7 +34830,7 @@
           <v:shape id="_x0000_i1077" type="#_x0000_t75" style="width:44.25pt;height:14.25pt" o:ole="">
             <v:imagedata r:id="rId139" o:title=""/>
           </v:shape>
-          <o:OLEObject Type="Embed" ProgID="Equation.3" ShapeID="_x0000_i1077" DrawAspect="Content" ObjectID="_1476188749" r:id="rId140"/>
+          <o:OLEObject Type="Embed" ProgID="Equation.3" ShapeID="_x0000_i1077" DrawAspect="Content" ObjectID="_1480167493" r:id="rId140"/>
         </w:object>
       </w:r>
     </w:p>
@@ -40313,7 +40156,7 @@
         <w:rStyle w:val="PageNumber"/>
         <w:noProof/>
       </w:rPr>
-      <w:t>2</w:t>
+      <w:t>4</w:t>
     </w:r>
     <w:r>
       <w:rPr>
@@ -40357,7 +40200,7 @@
         <w:noProof/>
         <w:szCs w:val="22"/>
       </w:rPr>
-      <w:t>What is a multibody system?</w:t>
+      <w:t>Using this manual</w:t>
     </w:r>
     <w:r>
       <w:rPr>
@@ -40403,7 +40246,7 @@
         <w:rStyle w:val="PageNumber"/>
         <w:noProof/>
       </w:rPr>
-      <w:t>25</w:t>
+      <w:t>5</w:t>
     </w:r>
     <w:r>
       <w:rPr>
@@ -40467,7 +40310,7 @@
         <w:i/>
         <w:noProof/>
       </w:rPr>
-      <w:t>A Scheduled Event Reporter</w:t>
+      <w:t>How to acknowledge us</w:t>
     </w:r>
     <w:r>
       <w:rPr>

</xml_diff>

<commit_message>
Update location of doxygen.
</commit_message>
<xml_diff>
--- a/Simbody/doc/SimbodyAndMolmodelUserGuide.docx
+++ b/Simbody/doc/SimbodyAndMolmodelUserGuide.docx
@@ -336,8 +336,6 @@
             </w:r>
           </w:p>
         </w:tc>
-        <w:bookmarkStart w:id="0" w:name="_GoBack"/>
-        <w:bookmarkEnd w:id="0"/>
       </w:tr>
       <w:tr>
         <w:trPr>
@@ -883,20 +881,20 @@
           <w:noProof/>
         </w:rPr>
       </w:pPr>
-      <w:bookmarkStart w:id="1" w:name="_Toc294259336"/>
-      <w:bookmarkStart w:id="2" w:name="_Toc294267803"/>
-      <w:bookmarkStart w:id="3" w:name="_Toc328410328"/>
-      <w:bookmarkStart w:id="4" w:name="_Toc328416532"/>
-      <w:bookmarkStart w:id="5" w:name="_Toc402446637"/>
+      <w:bookmarkStart w:id="0" w:name="_Toc294259336"/>
+      <w:bookmarkStart w:id="1" w:name="_Toc294267803"/>
+      <w:bookmarkStart w:id="2" w:name="_Toc328410328"/>
+      <w:bookmarkStart w:id="3" w:name="_Toc328416532"/>
+      <w:bookmarkStart w:id="4" w:name="_Toc402446637"/>
       <w:r>
         <w:lastRenderedPageBreak/>
         <w:t>Table of Contents</w:t>
       </w:r>
+      <w:bookmarkEnd w:id="0"/>
       <w:bookmarkEnd w:id="1"/>
       <w:bookmarkEnd w:id="2"/>
       <w:bookmarkEnd w:id="3"/>
       <w:bookmarkEnd w:id="4"/>
-      <w:bookmarkEnd w:id="5"/>
       <w:r>
         <w:fldChar w:fldCharType="begin"/>
       </w:r>
@@ -4536,38 +4534,38 @@
       <w:pPr>
         <w:pStyle w:val="Heading1"/>
       </w:pPr>
-      <w:bookmarkStart w:id="6" w:name="_Toc294256709"/>
-      <w:bookmarkStart w:id="7" w:name="_Toc402446638"/>
+      <w:bookmarkStart w:id="5" w:name="_Toc294256709"/>
+      <w:bookmarkStart w:id="6" w:name="_Toc402446638"/>
       <w:r>
         <w:lastRenderedPageBreak/>
         <w:t>Introduction</w:t>
       </w:r>
+      <w:bookmarkEnd w:id="5"/>
       <w:bookmarkEnd w:id="6"/>
+    </w:p>
+    <w:p>
+      <w:pPr>
+        <w:pStyle w:val="Heading2"/>
+      </w:pPr>
+      <w:bookmarkStart w:id="7" w:name="_Toc294256710"/>
+      <w:bookmarkStart w:id="8" w:name="_Toc402446639"/>
+      <w:r>
+        <w:t xml:space="preserve">What </w:t>
+      </w:r>
+      <w:r>
+        <w:t>are</w:t>
+      </w:r>
+      <w:r>
+        <w:t xml:space="preserve"> SimTK</w:t>
+      </w:r>
+      <w:r>
+        <w:t>, Simbody, and Molmodel</w:t>
+      </w:r>
+      <w:r>
+        <w:t>?</w:t>
+      </w:r>
       <w:bookmarkEnd w:id="7"/>
-    </w:p>
-    <w:p>
-      <w:pPr>
-        <w:pStyle w:val="Heading2"/>
-      </w:pPr>
-      <w:bookmarkStart w:id="8" w:name="_Toc294256710"/>
-      <w:bookmarkStart w:id="9" w:name="_Toc402446639"/>
-      <w:r>
-        <w:t xml:space="preserve">What </w:t>
-      </w:r>
-      <w:r>
-        <w:t>are</w:t>
-      </w:r>
-      <w:r>
-        <w:t xml:space="preserve"> SimTK</w:t>
-      </w:r>
-      <w:r>
-        <w:t>, Simbody, and Molmodel</w:t>
-      </w:r>
-      <w:r>
-        <w:t>?</w:t>
-      </w:r>
       <w:bookmarkEnd w:id="8"/>
-      <w:bookmarkEnd w:id="9"/>
     </w:p>
     <w:p>
       <w:pPr>
@@ -4947,11 +4945,11 @@
       <w:pPr>
         <w:pStyle w:val="Heading2"/>
       </w:pPr>
-      <w:bookmarkStart w:id="10" w:name="_Toc402446640"/>
+      <w:bookmarkStart w:id="9" w:name="_Toc402446640"/>
       <w:r>
         <w:t>What is a multibody system?</w:t>
       </w:r>
-      <w:bookmarkEnd w:id="10"/>
+      <w:bookmarkEnd w:id="9"/>
     </w:p>
     <w:p>
       <w:pPr>
@@ -5238,32 +5236,19 @@
                         <w:bCs w:val="0"/>
                       </w:rPr>
                     </w:pPr>
-                    <w:bookmarkStart w:id="11" w:name="_Ref249347293"/>
+                    <w:bookmarkStart w:id="10" w:name="_Ref249347293"/>
                     <w:r>
                       <w:t xml:space="preserve">Figure </w:t>
                     </w:r>
-                    <w:r>
-                      <w:fldChar w:fldCharType="begin"/>
-                    </w:r>
-                    <w:r>
-                      <w:instrText xml:space="preserve"> SEQ Figure \* ARABIC </w:instrText>
-                    </w:r>
-                    <w:r>
-                      <w:fldChar w:fldCharType="separate"/>
-                    </w:r>
-                    <w:r>
-                      <w:rPr>
-                        <w:noProof/>
-                      </w:rPr>
-                      <w:t>1</w:t>
-                    </w:r>
-                    <w:r>
-                      <w:rPr>
-                        <w:noProof/>
-                      </w:rPr>
-                      <w:fldChar w:fldCharType="end"/>
-                    </w:r>
-                    <w:bookmarkEnd w:id="11"/>
+                    <w:fldSimple w:instr=" SEQ Figure \* ARABIC ">
+                      <w:r>
+                        <w:rPr>
+                          <w:noProof/>
+                        </w:rPr>
+                        <w:t>1</w:t>
+                      </w:r>
+                    </w:fldSimple>
+                    <w:bookmarkEnd w:id="10"/>
                     <w:r>
                       <w:t xml:space="preserve">. </w:t>
                     </w:r>
@@ -7664,308 +7649,308 @@
       <w:pPr>
         <w:pStyle w:val="Heading2"/>
       </w:pPr>
-      <w:bookmarkStart w:id="12" w:name="_Toc294256711"/>
-      <w:bookmarkStart w:id="13" w:name="_Toc402446641"/>
+      <w:bookmarkStart w:id="11" w:name="_Toc294256711"/>
+      <w:bookmarkStart w:id="12" w:name="_Toc402446641"/>
       <w:r>
         <w:lastRenderedPageBreak/>
         <w:t>Using this manual</w:t>
       </w:r>
+      <w:bookmarkEnd w:id="11"/>
       <w:bookmarkEnd w:id="12"/>
+    </w:p>
+    <w:p>
+      <w:r>
+        <w:t xml:space="preserve">This manual is intended as a starting place for new Simbody and Molmodel users. An overview of the theory and architecture of Simbody is given in chapter </w:t>
+      </w:r>
+      <w:r>
+        <w:fldChar w:fldCharType="begin"/>
+      </w:r>
+      <w:r>
+        <w:instrText xml:space="preserve"> REF _Ref294183335 \r \h </w:instrText>
+      </w:r>
+      <w:r>
+        <w:fldChar w:fldCharType="separate"/>
+      </w:r>
+      <w:r>
+        <w:t>1</w:t>
+      </w:r>
+      <w:r>
+        <w:fldChar w:fldCharType="end"/>
+      </w:r>
+      <w:r>
+        <w:t xml:space="preserve">. Detailed installation instructions are provided in chapter </w:t>
+      </w:r>
+      <w:r>
+        <w:fldChar w:fldCharType="begin"/>
+      </w:r>
+      <w:r>
+        <w:instrText xml:space="preserve"> REF _Ref294174923 \r \h </w:instrText>
+      </w:r>
+      <w:r>
+        <w:fldChar w:fldCharType="separate"/>
+      </w:r>
+      <w:r>
+        <w:t>3</w:t>
+      </w:r>
+      <w:r>
+        <w:fldChar w:fldCharType="end"/>
+      </w:r>
+      <w:r>
+        <w:t xml:space="preserve">, for Linux, Mac, or Windows installation. Then a series of tutorial examples are given in chapter </w:t>
+      </w:r>
+      <w:r>
+        <w:fldChar w:fldCharType="begin"/>
+      </w:r>
+      <w:r>
+        <w:instrText xml:space="preserve"> REF _Ref294183262 \r \h </w:instrText>
+      </w:r>
+      <w:r>
+        <w:fldChar w:fldCharType="separate"/>
+      </w:r>
+      <w:r>
+        <w:t>4</w:t>
+      </w:r>
+      <w:r>
+        <w:fldChar w:fldCharType="end"/>
+      </w:r>
+      <w:r>
+        <w:t xml:space="preserve"> for </w:t>
+      </w:r>
+      <w:r>
+        <w:t xml:space="preserve">a simple </w:t>
+      </w:r>
+      <w:r>
+        <w:t>Simbody</w:t>
+      </w:r>
+      <w:r>
+        <w:t xml:space="preserve"> example. Chapter </w:t>
+      </w:r>
+      <w:r>
+        <w:fldChar w:fldCharType="begin"/>
+      </w:r>
+      <w:r>
+        <w:instrText xml:space="preserve"> REF _Ref294258707 \r \h </w:instrText>
+      </w:r>
+      <w:r>
+        <w:fldChar w:fldCharType="separate"/>
+      </w:r>
+      <w:r>
+        <w:t>5</w:t>
+      </w:r>
+      <w:r>
+        <w:fldChar w:fldCharType="end"/>
+      </w:r>
+      <w:r>
+        <w:t xml:space="preserve"> steps back to take a look at some of the basic features of the Simbody API. Then we return to examples in</w:t>
+      </w:r>
+      <w:r>
+        <w:t xml:space="preserve"> chapter </w:t>
+      </w:r>
+      <w:r>
+        <w:fldChar w:fldCharType="begin"/>
+      </w:r>
+      <w:r>
+        <w:instrText xml:space="preserve"> REF _Ref294183270 \r \h </w:instrText>
+      </w:r>
+      <w:r>
+        <w:fldChar w:fldCharType="separate"/>
+      </w:r>
+      <w:r>
+        <w:t>1</w:t>
+      </w:r>
+      <w:r>
+        <w:fldChar w:fldCharType="end"/>
+      </w:r>
+      <w:r>
+        <w:t xml:space="preserve"> </w:t>
+      </w:r>
+      <w:r>
+        <w:t xml:space="preserve">which presents a more complex example using </w:t>
+      </w:r>
+      <w:r>
+        <w:t>Molmodel to construct a Simbody model of a protein molecule, and then exercises a variety of Simbody features to perform studies of the molecule.</w:t>
+      </w:r>
+    </w:p>
+    <w:p>
+      <w:pPr>
+        <w:pStyle w:val="Heading2"/>
+      </w:pPr>
+      <w:bookmarkStart w:id="13" w:name="_Toc294256712"/>
+      <w:bookmarkStart w:id="14" w:name="_Toc402446642"/>
+      <w:r>
+        <w:t>Getting more information</w:t>
+      </w:r>
       <w:bookmarkEnd w:id="13"/>
-    </w:p>
-    <w:p>
-      <w:r>
-        <w:t xml:space="preserve">This manual is intended as a starting place for new Simbody and Molmodel users. An overview of the theory and architecture of Simbody is given in chapter </w:t>
-      </w:r>
-      <w:r>
-        <w:fldChar w:fldCharType="begin"/>
-      </w:r>
-      <w:r>
-        <w:instrText xml:space="preserve"> REF _Ref294183335 \r \h </w:instrText>
-      </w:r>
-      <w:r>
-        <w:fldChar w:fldCharType="separate"/>
-      </w:r>
-      <w:r>
-        <w:t>1</w:t>
-      </w:r>
-      <w:r>
-        <w:fldChar w:fldCharType="end"/>
-      </w:r>
-      <w:r>
-        <w:t xml:space="preserve">. Detailed installation instructions are provided in chapter </w:t>
-      </w:r>
-      <w:r>
-        <w:fldChar w:fldCharType="begin"/>
-      </w:r>
-      <w:r>
-        <w:instrText xml:space="preserve"> REF _Ref294174923 \r \h </w:instrText>
-      </w:r>
-      <w:r>
-        <w:fldChar w:fldCharType="separate"/>
-      </w:r>
-      <w:r>
-        <w:t>3</w:t>
-      </w:r>
-      <w:r>
-        <w:fldChar w:fldCharType="end"/>
-      </w:r>
-      <w:r>
-        <w:t xml:space="preserve">, for Linux, Mac, or Windows installation. Then a series of tutorial examples are given in chapter </w:t>
-      </w:r>
-      <w:r>
-        <w:fldChar w:fldCharType="begin"/>
-      </w:r>
-      <w:r>
-        <w:instrText xml:space="preserve"> REF _Ref294183262 \r \h </w:instrText>
-      </w:r>
-      <w:r>
-        <w:fldChar w:fldCharType="separate"/>
-      </w:r>
-      <w:r>
-        <w:t>4</w:t>
-      </w:r>
-      <w:r>
-        <w:fldChar w:fldCharType="end"/>
-      </w:r>
-      <w:r>
-        <w:t xml:space="preserve"> for </w:t>
-      </w:r>
-      <w:r>
-        <w:t xml:space="preserve">a simple </w:t>
-      </w:r>
-      <w:r>
-        <w:t>Simbody</w:t>
-      </w:r>
-      <w:r>
-        <w:t xml:space="preserve"> example. Chapter </w:t>
-      </w:r>
-      <w:r>
-        <w:fldChar w:fldCharType="begin"/>
-      </w:r>
-      <w:r>
-        <w:instrText xml:space="preserve"> REF _Ref294258707 \r \h </w:instrText>
-      </w:r>
-      <w:r>
-        <w:fldChar w:fldCharType="separate"/>
-      </w:r>
-      <w:r>
-        <w:t>5</w:t>
-      </w:r>
-      <w:r>
-        <w:fldChar w:fldCharType="end"/>
-      </w:r>
-      <w:r>
-        <w:t xml:space="preserve"> steps back to take a look at some of the basic features of the Simbody API. Then we return to examples in</w:t>
-      </w:r>
-      <w:r>
-        <w:t xml:space="preserve"> chapter </w:t>
-      </w:r>
-      <w:r>
-        <w:fldChar w:fldCharType="begin"/>
-      </w:r>
-      <w:r>
-        <w:instrText xml:space="preserve"> REF _Ref294183270 \r \h </w:instrText>
-      </w:r>
-      <w:r>
-        <w:fldChar w:fldCharType="separate"/>
-      </w:r>
-      <w:r>
-        <w:t>1</w:t>
-      </w:r>
-      <w:r>
-        <w:fldChar w:fldCharType="end"/>
+      <w:bookmarkEnd w:id="14"/>
+    </w:p>
+    <w:p>
+      <w:r>
+        <w:t xml:space="preserve">The Simbody project home page </w:t>
+      </w:r>
+      <w:hyperlink r:id="rId26" w:history="1">
+        <w:r>
+          <w:rPr>
+            <w:rStyle w:val="Hyperlink"/>
+          </w:rPr>
+          <w:t>https://simtk.org/home/simbody</w:t>
+        </w:r>
+      </w:hyperlink>
+      <w:r>
+        <w:t xml:space="preserve"> is the place to start for more information. On the Documents page are this document and others including an Advanced User’s Guide, the Simbody Theory Manual, technical papers, and the complete Doxygen-generated </w:t>
+      </w:r>
+      <w:r>
+        <w:t xml:space="preserve">reference </w:t>
+      </w:r>
+      <w:r>
+        <w:t>documentation for the Simbody API:</w:t>
+      </w:r>
+      <w:r>
+        <w:br/>
+      </w:r>
+      <w:hyperlink r:id="rId27" w:history="1">
+        <w:r>
+          <w:rPr>
+            <w:rStyle w:val="Hyperlink"/>
+          </w:rPr>
+          <w:t>https://simbody.github.io/</w:t>
+        </w:r>
+      </w:hyperlink>
+      <w:r>
+        <w:t>.</w:t>
+      </w:r>
+      <w:r>
+        <w:t xml:space="preserve"> (These are also available in the </w:t>
+      </w:r>
+      <w:r>
+        <w:rPr>
+          <w:rFonts w:ascii="Courier New" w:hAnsi="Courier New" w:cs="Courier New"/>
+        </w:rPr>
+        <w:t>doc</w:t>
+      </w:r>
+      <w:r>
+        <w:rPr>
+          <w:rFonts w:ascii="Courier New" w:hAnsi="Courier New" w:cs="Courier New"/>
+        </w:rPr>
+        <w:t>/api</w:t>
+      </w:r>
+      <w:r>
+        <w:t xml:space="preserve"> subdirectory of your Simbody installation.)</w:t>
+      </w:r>
+    </w:p>
+    <w:p>
+      <w:r>
+        <w:t xml:space="preserve">Under </w:t>
+      </w:r>
+      <w:r>
+        <w:t>Public Forums</w:t>
+      </w:r>
+      <w:r>
+        <w:t>, you can find the Simbody help forum, which is a great way to get personalized assistance with any problems or questions you have. If you want to report a bug or request a new feature, the feature and bug trackers are under the Advanced tab.</w:t>
+      </w:r>
+    </w:p>
+    <w:p>
+      <w:r>
+        <w:t xml:space="preserve">There is also a Wiki on which you can find, and contribute, additional </w:t>
+      </w:r>
+      <w:r>
+        <w:t>practical information about using Simbody.</w:t>
+      </w:r>
+    </w:p>
+    <w:p>
+      <w:r>
+        <w:t xml:space="preserve">Molmodel-specific documentation, forums, </w:t>
+      </w:r>
+      <w:r>
+        <w:t xml:space="preserve">wiki, </w:t>
+      </w:r>
+      <w:r>
+        <w:t xml:space="preserve">etc. are handled analogously via the Molmodel project home page at </w:t>
+      </w:r>
+      <w:hyperlink r:id="rId28" w:history="1">
+        <w:r>
+          <w:rPr>
+            <w:rStyle w:val="Hyperlink"/>
+          </w:rPr>
+          <w:t>https://simtk.org/home/molmodel</w:t>
+        </w:r>
+      </w:hyperlink>
+      <w:r>
+        <w:t xml:space="preserve">. If you </w:t>
+      </w:r>
+      <w:r>
+        <w:t xml:space="preserve">are a Molmodel user and </w:t>
+      </w:r>
+      <w:r>
+        <w:t>aren’t sure whether you are seeing something Molmodel specific, go ahead and use the Molmodel project anyway and we’ll move it to Simbody if need be.</w:t>
       </w:r>
       <w:r>
         <w:t xml:space="preserve"> </w:t>
       </w:r>
-      <w:r>
-        <w:t xml:space="preserve">which presents a more complex example using </w:t>
-      </w:r>
-      <w:r>
-        <w:t>Molmodel to construct a Simbody model of a protein molecule, and then exercises a variety of Simbody features to perform studies of the molecule.</w:t>
-      </w:r>
     </w:p>
     <w:p>
       <w:pPr>
         <w:pStyle w:val="Heading2"/>
       </w:pPr>
-      <w:bookmarkStart w:id="14" w:name="_Toc294256712"/>
-      <w:bookmarkStart w:id="15" w:name="_Toc402446642"/>
-      <w:r>
-        <w:t>Getting more information</w:t>
-      </w:r>
-      <w:bookmarkEnd w:id="14"/>
+      <w:bookmarkStart w:id="15" w:name="_Toc294256713"/>
+      <w:bookmarkStart w:id="16" w:name="_Toc402446643"/>
+      <w:r>
+        <w:t>License</w:t>
+      </w:r>
       <w:bookmarkEnd w:id="15"/>
-    </w:p>
-    <w:p>
-      <w:r>
-        <w:t xml:space="preserve">The Simbody project home page </w:t>
-      </w:r>
-      <w:hyperlink r:id="rId26" w:history="1">
+      <w:bookmarkEnd w:id="16"/>
+    </w:p>
+    <w:p>
+      <w:r>
+        <w:t xml:space="preserve">Simbody is </w:t>
+      </w:r>
+      <w:r>
+        <w:t xml:space="preserve">licensed under the extremely permissive </w:t>
+      </w:r>
+      <w:r>
+        <w:t>Apache</w:t>
+      </w:r>
+      <w:r>
+        <w:t xml:space="preserve"> </w:t>
+      </w:r>
+      <w:r>
+        <w:t>2.0 License</w:t>
+      </w:r>
+      <w:r>
+        <w:t xml:space="preserve">, making </w:t>
+      </w:r>
+      <w:r>
+        <w:t>it</w:t>
+      </w:r>
+      <w:r>
+        <w:t xml:space="preserve"> freely available for any purpose. </w:t>
+      </w:r>
+      <w:r>
+        <w:t xml:space="preserve">For details, see </w:t>
+      </w:r>
+      <w:hyperlink r:id="rId29" w:history="1">
         <w:r>
           <w:rPr>
             <w:rStyle w:val="Hyperlink"/>
           </w:rPr>
-          <w:t>https://simtk.org/home/simbody</w:t>
+          <w:t>https://simbody.github.io/</w:t>
         </w:r>
       </w:hyperlink>
       <w:r>
-        <w:t xml:space="preserve"> is the place to start for more information. On the Documents page are this document and others including an Advanced User’s Guide, the Simbody Theory Manual, technical papers, and the complete Doxygen-generated </w:t>
-      </w:r>
-      <w:r>
-        <w:t xml:space="preserve">reference </w:t>
-      </w:r>
-      <w:r>
-        <w:t>documentation for the Simbody API:</w:t>
-      </w:r>
-      <w:r>
-        <w:br/>
-      </w:r>
-      <w:hyperlink r:id="rId27" w:history="1">
-        <w:r>
-          <w:rPr>
-            <w:rStyle w:val="Hyperlink"/>
-          </w:rPr>
-          <w:t>https://simbody.github.io/simbody-latest-doxygen</w:t>
-        </w:r>
-      </w:hyperlink>
-      <w:r>
-        <w:t>.</w:t>
-      </w:r>
-      <w:r>
-        <w:t xml:space="preserve"> (These are also available in the </w:t>
-      </w:r>
-      <w:r>
-        <w:rPr>
-          <w:rFonts w:ascii="Courier New" w:hAnsi="Courier New" w:cs="Courier New"/>
-        </w:rPr>
-        <w:t>doc</w:t>
-      </w:r>
-      <w:r>
-        <w:rPr>
-          <w:rFonts w:ascii="Courier New" w:hAnsi="Courier New" w:cs="Courier New"/>
-        </w:rPr>
-        <w:t>/api</w:t>
-      </w:r>
-      <w:r>
-        <w:t xml:space="preserve"> subdirectory of your Simbody installation.)</w:t>
-      </w:r>
-    </w:p>
-    <w:p>
-      <w:r>
-        <w:t xml:space="preserve">Under </w:t>
-      </w:r>
-      <w:r>
-        <w:t>Public Forums</w:t>
-      </w:r>
-      <w:r>
-        <w:t>, you can find the Simbody help forum, which is a great way to get personalized assistance with any problems or questions you have. If you want to report a bug or request a new feature, the feature and bug trackers are under the Advanced tab.</w:t>
-      </w:r>
-    </w:p>
-    <w:p>
-      <w:r>
-        <w:t xml:space="preserve">There is also a Wiki on which you can find, and contribute, additional </w:t>
-      </w:r>
-      <w:r>
-        <w:t>practical information about using Simbody.</w:t>
-      </w:r>
-    </w:p>
-    <w:p>
-      <w:r>
-        <w:t xml:space="preserve">Molmodel-specific documentation, forums, </w:t>
-      </w:r>
-      <w:r>
-        <w:t xml:space="preserve">wiki, </w:t>
-      </w:r>
-      <w:r>
-        <w:t xml:space="preserve">etc. are handled analogously via the Molmodel project home page at </w:t>
-      </w:r>
-      <w:hyperlink r:id="rId28" w:history="1">
-        <w:r>
-          <w:rPr>
-            <w:rStyle w:val="Hyperlink"/>
-          </w:rPr>
-          <w:t>https://simtk.org/home/molmodel</w:t>
-        </w:r>
-      </w:hyperlink>
-      <w:r>
-        <w:t xml:space="preserve">. If you </w:t>
-      </w:r>
-      <w:r>
-        <w:t xml:space="preserve">are a Molmodel user and </w:t>
-      </w:r>
-      <w:r>
-        <w:t>aren’t sure whether you are seeing something Molmodel specific, go ahead and use the Molmodel project anyway and we’ll move it to Simbody if need be.</w:t>
-      </w:r>
-      <w:r>
-        <w:t xml:space="preserve"> </w:t>
+        <w:t xml:space="preserve">. </w:t>
       </w:r>
     </w:p>
     <w:p>
       <w:pPr>
         <w:pStyle w:val="Heading2"/>
       </w:pPr>
-      <w:bookmarkStart w:id="16" w:name="_Toc294256713"/>
-      <w:bookmarkStart w:id="17" w:name="_Toc402446643"/>
-      <w:r>
-        <w:t>License</w:t>
-      </w:r>
-      <w:bookmarkEnd w:id="16"/>
-      <w:bookmarkEnd w:id="17"/>
-    </w:p>
-    <w:p>
-      <w:r>
-        <w:t xml:space="preserve">Simbody is </w:t>
-      </w:r>
-      <w:r>
-        <w:t xml:space="preserve">licensed under the extremely permissive </w:t>
-      </w:r>
-      <w:r>
-        <w:t>Apache</w:t>
-      </w:r>
-      <w:r>
-        <w:t xml:space="preserve"> </w:t>
-      </w:r>
-      <w:r>
-        <w:t>2.0 License</w:t>
-      </w:r>
-      <w:r>
-        <w:t xml:space="preserve">, making </w:t>
-      </w:r>
-      <w:r>
-        <w:t>it</w:t>
-      </w:r>
-      <w:r>
-        <w:t xml:space="preserve"> freely available for any purpose. </w:t>
-      </w:r>
-      <w:r>
-        <w:t xml:space="preserve">For details, see </w:t>
-      </w:r>
-      <w:hyperlink r:id="rId29" w:history="1">
-        <w:r>
-          <w:rPr>
-            <w:rStyle w:val="Hyperlink"/>
-          </w:rPr>
-          <w:t>https://simbody.github.io/simbody-latest-doxygen</w:t>
-        </w:r>
-      </w:hyperlink>
-      <w:r>
-        <w:t xml:space="preserve">. </w:t>
-      </w:r>
-    </w:p>
-    <w:p>
-      <w:pPr>
-        <w:pStyle w:val="Heading2"/>
-      </w:pPr>
-      <w:bookmarkStart w:id="18" w:name="_Toc294256714"/>
-      <w:bookmarkStart w:id="19" w:name="_Toc402446644"/>
+      <w:bookmarkStart w:id="17" w:name="_Toc294256714"/>
+      <w:bookmarkStart w:id="18" w:name="_Toc402446644"/>
       <w:r>
         <w:lastRenderedPageBreak/>
         <w:t>How to acknowledge us</w:t>
       </w:r>
+      <w:bookmarkEnd w:id="17"/>
       <w:bookmarkEnd w:id="18"/>
-      <w:bookmarkEnd w:id="19"/>
     </w:p>
     <w:p>
       <w:pPr>
@@ -8230,7 +8215,7 @@
           <w:titlePg/>
         </w:sectPr>
       </w:pPr>
-      <w:bookmarkStart w:id="20" w:name="_Ref294183335"/>
+      <w:bookmarkStart w:id="19" w:name="_Ref294183335"/>
     </w:p>
     <w:p>
       <w:pPr>
@@ -8240,17 +8225,17 @@
         <w:lastRenderedPageBreak/>
         <w:t xml:space="preserve"> </w:t>
       </w:r>
-      <w:bookmarkStart w:id="21" w:name="_Toc294256715"/>
-      <w:bookmarkStart w:id="22" w:name="_Toc402446645"/>
+      <w:bookmarkStart w:id="20" w:name="_Toc294256715"/>
+      <w:bookmarkStart w:id="21" w:name="_Toc402446645"/>
       <w:r>
         <w:t>Simbody theory and architecture</w:t>
       </w:r>
+      <w:bookmarkEnd w:id="19"/>
+      <w:r>
+        <w:t xml:space="preserve"> overview</w:t>
+      </w:r>
       <w:bookmarkEnd w:id="20"/>
-      <w:r>
-        <w:t xml:space="preserve"> overview</w:t>
-      </w:r>
       <w:bookmarkEnd w:id="21"/>
-      <w:bookmarkEnd w:id="22"/>
     </w:p>
     <w:p>
       <w:r>
@@ -8416,13 +8401,13 @@
       <w:pPr>
         <w:pStyle w:val="Heading2"/>
       </w:pPr>
-      <w:bookmarkStart w:id="23" w:name="_Toc294256716"/>
-      <w:bookmarkStart w:id="24" w:name="_Toc402446646"/>
+      <w:bookmarkStart w:id="22" w:name="_Toc294256716"/>
+      <w:bookmarkStart w:id="23" w:name="_Toc402446646"/>
       <w:r>
         <w:t>Mathematical Overview</w:t>
       </w:r>
+      <w:bookmarkEnd w:id="22"/>
       <w:bookmarkEnd w:id="23"/>
-      <w:bookmarkEnd w:id="24"/>
     </w:p>
     <w:p>
       <w:pPr>
@@ -8546,7 +8531,7 @@
           <v:shape id="_x0000_i1076" type="#_x0000_t75" alt="" style="width:57.45pt;height:30.65pt;mso-width-percent:0;mso-height-percent:0;mso-width-percent:0;mso-height-percent:0" o:ole="">
             <v:imagedata r:id="rId36" o:title=""/>
           </v:shape>
-          <o:OLEObject Type="Embed" ProgID="Equation.DSMT4" ShapeID="_x0000_i1076" DrawAspect="Content" ObjectID="_1637158169" r:id="rId37"/>
+          <o:OLEObject Type="Embed" ProgID="Equation.DSMT4" ShapeID="_x0000_i1076" DrawAspect="Content" ObjectID="_1637163243" r:id="rId37"/>
         </w:object>
       </w:r>
       <w:r>
@@ -8567,35 +8552,22 @@
       <w:r>
         <w:fldChar w:fldCharType="end"/>
       </w:r>
-      <w:bookmarkStart w:id="25" w:name="ZEqnNum377126"/>
+      <w:bookmarkStart w:id="24" w:name="ZEqnNum377126"/>
       <w:r>
         <w:instrText>(</w:instrText>
       </w:r>
-      <w:r>
-        <w:fldChar w:fldCharType="begin"/>
-      </w:r>
-      <w:r>
-        <w:instrText xml:space="preserve"> SEQ MTEqn \c \* Arabic \* MERGEFORMAT </w:instrText>
-      </w:r>
-      <w:r>
-        <w:fldChar w:fldCharType="separate"/>
-      </w:r>
-      <w:r>
-        <w:rPr>
-          <w:noProof/>
-        </w:rPr>
-        <w:instrText>1</w:instrText>
-      </w:r>
-      <w:r>
-        <w:rPr>
-          <w:noProof/>
-        </w:rPr>
-        <w:fldChar w:fldCharType="end"/>
-      </w:r>
+      <w:fldSimple w:instr=" SEQ MTEqn \c \* Arabic \* MERGEFORMAT ">
+        <w:r>
+          <w:rPr>
+            <w:noProof/>
+          </w:rPr>
+          <w:instrText>1</w:instrText>
+        </w:r>
+      </w:fldSimple>
       <w:r>
         <w:instrText>)</w:instrText>
       </w:r>
-      <w:bookmarkEnd w:id="25"/>
+      <w:bookmarkEnd w:id="24"/>
       <w:r>
         <w:fldChar w:fldCharType="end"/>
       </w:r>
@@ -8905,7 +8877,7 @@
           <v:shape id="_x0000_i1075" type="#_x0000_t75" alt="" style="width:61.3pt;height:16.1pt;mso-width-percent:0;mso-height-percent:0;mso-width-percent:0;mso-height-percent:0" o:ole="">
             <v:imagedata r:id="rId38" o:title=""/>
           </v:shape>
-          <o:OLEObject Type="Embed" ProgID="Equation.DSMT4" ShapeID="_x0000_i1075" DrawAspect="Content" ObjectID="_1637158170" r:id="rId39"/>
+          <o:OLEObject Type="Embed" ProgID="Equation.DSMT4" ShapeID="_x0000_i1075" DrawAspect="Content" ObjectID="_1637163244" r:id="rId39"/>
         </w:object>
       </w:r>
       <w:r>
@@ -8929,27 +8901,14 @@
       <w:r>
         <w:instrText>(</w:instrText>
       </w:r>
-      <w:r>
-        <w:fldChar w:fldCharType="begin"/>
-      </w:r>
-      <w:r>
-        <w:instrText xml:space="preserve"> SEQ MTEqn \c \* Arabic \* MERGEFORMAT </w:instrText>
-      </w:r>
-      <w:r>
-        <w:fldChar w:fldCharType="separate"/>
-      </w:r>
-      <w:r>
-        <w:rPr>
-          <w:noProof/>
-        </w:rPr>
-        <w:instrText>2</w:instrText>
-      </w:r>
-      <w:r>
-        <w:rPr>
-          <w:noProof/>
-        </w:rPr>
-        <w:fldChar w:fldCharType="end"/>
-      </w:r>
+      <w:fldSimple w:instr=" SEQ MTEqn \c \* Arabic \* MERGEFORMAT ">
+        <w:r>
+          <w:rPr>
+            <w:noProof/>
+          </w:rPr>
+          <w:instrText>2</w:instrText>
+        </w:r>
+      </w:fldSimple>
       <w:r>
         <w:instrText>)</w:instrText>
       </w:r>
@@ -9100,7 +9059,7 @@
           <v:shape id="_x0000_i1074" type="#_x0000_t75" alt="" style="width:50.55pt;height:16.1pt;mso-width-percent:0;mso-height-percent:0;mso-width-percent:0;mso-height-percent:0" o:ole="">
             <v:imagedata r:id="rId40" o:title=""/>
           </v:shape>
-          <o:OLEObject Type="Embed" ProgID="Equation.DSMT4" ShapeID="_x0000_i1074" DrawAspect="Content" ObjectID="_1637158171" r:id="rId41"/>
+          <o:OLEObject Type="Embed" ProgID="Equation.DSMT4" ShapeID="_x0000_i1074" DrawAspect="Content" ObjectID="_1637163245" r:id="rId41"/>
         </w:object>
       </w:r>
       <w:r>
@@ -9121,180 +9080,137 @@
       <w:r>
         <w:fldChar w:fldCharType="end"/>
       </w:r>
-      <w:bookmarkStart w:id="26" w:name="ZEqnNum308403"/>
+      <w:bookmarkStart w:id="25" w:name="ZEqnNum308403"/>
       <w:r>
         <w:instrText>(</w:instrText>
       </w:r>
+      <w:fldSimple w:instr=" SEQ MTEqn \c \* Arabic \* MERGEFORMAT ">
+        <w:r>
+          <w:rPr>
+            <w:noProof/>
+          </w:rPr>
+          <w:instrText>3</w:instrText>
+        </w:r>
+      </w:fldSimple>
+      <w:r>
+        <w:instrText>)</w:instrText>
+      </w:r>
+      <w:bookmarkEnd w:id="25"/>
+      <w:r>
+        <w:fldChar w:fldCharType="end"/>
+      </w:r>
+    </w:p>
+    <w:p>
+      <w:pPr>
+        <w:outlineLvl w:val="8"/>
+      </w:pPr>
+      <w:r>
+        <w:t xml:space="preserve">When an event occurs, the corresponding </w:t>
+      </w:r>
+      <w:r>
+        <w:rPr>
+          <w:i/>
+        </w:rPr>
+        <w:t>event handler</w:t>
+      </w:r>
+      <w:r>
+        <w:t xml:space="preserve"> is invoked, which can modify the state in arbitrary, discontinuous ways.</w:t>
+      </w:r>
+    </w:p>
+    <w:p>
+      <w:pPr>
+        <w:outlineLvl w:val="8"/>
+      </w:pPr>
+      <w:r>
+        <w:t xml:space="preserve">We also extend the state description to include a set of </w:t>
+      </w:r>
+      <w:r>
+        <w:rPr>
+          <w:i/>
+        </w:rPr>
+        <w:t>discrete variables</w:t>
+      </w:r>
+      <w:r>
+        <w:t xml:space="preserve">, which we refer to as </w:t>
+      </w:r>
+      <w:r>
+        <w:rPr>
+          <w:b/>
+        </w:rPr>
+        <w:t>d</w:t>
+      </w:r>
+      <w:r>
+        <w:t xml:space="preserve">. </w:t>
+      </w:r>
+      <w:r>
+        <w:t>In the example above, you would use discrete variables to keep track of which constraints were currently turned on</w:t>
+      </w:r>
+      <w:r>
+        <w:t xml:space="preserve">. </w:t>
+      </w:r>
+      <w:r>
+        <w:t>Discrete variable</w:t>
+      </w:r>
+      <w:r>
+        <w:t xml:space="preserve">s are not modified by equation </w:t>
+      </w:r>
       <w:r>
         <w:fldChar w:fldCharType="begin"/>
       </w:r>
       <w:r>
-        <w:instrText xml:space="preserve"> SEQ MTEqn \c \* Arabic \* MERGEFORMAT </w:instrText>
-      </w:r>
-      <w:r>
-        <w:fldChar w:fldCharType="separate"/>
-      </w:r>
-      <w:r>
-        <w:rPr>
-          <w:noProof/>
-        </w:rPr>
-        <w:instrText>3</w:instrText>
-      </w:r>
-      <w:r>
-        <w:rPr>
-          <w:noProof/>
-        </w:rPr>
+        <w:instrText xml:space="preserve"> GOTOBUTTON ZEqnNum377126  \* MERGEFORMAT </w:instrText>
+      </w:r>
+      <w:fldSimple w:instr=" REF ZEqnNum377126 \* Charformat \! \* MERGEFORMAT ">
+        <w:r>
+          <w:instrText>(1)</w:instrText>
+        </w:r>
+      </w:fldSimple>
+      <w:r>
         <w:fldChar w:fldCharType="end"/>
       </w:r>
       <w:r>
-        <w:instrText>)</w:instrText>
-      </w:r>
-      <w:bookmarkEnd w:id="26"/>
+        <w:t xml:space="preserve">. </w:t>
+      </w:r>
+      <w:r>
+        <w:t>They are changed only by event handlers, which modify them at discrete times</w:t>
+      </w:r>
+      <w:r>
+        <w:t xml:space="preserve">. </w:t>
+      </w:r>
+      <w:r>
+        <w:t>The forces, constraints, and event functions in equations</w:t>
+      </w:r>
+      <w:r>
+        <w:t xml:space="preserve"> </w:t>
+      </w:r>
+      <w:r>
+        <w:fldChar w:fldCharType="begin"/>
+      </w:r>
+      <w:r>
+        <w:instrText xml:space="preserve"> GOTOBUTTON ZEqnNum377126  \* MERGEFORMAT </w:instrText>
+      </w:r>
+      <w:fldSimple w:instr=" REF ZEqnNum377126 \* Charformat \! \* MERGEFORMAT ">
+        <w:r>
+          <w:instrText>(1)</w:instrText>
+        </w:r>
+      </w:fldSimple>
       <w:r>
         <w:fldChar w:fldCharType="end"/>
       </w:r>
-    </w:p>
-    <w:p>
-      <w:pPr>
-        <w:outlineLvl w:val="8"/>
-      </w:pPr>
-      <w:r>
-        <w:t xml:space="preserve">When an event occurs, the corresponding </w:t>
-      </w:r>
-      <w:r>
-        <w:rPr>
-          <w:i/>
-        </w:rPr>
-        <w:t>event handler</w:t>
-      </w:r>
-      <w:r>
-        <w:t xml:space="preserve"> is invoked, which can modify the state in arbitrary, discontinuous ways.</w:t>
-      </w:r>
-    </w:p>
-    <w:p>
-      <w:pPr>
-        <w:outlineLvl w:val="8"/>
-      </w:pPr>
-      <w:r>
-        <w:t xml:space="preserve">We also extend the state description to include a set of </w:t>
-      </w:r>
-      <w:r>
-        <w:rPr>
-          <w:i/>
-        </w:rPr>
-        <w:t>discrete variables</w:t>
-      </w:r>
-      <w:r>
-        <w:t xml:space="preserve">, which we refer to as </w:t>
-      </w:r>
-      <w:r>
-        <w:rPr>
-          <w:b/>
-        </w:rPr>
-        <w:t>d</w:t>
-      </w:r>
-      <w:r>
-        <w:t xml:space="preserve">. </w:t>
-      </w:r>
-      <w:r>
-        <w:t>In the example above, you would use discrete variables to keep track of which constraints were currently turned on</w:t>
-      </w:r>
-      <w:r>
-        <w:t xml:space="preserve">. </w:t>
-      </w:r>
-      <w:r>
-        <w:t>Discrete variable</w:t>
-      </w:r>
-      <w:r>
-        <w:t xml:space="preserve">s are not modified by equation </w:t>
+      <w:r>
+        <w:t>-</w:t>
       </w:r>
       <w:r>
         <w:fldChar w:fldCharType="begin"/>
       </w:r>
       <w:r>
-        <w:instrText xml:space="preserve"> GOTOBUTTON ZEqnNum377126  \* MERGEFORMAT </w:instrText>
-      </w:r>
-      <w:r>
-        <w:fldChar w:fldCharType="begin"/>
-      </w:r>
-      <w:r>
-        <w:instrText xml:space="preserve"> REF ZEqnNum377126 \* Charformat \! \* MERGEFORMAT </w:instrText>
-      </w:r>
-      <w:r>
-        <w:fldChar w:fldCharType="separate"/>
-      </w:r>
-      <w:r>
-        <w:instrText>(1)</w:instrText>
-      </w:r>
-      <w:r>
-        <w:fldChar w:fldCharType="end"/>
-      </w:r>
-      <w:r>
-        <w:fldChar w:fldCharType="end"/>
-      </w:r>
-      <w:r>
-        <w:t xml:space="preserve">. </w:t>
-      </w:r>
-      <w:r>
-        <w:t>They are changed only by event handlers, which modify them at discrete times</w:t>
-      </w:r>
-      <w:r>
-        <w:t xml:space="preserve">. </w:t>
-      </w:r>
-      <w:r>
-        <w:t>The forces, constraints, and event functions in equations</w:t>
-      </w:r>
-      <w:r>
-        <w:t xml:space="preserve"> </w:t>
-      </w:r>
-      <w:r>
-        <w:fldChar w:fldCharType="begin"/>
-      </w:r>
-      <w:r>
-        <w:instrText xml:space="preserve"> GOTOBUTTON ZEqnNum377126  \* MERGEFORMAT </w:instrText>
-      </w:r>
-      <w:r>
-        <w:fldChar w:fldCharType="begin"/>
-      </w:r>
-      <w:r>
-        <w:instrText xml:space="preserve"> REF ZEqnNum377126 \* Charformat \! \* MERGEFORMAT </w:instrText>
-      </w:r>
-      <w:r>
-        <w:fldChar w:fldCharType="separate"/>
-      </w:r>
-      <w:r>
-        <w:instrText>(1)</w:instrText>
-      </w:r>
-      <w:r>
-        <w:fldChar w:fldCharType="end"/>
-      </w:r>
-      <w:r>
-        <w:fldChar w:fldCharType="end"/>
-      </w:r>
-      <w:r>
-        <w:t>-</w:t>
-      </w:r>
-      <w:r>
-        <w:fldChar w:fldCharType="begin"/>
-      </w:r>
-      <w:r>
         <w:instrText xml:space="preserve"> GOTOBUTTON ZEqnNum308403  \* MERGEFORMAT </w:instrText>
       </w:r>
-      <w:r>
-        <w:fldChar w:fldCharType="begin"/>
-      </w:r>
-      <w:r>
-        <w:instrText xml:space="preserve"> REF ZEqnNum308403 \* Charformat \! \* MERGEFORMAT </w:instrText>
-      </w:r>
-      <w:r>
-        <w:fldChar w:fldCharType="separate"/>
-      </w:r>
-      <w:r>
-        <w:instrText>(3)</w:instrText>
-      </w:r>
-      <w:r>
-        <w:fldChar w:fldCharType="end"/>
-      </w:r>
+      <w:fldSimple w:instr=" REF ZEqnNum308403 \* Charformat \! \* MERGEFORMAT ">
+        <w:r>
+          <w:instrText>(3)</w:instrText>
+        </w:r>
+      </w:fldSimple>
       <w:r>
         <w:fldChar w:fldCharType="end"/>
       </w:r>
@@ -9337,7 +9253,7 @@
           <v:shape id="_x0000_i1073" type="#_x0000_t75" alt="" style="width:138.65pt;height:30.65pt;mso-width-percent:0;mso-height-percent:0;mso-width-percent:0;mso-height-percent:0" o:ole="">
             <v:imagedata r:id="rId42" o:title=""/>
           </v:shape>
-          <o:OLEObject Type="Embed" ProgID="Equation.DSMT4" ShapeID="_x0000_i1073" DrawAspect="Content" ObjectID="_1637158172" r:id="rId43"/>
+          <o:OLEObject Type="Embed" ProgID="Equation.DSMT4" ShapeID="_x0000_i1073" DrawAspect="Content" ObjectID="_1637163246" r:id="rId43"/>
         </w:object>
       </w:r>
       <w:r>
@@ -9361,27 +9277,14 @@
       <w:r>
         <w:instrText>(</w:instrText>
       </w:r>
-      <w:r>
-        <w:fldChar w:fldCharType="begin"/>
-      </w:r>
-      <w:r>
-        <w:instrText xml:space="preserve"> SEQ MTEqn \c \* Arabic \* MERGEFORMAT </w:instrText>
-      </w:r>
-      <w:r>
-        <w:fldChar w:fldCharType="separate"/>
-      </w:r>
-      <w:r>
-        <w:rPr>
-          <w:noProof/>
-        </w:rPr>
-        <w:instrText>4</w:instrText>
-      </w:r>
-      <w:r>
-        <w:rPr>
-          <w:noProof/>
-        </w:rPr>
-        <w:fldChar w:fldCharType="end"/>
-      </w:r>
+      <w:fldSimple w:instr=" SEQ MTEqn \c \* Arabic \* MERGEFORMAT ">
+        <w:r>
+          <w:rPr>
+            <w:noProof/>
+          </w:rPr>
+          <w:instrText>4</w:instrText>
+        </w:r>
+      </w:fldSimple>
       <w:r>
         <w:instrText>)</w:instrText>
       </w:r>
@@ -9407,7 +9310,7 @@
           <v:shape id="_x0000_i1072" type="#_x0000_t75" alt="" style="width:137.85pt;height:16.1pt;mso-width-percent:0;mso-height-percent:0;mso-width-percent:0;mso-height-percent:0" o:ole="">
             <v:imagedata r:id="rId44" o:title=""/>
           </v:shape>
-          <o:OLEObject Type="Embed" ProgID="Equation.DSMT4" ShapeID="_x0000_i1072" DrawAspect="Content" ObjectID="_1637158173" r:id="rId45"/>
+          <o:OLEObject Type="Embed" ProgID="Equation.DSMT4" ShapeID="_x0000_i1072" DrawAspect="Content" ObjectID="_1637163247" r:id="rId45"/>
         </w:object>
       </w:r>
       <w:r>
@@ -9431,27 +9334,14 @@
       <w:r>
         <w:instrText>(</w:instrText>
       </w:r>
-      <w:r>
-        <w:fldChar w:fldCharType="begin"/>
-      </w:r>
-      <w:r>
-        <w:instrText xml:space="preserve"> SEQ MTEqn \c \* Arabic \* MERGEFORMAT </w:instrText>
-      </w:r>
-      <w:r>
-        <w:fldChar w:fldCharType="separate"/>
-      </w:r>
-      <w:r>
-        <w:rPr>
-          <w:noProof/>
-        </w:rPr>
-        <w:instrText>5</w:instrText>
-      </w:r>
-      <w:r>
-        <w:rPr>
-          <w:noProof/>
-        </w:rPr>
-        <w:fldChar w:fldCharType="end"/>
-      </w:r>
+      <w:fldSimple w:instr=" SEQ MTEqn \c \* Arabic \* MERGEFORMAT ">
+        <w:r>
+          <w:rPr>
+            <w:noProof/>
+          </w:rPr>
+          <w:instrText>5</w:instrText>
+        </w:r>
+      </w:fldSimple>
       <w:r>
         <w:instrText>)</w:instrText>
       </w:r>
@@ -9476,7 +9366,7 @@
           <v:shape id="_x0000_i1071" type="#_x0000_t75" alt="" style="width:140.15pt;height:16.1pt;mso-width-percent:0;mso-height-percent:0;mso-width-percent:0;mso-height-percent:0" o:ole="">
             <v:imagedata r:id="rId46" o:title=""/>
           </v:shape>
-          <o:OLEObject Type="Embed" ProgID="Equation.DSMT4" ShapeID="_x0000_i1071" DrawAspect="Content" ObjectID="_1637158174" r:id="rId47"/>
+          <o:OLEObject Type="Embed" ProgID="Equation.DSMT4" ShapeID="_x0000_i1071" DrawAspect="Content" ObjectID="_1637163248" r:id="rId47"/>
         </w:object>
       </w:r>
       <w:r>
@@ -9500,33 +9390,20 @@
       <w:r>
         <w:instrText>(</w:instrText>
       </w:r>
-      <w:r>
-        <w:fldChar w:fldCharType="begin"/>
-      </w:r>
-      <w:r>
-        <w:instrText xml:space="preserve"> SEQ MTEqn \c \* Arabic \* MERGEFORMAT </w:instrText>
-      </w:r>
-      <w:r>
-        <w:fldChar w:fldCharType="separate"/>
-      </w:r>
-      <w:r>
-        <w:rPr>
-          <w:noProof/>
-        </w:rPr>
-        <w:instrText>6</w:instrText>
-      </w:r>
-      <w:r>
-        <w:rPr>
-          <w:noProof/>
-        </w:rPr>
+      <w:fldSimple w:instr=" SEQ MTEqn \c \* Arabic \* MERGEFORMAT ">
+        <w:r>
+          <w:rPr>
+            <w:noProof/>
+          </w:rPr>
+          <w:instrText>6</w:instrText>
+        </w:r>
+      </w:fldSimple>
+      <w:r>
+        <w:instrText>)</w:instrText>
+      </w:r>
+      <w:r>
         <w:fldChar w:fldCharType="end"/>
       </w:r>
-      <w:r>
-        <w:instrText>)</w:instrText>
-      </w:r>
-      <w:r>
-        <w:fldChar w:fldCharType="end"/>
-      </w:r>
     </w:p>
     <w:p>
       <w:pPr>
@@ -9570,13 +9447,13 @@
       <w:pPr>
         <w:pStyle w:val="Heading2"/>
       </w:pPr>
-      <w:bookmarkStart w:id="27" w:name="_Toc294256717"/>
-      <w:bookmarkStart w:id="28" w:name="_Toc402446647"/>
+      <w:bookmarkStart w:id="26" w:name="_Toc294256717"/>
+      <w:bookmarkStart w:id="27" w:name="_Toc402446647"/>
       <w:r>
         <w:t>Systems and States</w:t>
       </w:r>
+      <w:bookmarkEnd w:id="26"/>
       <w:bookmarkEnd w:id="27"/>
-      <w:bookmarkEnd w:id="28"/>
     </w:p>
     <w:p>
       <w:r>
@@ -9750,27 +9627,14 @@
                     <w:r>
                       <w:t xml:space="preserve">Figure </w:t>
                     </w:r>
-                    <w:r>
-                      <w:fldChar w:fldCharType="begin"/>
-                    </w:r>
-                    <w:r>
-                      <w:instrText xml:space="preserve"> SEQ Figure \* ARABIC </w:instrText>
-                    </w:r>
-                    <w:r>
-                      <w:fldChar w:fldCharType="separate"/>
-                    </w:r>
-                    <w:r>
-                      <w:rPr>
-                        <w:noProof/>
-                      </w:rPr>
-                      <w:t>2</w:t>
-                    </w:r>
-                    <w:r>
-                      <w:rPr>
-                        <w:noProof/>
-                      </w:rPr>
-                      <w:fldChar w:fldCharType="end"/>
-                    </w:r>
+                    <w:fldSimple w:instr=" SEQ Figure \* ARABIC ">
+                      <w:r>
+                        <w:rPr>
+                          <w:noProof/>
+                        </w:rPr>
+                        <w:t>2</w:t>
+                      </w:r>
+                    </w:fldSimple>
                     <w:r>
                       <w:t>.</w:t>
                     </w:r>
@@ -10126,14 +9990,14 @@
       <w:pPr>
         <w:pStyle w:val="Heading2"/>
       </w:pPr>
-      <w:bookmarkStart w:id="29" w:name="_Toc294256718"/>
-      <w:bookmarkStart w:id="30" w:name="_Toc402446648"/>
+      <w:bookmarkStart w:id="28" w:name="_Toc294256718"/>
+      <w:bookmarkStart w:id="29" w:name="_Toc402446648"/>
       <w:r>
         <w:lastRenderedPageBreak/>
         <w:t>Systems and Subsystems</w:t>
       </w:r>
+      <w:bookmarkEnd w:id="28"/>
       <w:bookmarkEnd w:id="29"/>
-      <w:bookmarkEnd w:id="30"/>
     </w:p>
     <w:p>
       <w:r>
@@ -10307,27 +10171,14 @@
                     <w:r>
                       <w:t xml:space="preserve">Figure </w:t>
                     </w:r>
-                    <w:r>
-                      <w:fldChar w:fldCharType="begin"/>
-                    </w:r>
-                    <w:r>
-                      <w:instrText xml:space="preserve"> SEQ Figure \* ARABIC </w:instrText>
-                    </w:r>
-                    <w:r>
-                      <w:fldChar w:fldCharType="separate"/>
-                    </w:r>
-                    <w:r>
-                      <w:rPr>
-                        <w:noProof/>
-                      </w:rPr>
-                      <w:t>3</w:t>
-                    </w:r>
-                    <w:r>
-                      <w:rPr>
-                        <w:noProof/>
-                      </w:rPr>
-                      <w:fldChar w:fldCharType="end"/>
-                    </w:r>
+                    <w:fldSimple w:instr=" SEQ Figure \* ARABIC ">
+                      <w:r>
+                        <w:rPr>
+                          <w:noProof/>
+                        </w:rPr>
+                        <w:t>3</w:t>
+                      </w:r>
+                    </w:fldSimple>
                     <w:r>
                       <w:t>.</w:t>
                     </w:r>
@@ -10432,14 +10283,14 @@
       <w:pPr>
         <w:pStyle w:val="Heading2"/>
       </w:pPr>
-      <w:bookmarkStart w:id="31" w:name="_Toc294256719"/>
-      <w:bookmarkStart w:id="32" w:name="_Toc402446649"/>
+      <w:bookmarkStart w:id="30" w:name="_Toc294256719"/>
+      <w:bookmarkStart w:id="31" w:name="_Toc402446649"/>
       <w:r>
         <w:lastRenderedPageBreak/>
         <w:t>The Realization Cache</w:t>
       </w:r>
+      <w:bookmarkEnd w:id="30"/>
       <w:bookmarkEnd w:id="31"/>
-      <w:bookmarkEnd w:id="32"/>
     </w:p>
     <w:p>
       <w:r>
@@ -11320,32 +11171,19 @@
                       <w:spacing w:line="240" w:lineRule="auto"/>
                       <w:jc w:val="left"/>
                     </w:pPr>
-                    <w:bookmarkStart w:id="33" w:name="_Ref249351011"/>
+                    <w:bookmarkStart w:id="32" w:name="_Ref249351011"/>
                     <w:r>
                       <w:t xml:space="preserve">Figure </w:t>
                     </w:r>
-                    <w:r>
-                      <w:fldChar w:fldCharType="begin"/>
-                    </w:r>
-                    <w:r>
-                      <w:instrText xml:space="preserve"> SEQ Figure \* ARABIC </w:instrText>
-                    </w:r>
-                    <w:r>
-                      <w:fldChar w:fldCharType="separate"/>
-                    </w:r>
-                    <w:r>
-                      <w:rPr>
-                        <w:noProof/>
-                      </w:rPr>
-                      <w:t>4</w:t>
-                    </w:r>
-                    <w:r>
-                      <w:rPr>
-                        <w:noProof/>
-                      </w:rPr>
-                      <w:fldChar w:fldCharType="end"/>
-                    </w:r>
-                    <w:bookmarkEnd w:id="33"/>
+                    <w:fldSimple w:instr=" SEQ Figure \* ARABIC ">
+                      <w:r>
+                        <w:rPr>
+                          <w:noProof/>
+                        </w:rPr>
+                        <w:t>4</w:t>
+                      </w:r>
+                    </w:fldSimple>
+                    <w:bookmarkEnd w:id="32"/>
                     <w:r>
                       <w:t xml:space="preserve">. </w:t>
                     </w:r>
@@ -11771,13 +11609,13 @@
       <w:pPr>
         <w:pStyle w:val="Heading2"/>
       </w:pPr>
-      <w:bookmarkStart w:id="34" w:name="_Toc294256720"/>
-      <w:bookmarkStart w:id="35" w:name="_Toc402446650"/>
+      <w:bookmarkStart w:id="33" w:name="_Toc294256720"/>
+      <w:bookmarkStart w:id="34" w:name="_Toc402446650"/>
       <w:r>
         <w:t>Events</w:t>
       </w:r>
+      <w:bookmarkEnd w:id="33"/>
       <w:bookmarkEnd w:id="34"/>
-      <w:bookmarkEnd w:id="35"/>
     </w:p>
     <w:p>
       <w:r>
@@ -12173,13 +12011,13 @@
       <w:pPr>
         <w:pStyle w:val="Heading2"/>
       </w:pPr>
-      <w:bookmarkStart w:id="36" w:name="_Toc294256721"/>
-      <w:bookmarkStart w:id="37" w:name="_Toc402446651"/>
+      <w:bookmarkStart w:id="35" w:name="_Toc294256721"/>
+      <w:bookmarkStart w:id="36" w:name="_Toc402446651"/>
       <w:r>
         <w:t>The Simbody library stack</w:t>
       </w:r>
+      <w:bookmarkEnd w:id="35"/>
       <w:bookmarkEnd w:id="36"/>
-      <w:bookmarkEnd w:id="37"/>
     </w:p>
     <w:p>
       <w:r>
@@ -12500,9 +12338,9 @@
       <w:pPr>
         <w:pStyle w:val="Heading1"/>
       </w:pPr>
-      <w:bookmarkStart w:id="38" w:name="_Ref294174923"/>
-      <w:bookmarkStart w:id="39" w:name="_Toc294256722"/>
-      <w:bookmarkStart w:id="40" w:name="_Toc402446652"/>
+      <w:bookmarkStart w:id="37" w:name="_Ref294174923"/>
+      <w:bookmarkStart w:id="38" w:name="_Toc294256722"/>
+      <w:bookmarkStart w:id="39" w:name="_Toc402446652"/>
       <w:r>
         <w:lastRenderedPageBreak/>
         <w:t>Installing</w:t>
@@ -12510,108 +12348,108 @@
       <w:r>
         <w:t xml:space="preserve"> Sim</w:t>
       </w:r>
-      <w:bookmarkStart w:id="41" w:name="_Toc112056926"/>
+      <w:bookmarkStart w:id="40" w:name="_Toc112056926"/>
       <w:r>
         <w:t>body and Molmodel</w:t>
       </w:r>
+      <w:bookmarkEnd w:id="37"/>
       <w:bookmarkEnd w:id="38"/>
       <w:bookmarkEnd w:id="39"/>
+    </w:p>
+    <w:p>
+      <w:r>
+        <w:t xml:space="preserve">Please see the </w:t>
+      </w:r>
+      <w:r>
+        <w:rPr>
+          <w:rFonts w:ascii="Courier New" w:hAnsi="Courier New" w:cs="Courier New"/>
+        </w:rPr>
+        <w:t>README.md</w:t>
+      </w:r>
+      <w:r>
+        <w:t xml:space="preserve"> file displayed at </w:t>
+      </w:r>
+      <w:hyperlink r:id="rId48" w:history="1">
+        <w:r>
+          <w:rPr>
+            <w:rStyle w:val="Hyperlink"/>
+          </w:rPr>
+          <w:t>https://github.com/simbody/simbody</w:t>
+        </w:r>
+      </w:hyperlink>
+      <w:r>
+        <w:t xml:space="preserve"> for up-to-date instructions for Simbody.</w:t>
+      </w:r>
+    </w:p>
+    <w:p>
+      <w:r>
+        <w:t xml:space="preserve">Most users will not need Molmodel. If you are interested in it, please post to the user forum at </w:t>
+      </w:r>
+      <w:hyperlink r:id="rId49" w:history="1">
+        <w:r>
+          <w:rPr>
+            <w:rStyle w:val="Hyperlink"/>
+          </w:rPr>
+          <w:t>https://simtk.org/home/molmodel</w:t>
+        </w:r>
+      </w:hyperlink>
+      <w:r>
+        <w:t xml:space="preserve"> or </w:t>
+      </w:r>
+      <w:hyperlink r:id="rId50" w:history="1">
+        <w:r>
+          <w:rPr>
+            <w:rStyle w:val="Hyperlink"/>
+          </w:rPr>
+          <w:t>https://simtk.org/home/rnatoolbox</w:t>
+        </w:r>
+      </w:hyperlink>
+      <w:r>
+        <w:t>.</w:t>
+      </w:r>
+    </w:p>
+    <w:p>
+      <w:r>
+        <w:t xml:space="preserve"> </w:t>
+      </w:r>
+    </w:p>
+    <w:p>
+      <w:pPr>
+        <w:pStyle w:val="Heading1"/>
+      </w:pPr>
+      <w:bookmarkStart w:id="41" w:name="_Ref294183262"/>
+      <w:bookmarkStart w:id="42" w:name="_Toc294256738"/>
+      <w:bookmarkStart w:id="43" w:name="_Toc402446653"/>
       <w:bookmarkEnd w:id="40"/>
-    </w:p>
-    <w:p>
-      <w:r>
-        <w:t xml:space="preserve">Please see the </w:t>
-      </w:r>
-      <w:r>
-        <w:rPr>
-          <w:rFonts w:ascii="Courier New" w:hAnsi="Courier New" w:cs="Courier New"/>
-        </w:rPr>
-        <w:t>README.md</w:t>
-      </w:r>
-      <w:r>
-        <w:t xml:space="preserve"> file displayed at </w:t>
-      </w:r>
-      <w:hyperlink r:id="rId48" w:history="1">
-        <w:r>
-          <w:rPr>
-            <w:rStyle w:val="Hyperlink"/>
-          </w:rPr>
-          <w:t>https://github.com/simbody/simbody</w:t>
-        </w:r>
-      </w:hyperlink>
-      <w:r>
-        <w:t xml:space="preserve"> for up-to-date instructions for Simbody.</w:t>
-      </w:r>
-    </w:p>
-    <w:p>
-      <w:r>
-        <w:t xml:space="preserve">Most users will not need Molmodel. If you are interested in it, please post to the user forum at </w:t>
-      </w:r>
-      <w:hyperlink r:id="rId49" w:history="1">
-        <w:r>
-          <w:rPr>
-            <w:rStyle w:val="Hyperlink"/>
-          </w:rPr>
-          <w:t>https://simtk.org/home/molmodel</w:t>
-        </w:r>
-      </w:hyperlink>
-      <w:r>
-        <w:t xml:space="preserve"> or </w:t>
-      </w:r>
-      <w:hyperlink r:id="rId50" w:history="1">
-        <w:r>
-          <w:rPr>
-            <w:rStyle w:val="Hyperlink"/>
-          </w:rPr>
-          <w:t>https://simtk.org/home/rnatoolbox</w:t>
-        </w:r>
-      </w:hyperlink>
-      <w:r>
-        <w:t>.</w:t>
-      </w:r>
-    </w:p>
-    <w:p>
+      <w:r>
+        <w:t>Simple</w:t>
+      </w:r>
       <w:r>
         <w:t xml:space="preserve"> </w:t>
       </w:r>
-    </w:p>
-    <w:p>
-      <w:pPr>
-        <w:pStyle w:val="Heading1"/>
-      </w:pPr>
-      <w:bookmarkStart w:id="42" w:name="_Ref294183262"/>
-      <w:bookmarkStart w:id="43" w:name="_Toc294256738"/>
-      <w:bookmarkStart w:id="44" w:name="_Toc402446653"/>
+      <w:r>
+        <w:t>Example: A Double Pendulum</w:t>
+      </w:r>
       <w:bookmarkEnd w:id="41"/>
-      <w:r>
-        <w:t>Simple</w:t>
-      </w:r>
-      <w:r>
-        <w:t xml:space="preserve"> </w:t>
-      </w:r>
-      <w:r>
-        <w:t>Example: A Double Pendulum</w:t>
-      </w:r>
       <w:bookmarkEnd w:id="42"/>
       <w:bookmarkEnd w:id="43"/>
+    </w:p>
+    <w:p>
+      <w:r>
+        <w:t>It’s now time to look at our first example. Here we’ll introduce features as we go. In the next chapter we’ll step back and talk more about the Simbody API in general.</w:t>
+      </w:r>
+    </w:p>
+    <w:p>
+      <w:pPr>
+        <w:pStyle w:val="Heading2"/>
+      </w:pPr>
+      <w:bookmarkStart w:id="44" w:name="_Toc294256739"/>
+      <w:bookmarkStart w:id="45" w:name="_Toc402446654"/>
+      <w:r>
+        <w:t>A First Example</w:t>
+      </w:r>
       <w:bookmarkEnd w:id="44"/>
-    </w:p>
-    <w:p>
-      <w:r>
-        <w:t>It’s now time to look at our first example. Here we’ll introduce features as we go. In the next chapter we’ll step back and talk more about the Simbody API in general.</w:t>
-      </w:r>
-    </w:p>
-    <w:p>
-      <w:pPr>
-        <w:pStyle w:val="Heading2"/>
-      </w:pPr>
-      <w:bookmarkStart w:id="45" w:name="_Toc294256739"/>
-      <w:bookmarkStart w:id="46" w:name="_Toc402446654"/>
-      <w:r>
-        <w:t>A First Example</w:t>
-      </w:r>
       <w:bookmarkEnd w:id="45"/>
-      <w:bookmarkEnd w:id="46"/>
     </w:p>
     <w:p>
       <w:r>
@@ -15501,32 +15339,19 @@
                         <w:color w:val="000000"/>
                       </w:rPr>
                     </w:pPr>
-                    <w:bookmarkStart w:id="47" w:name="_Ref249628778"/>
+                    <w:bookmarkStart w:id="46" w:name="_Ref249628778"/>
                     <w:r>
                       <w:t xml:space="preserve">Figure </w:t>
                     </w:r>
-                    <w:r>
-                      <w:fldChar w:fldCharType="begin"/>
-                    </w:r>
-                    <w:r>
-                      <w:instrText xml:space="preserve"> SEQ Figure \* ARABIC </w:instrText>
-                    </w:r>
-                    <w:r>
-                      <w:fldChar w:fldCharType="separate"/>
-                    </w:r>
-                    <w:r>
-                      <w:rPr>
-                        <w:noProof/>
-                      </w:rPr>
-                      <w:t>5</w:t>
-                    </w:r>
-                    <w:r>
-                      <w:rPr>
-                        <w:noProof/>
-                      </w:rPr>
-                      <w:fldChar w:fldCharType="end"/>
-                    </w:r>
-                    <w:bookmarkEnd w:id="47"/>
+                    <w:fldSimple w:instr=" SEQ Figure \* ARABIC ">
+                      <w:r>
+                        <w:rPr>
+                          <w:noProof/>
+                        </w:rPr>
+                        <w:t>5</w:t>
+                      </w:r>
+                    </w:fldSimple>
+                    <w:bookmarkEnd w:id="46"/>
                     <w:r>
                       <w:t>.</w:t>
                     </w:r>
@@ -15770,7 +15595,7 @@
           <v:shape id="_x0000_i1066" type="#_x0000_t75" alt="" style="width:24.5pt;height:15.3pt;mso-width-percent:0;mso-height-percent:0;mso-width-percent:0;mso-height-percent:0" o:ole="">
             <v:imagedata r:id="rId52" o:title=""/>
           </v:shape>
-          <o:OLEObject Type="Embed" ProgID="Equation.DSMT4" ShapeID="_x0000_i1066" DrawAspect="Content" ObjectID="_1637158175" r:id="rId53"/>
+          <o:OLEObject Type="Embed" ProgID="Equation.DSMT4" ShapeID="_x0000_i1066" DrawAspect="Content" ObjectID="_1637163249" r:id="rId53"/>
         </w:object>
       </w:r>
       <w:r>
@@ -15833,7 +15658,7 @@
           <v:shape id="_x0000_i1065" type="#_x0000_t75" alt="" style="width:25.3pt;height:15.3pt;mso-width-percent:0;mso-height-percent:0;mso-width-percent:0;mso-height-percent:0" o:ole="">
             <v:imagedata r:id="rId54" o:title=""/>
           </v:shape>
-          <o:OLEObject Type="Embed" ProgID="Equation.DSMT4" ShapeID="_x0000_i1065" DrawAspect="Content" ObjectID="_1637158176" r:id="rId55"/>
+          <o:OLEObject Type="Embed" ProgID="Equation.DSMT4" ShapeID="_x0000_i1065" DrawAspect="Content" ObjectID="_1637163250" r:id="rId55"/>
         </w:object>
       </w:r>
       <w:r>
@@ -15857,7 +15682,7 @@
           <v:shape id="_x0000_i1064" type="#_x0000_t75" alt="" style="width:26.8pt;height:15.3pt;mso-width-percent:0;mso-height-percent:0;mso-width-percent:0;mso-height-percent:0" o:ole="">
             <v:imagedata r:id="rId56" o:title=""/>
           </v:shape>
-          <o:OLEObject Type="Embed" ProgID="Equation.DSMT4" ShapeID="_x0000_i1064" DrawAspect="Content" ObjectID="_1637158177" r:id="rId57"/>
+          <o:OLEObject Type="Embed" ProgID="Equation.DSMT4" ShapeID="_x0000_i1064" DrawAspect="Content" ObjectID="_1637163251" r:id="rId57"/>
         </w:object>
       </w:r>
       <w:r>
@@ -15881,7 +15706,7 @@
           <v:shape id="_x0000_i1063" type="#_x0000_t75" alt="" style="width:26.8pt;height:15.3pt;mso-width-percent:0;mso-height-percent:0;mso-width-percent:0;mso-height-percent:0" o:ole="">
             <v:imagedata r:id="rId58" o:title=""/>
           </v:shape>
-          <o:OLEObject Type="Embed" ProgID="Equation.DSMT4" ShapeID="_x0000_i1063" DrawAspect="Content" ObjectID="_1637158178" r:id="rId59"/>
+          <o:OLEObject Type="Embed" ProgID="Equation.DSMT4" ShapeID="_x0000_i1063" DrawAspect="Content" ObjectID="_1637163252" r:id="rId59"/>
         </w:object>
       </w:r>
       <w:r>
@@ -15920,7 +15745,7 @@
           <v:shape id="_x0000_i1062" type="#_x0000_t75" alt="" style="width:24.5pt;height:15.3pt;mso-width-percent:0;mso-height-percent:0;mso-width-percent:0;mso-height-percent:0" o:ole="">
             <v:imagedata r:id="rId60" o:title=""/>
           </v:shape>
-          <o:OLEObject Type="Embed" ProgID="Equation.DSMT4" ShapeID="_x0000_i1062" DrawAspect="Content" ObjectID="_1637158179" r:id="rId61"/>
+          <o:OLEObject Type="Embed" ProgID="Equation.DSMT4" ShapeID="_x0000_i1062" DrawAspect="Content" ObjectID="_1637163253" r:id="rId61"/>
         </w:object>
       </w:r>
       <w:r>
@@ -15946,7 +15771,7 @@
           <v:shape id="_x0000_i1061" type="#_x0000_t75" alt="" style="width:122.55pt;height:15.3pt;mso-width-percent:0;mso-height-percent:0;mso-width-percent:0;mso-height-percent:0" o:ole="">
             <v:imagedata r:id="rId62" o:title=""/>
           </v:shape>
-          <o:OLEObject Type="Embed" ProgID="Equation.DSMT4" ShapeID="_x0000_i1061" DrawAspect="Content" ObjectID="_1637158180" r:id="rId63"/>
+          <o:OLEObject Type="Embed" ProgID="Equation.DSMT4" ShapeID="_x0000_i1061" DrawAspect="Content" ObjectID="_1637163254" r:id="rId63"/>
         </w:object>
       </w:r>
       <w:r>
@@ -15965,7 +15790,7 @@
           <v:shape id="_x0000_i1060" type="#_x0000_t75" alt="" style="width:80.45pt;height:18.4pt;mso-width-percent:0;mso-height-percent:0;mso-width-percent:0;mso-height-percent:0" o:ole="">
             <v:imagedata r:id="rId64" o:title=""/>
           </v:shape>
-          <o:OLEObject Type="Embed" ProgID="Equation.DSMT4" ShapeID="_x0000_i1060" DrawAspect="Content" ObjectID="_1637158181" r:id="rId65"/>
+          <o:OLEObject Type="Embed" ProgID="Equation.DSMT4" ShapeID="_x0000_i1060" DrawAspect="Content" ObjectID="_1637163255" r:id="rId65"/>
         </w:object>
       </w:r>
       <w:r>
@@ -16844,14 +16669,14 @@
       <w:pPr>
         <w:pStyle w:val="Heading2"/>
       </w:pPr>
-      <w:bookmarkStart w:id="48" w:name="_Toc294256740"/>
-      <w:bookmarkStart w:id="49" w:name="_Toc402446655"/>
+      <w:bookmarkStart w:id="47" w:name="_Toc294256740"/>
+      <w:bookmarkStart w:id="48" w:name="_Toc402446655"/>
       <w:r>
         <w:lastRenderedPageBreak/>
         <w:t>A Scheduled Event Reporter</w:t>
       </w:r>
+      <w:bookmarkEnd w:id="47"/>
       <w:bookmarkEnd w:id="48"/>
-      <w:bookmarkEnd w:id="49"/>
     </w:p>
     <w:p>
       <w:r>
@@ -19093,13 +18918,13 @@
       <w:pPr>
         <w:pStyle w:val="Heading2"/>
       </w:pPr>
-      <w:bookmarkStart w:id="50" w:name="_Toc294256741"/>
-      <w:bookmarkStart w:id="51" w:name="_Toc402446656"/>
+      <w:bookmarkStart w:id="49" w:name="_Toc294256741"/>
+      <w:bookmarkStart w:id="50" w:name="_Toc402446656"/>
       <w:r>
         <w:t>A Triggered Event Reporter</w:t>
       </w:r>
+      <w:bookmarkEnd w:id="49"/>
       <w:bookmarkEnd w:id="50"/>
-      <w:bookmarkEnd w:id="51"/>
     </w:p>
     <w:p>
       <w:r>
@@ -21392,14 +21217,14 @@
       <w:pPr>
         <w:pStyle w:val="Heading2"/>
       </w:pPr>
-      <w:bookmarkStart w:id="52" w:name="_Toc294256742"/>
-      <w:bookmarkStart w:id="53" w:name="_Toc402446657"/>
+      <w:bookmarkStart w:id="51" w:name="_Toc294256742"/>
+      <w:bookmarkStart w:id="52" w:name="_Toc402446657"/>
       <w:r>
         <w:lastRenderedPageBreak/>
         <w:t>An Event Handler</w:t>
       </w:r>
+      <w:bookmarkEnd w:id="51"/>
       <w:bookmarkEnd w:id="52"/>
-      <w:bookmarkEnd w:id="53"/>
     </w:p>
     <w:p>
       <w:r>
@@ -22730,13 +22555,13 @@
       <w:pPr>
         <w:pStyle w:val="Heading2"/>
       </w:pPr>
-      <w:bookmarkStart w:id="54" w:name="_Toc294256743"/>
-      <w:bookmarkStart w:id="55" w:name="_Toc402446658"/>
+      <w:bookmarkStart w:id="53" w:name="_Toc294256743"/>
+      <w:bookmarkStart w:id="54" w:name="_Toc402446658"/>
       <w:r>
         <w:t>Constraints</w:t>
       </w:r>
+      <w:bookmarkEnd w:id="53"/>
       <w:bookmarkEnd w:id="54"/>
-      <w:bookmarkEnd w:id="55"/>
     </w:p>
     <w:p>
       <w:r>
@@ -22951,15 +22776,15 @@
         <w:pStyle w:val="Heading1"/>
         <w:spacing w:before="0" w:after="0"/>
       </w:pPr>
-      <w:bookmarkStart w:id="56" w:name="_Ref243468075"/>
-      <w:bookmarkStart w:id="57" w:name="_Toc243801053"/>
-      <w:bookmarkStart w:id="58" w:name="_Toc277340847"/>
+      <w:bookmarkStart w:id="55" w:name="_Ref243468075"/>
+      <w:bookmarkStart w:id="56" w:name="_Toc243801053"/>
+      <w:bookmarkStart w:id="57" w:name="_Toc277340847"/>
       <w:r>
         <w:br w:type="page"/>
       </w:r>
-      <w:bookmarkStart w:id="59" w:name="_Toc294256744"/>
-      <w:bookmarkStart w:id="60" w:name="_Ref294258707"/>
-      <w:bookmarkStart w:id="61" w:name="_Toc402446659"/>
+      <w:bookmarkStart w:id="58" w:name="_Toc294256744"/>
+      <w:bookmarkStart w:id="59" w:name="_Ref294258707"/>
+      <w:bookmarkStart w:id="60" w:name="_Toc402446659"/>
       <w:r>
         <w:lastRenderedPageBreak/>
         <w:t xml:space="preserve">Some </w:t>
@@ -22973,64 +22798,64 @@
       <w:r>
         <w:t xml:space="preserve"> Basics</w:t>
       </w:r>
+      <w:bookmarkEnd w:id="55"/>
       <w:bookmarkEnd w:id="56"/>
       <w:bookmarkEnd w:id="57"/>
       <w:bookmarkEnd w:id="58"/>
       <w:bookmarkEnd w:id="59"/>
       <w:bookmarkEnd w:id="60"/>
+    </w:p>
+    <w:p>
+      <w:r>
+        <w:t xml:space="preserve">Now that you’ve seen an example of using Simbody, we’ll step back and talk in more detail about some of the basic conventions and low-level features of the Simbody API.  </w:t>
+      </w:r>
+      <w:r>
+        <w:t>Then in the next chapter we’ll return to a more complicated example.</w:t>
+      </w:r>
+    </w:p>
+    <w:p>
+      <w:r>
+        <w:t>Simbody uses basic numerical classes from the Simmatrix package, which provides</w:t>
+      </w:r>
+      <w:r>
+        <w:t xml:space="preserve"> high-performance,</w:t>
+      </w:r>
+      <w:r>
+        <w:t xml:space="preserve"> Matlab-like functionality accessible from our C++ API. We will only discuss the basics here; much more information is available in the API Reference documentation. There is also a separate document describing the design and implementation of </w:t>
+      </w:r>
+      <w:r>
+        <w:t>Simmatrix</w:t>
+      </w:r>
+      <w:r>
+        <w:t xml:space="preserve">. See the Simbody home page </w:t>
+      </w:r>
+      <w:hyperlink r:id="rId67" w:history="1">
+        <w:r>
+          <w:rPr>
+            <w:rStyle w:val="Hyperlink"/>
+          </w:rPr>
+          <w:t>https://simtk.org/home/simbody</w:t>
+        </w:r>
+      </w:hyperlink>
+      <w:r>
+        <w:t xml:space="preserve">, Documents page. </w:t>
+      </w:r>
+    </w:p>
+    <w:p>
+      <w:pPr>
+        <w:pStyle w:val="Heading2"/>
+      </w:pPr>
+      <w:bookmarkStart w:id="61" w:name="_Toc244059000"/>
+      <w:bookmarkStart w:id="62" w:name="_Toc277340848"/>
+      <w:bookmarkStart w:id="63" w:name="_Toc294256745"/>
+      <w:bookmarkStart w:id="64" w:name="_Toc402446660"/>
+      <w:r>
+        <w:t>Naming Conventions</w:t>
+      </w:r>
       <w:bookmarkEnd w:id="61"/>
-    </w:p>
-    <w:p>
-      <w:r>
-        <w:t xml:space="preserve">Now that you’ve seen an example of using Simbody, we’ll step back and talk in more detail about some of the basic conventions and low-level features of the Simbody API.  </w:t>
-      </w:r>
-      <w:r>
-        <w:t>Then in the next chapter we’ll return to a more complicated example.</w:t>
-      </w:r>
-    </w:p>
-    <w:p>
-      <w:r>
-        <w:t>Simbody uses basic numerical classes from the Simmatrix package, which provides</w:t>
-      </w:r>
-      <w:r>
-        <w:t xml:space="preserve"> high-performance,</w:t>
-      </w:r>
-      <w:r>
-        <w:t xml:space="preserve"> Matlab-like functionality accessible from our C++ API. We will only discuss the basics here; much more information is available in the API Reference documentation. There is also a separate document describing the design and implementation of </w:t>
-      </w:r>
-      <w:r>
-        <w:t>Simmatrix</w:t>
-      </w:r>
-      <w:r>
-        <w:t xml:space="preserve">. See the Simbody home page </w:t>
-      </w:r>
-      <w:hyperlink r:id="rId67" w:history="1">
-        <w:r>
-          <w:rPr>
-            <w:rStyle w:val="Hyperlink"/>
-          </w:rPr>
-          <w:t>https://simtk.org/home/simbody</w:t>
-        </w:r>
-      </w:hyperlink>
-      <w:r>
-        <w:t xml:space="preserve">, Documents page. </w:t>
-      </w:r>
-    </w:p>
-    <w:p>
-      <w:pPr>
-        <w:pStyle w:val="Heading2"/>
-      </w:pPr>
-      <w:bookmarkStart w:id="62" w:name="_Toc244059000"/>
-      <w:bookmarkStart w:id="63" w:name="_Toc277340848"/>
-      <w:bookmarkStart w:id="64" w:name="_Toc294256745"/>
-      <w:bookmarkStart w:id="65" w:name="_Toc402446660"/>
-      <w:r>
-        <w:t>Naming Conventions</w:t>
-      </w:r>
       <w:bookmarkEnd w:id="62"/>
       <w:bookmarkEnd w:id="63"/>
       <w:bookmarkEnd w:id="64"/>
-      <w:bookmarkEnd w:id="65"/>
     </w:p>
     <w:p>
       <w:r>
@@ -23226,17 +23051,17 @@
       <w:pPr>
         <w:pStyle w:val="Heading2"/>
       </w:pPr>
-      <w:bookmarkStart w:id="66" w:name="_Toc244059001"/>
-      <w:bookmarkStart w:id="67" w:name="_Toc277340849"/>
-      <w:bookmarkStart w:id="68" w:name="_Toc294256746"/>
-      <w:bookmarkStart w:id="69" w:name="_Toc402446661"/>
+      <w:bookmarkStart w:id="65" w:name="_Toc244059001"/>
+      <w:bookmarkStart w:id="66" w:name="_Toc277340849"/>
+      <w:bookmarkStart w:id="67" w:name="_Toc294256746"/>
+      <w:bookmarkStart w:id="68" w:name="_Toc402446661"/>
       <w:r>
         <w:t>Numbers and Constants in SimTK</w:t>
       </w:r>
+      <w:bookmarkEnd w:id="65"/>
       <w:bookmarkEnd w:id="66"/>
       <w:bookmarkEnd w:id="67"/>
       <w:bookmarkEnd w:id="68"/>
-      <w:bookmarkEnd w:id="69"/>
     </w:p>
     <w:p>
       <w:r>
@@ -23512,7 +23337,7 @@
           <v:shape id="_x0000_i1059" type="#_x0000_t75" alt="" style="width:24.5pt;height:16.85pt;mso-width-percent:0;mso-height-percent:0;mso-width-percent:0;mso-height-percent:0" o:ole="">
             <v:imagedata r:id="rId68" o:title=""/>
           </v:shape>
-          <o:OLEObject Type="Embed" ProgID="Equation.DSMT4" ShapeID="_x0000_i1059" DrawAspect="Content" ObjectID="_1637158182" r:id="rId69"/>
+          <o:OLEObject Type="Embed" ProgID="Equation.DSMT4" ShapeID="_x0000_i1059" DrawAspect="Content" ObjectID="_1637163256" r:id="rId69"/>
         </w:object>
       </w:r>
       <w:r>
@@ -23535,17 +23360,17 @@
       <w:pPr>
         <w:pStyle w:val="Heading2"/>
       </w:pPr>
-      <w:bookmarkStart w:id="70" w:name="_Toc244059002"/>
-      <w:bookmarkStart w:id="71" w:name="_Toc277340850"/>
-      <w:bookmarkStart w:id="72" w:name="_Toc294256747"/>
-      <w:bookmarkStart w:id="73" w:name="_Toc402446662"/>
+      <w:bookmarkStart w:id="69" w:name="_Toc244059002"/>
+      <w:bookmarkStart w:id="70" w:name="_Toc277340850"/>
+      <w:bookmarkStart w:id="71" w:name="_Toc294256747"/>
+      <w:bookmarkStart w:id="72" w:name="_Toc402446662"/>
       <w:r>
         <w:t>Vectors and Matrices</w:t>
       </w:r>
+      <w:bookmarkEnd w:id="69"/>
       <w:bookmarkEnd w:id="70"/>
       <w:bookmarkEnd w:id="71"/>
       <w:bookmarkEnd w:id="72"/>
-      <w:bookmarkEnd w:id="73"/>
     </w:p>
     <w:p>
       <w:r>
@@ -24273,21 +24098,21 @@
       <w:pPr>
         <w:pStyle w:val="Heading3"/>
       </w:pPr>
-      <w:bookmarkStart w:id="74" w:name="_Toc244059003"/>
-      <w:bookmarkStart w:id="75" w:name="_Toc244337103"/>
-      <w:bookmarkStart w:id="76" w:name="_Toc249977067"/>
-      <w:bookmarkStart w:id="77" w:name="_Toc277340851"/>
-      <w:bookmarkStart w:id="78" w:name="_Toc294256748"/>
-      <w:bookmarkStart w:id="79" w:name="_Toc402446663"/>
+      <w:bookmarkStart w:id="73" w:name="_Toc244059003"/>
+      <w:bookmarkStart w:id="74" w:name="_Toc244337103"/>
+      <w:bookmarkStart w:id="75" w:name="_Toc249977067"/>
+      <w:bookmarkStart w:id="76" w:name="_Toc277340851"/>
+      <w:bookmarkStart w:id="77" w:name="_Toc294256748"/>
+      <w:bookmarkStart w:id="78" w:name="_Toc402446663"/>
       <w:r>
         <w:t>Operators</w:t>
       </w:r>
+      <w:bookmarkEnd w:id="73"/>
       <w:bookmarkEnd w:id="74"/>
       <w:bookmarkEnd w:id="75"/>
       <w:bookmarkEnd w:id="76"/>
       <w:bookmarkEnd w:id="77"/>
       <w:bookmarkEnd w:id="78"/>
-      <w:bookmarkEnd w:id="79"/>
     </w:p>
     <w:p>
       <w:r>
@@ -24797,21 +24622,21 @@
       <w:pPr>
         <w:pStyle w:val="Heading3"/>
       </w:pPr>
-      <w:bookmarkStart w:id="80" w:name="_Toc244059004"/>
-      <w:bookmarkStart w:id="81" w:name="_Toc244337104"/>
-      <w:bookmarkStart w:id="82" w:name="_Toc249977068"/>
-      <w:bookmarkStart w:id="83" w:name="_Toc277340852"/>
-      <w:bookmarkStart w:id="84" w:name="_Toc294256749"/>
-      <w:bookmarkStart w:id="85" w:name="_Toc402446664"/>
+      <w:bookmarkStart w:id="79" w:name="_Toc244059004"/>
+      <w:bookmarkStart w:id="80" w:name="_Toc244337104"/>
+      <w:bookmarkStart w:id="81" w:name="_Toc249977068"/>
+      <w:bookmarkStart w:id="82" w:name="_Toc277340852"/>
+      <w:bookmarkStart w:id="83" w:name="_Toc294256749"/>
+      <w:bookmarkStart w:id="84" w:name="_Toc402446664"/>
       <w:r>
         <w:t>Construction and assignment</w:t>
       </w:r>
+      <w:bookmarkEnd w:id="79"/>
       <w:bookmarkEnd w:id="80"/>
       <w:bookmarkEnd w:id="81"/>
       <w:bookmarkEnd w:id="82"/>
       <w:bookmarkEnd w:id="83"/>
       <w:bookmarkEnd w:id="84"/>
-      <w:bookmarkEnd w:id="85"/>
     </w:p>
     <w:p>
       <w:r>
@@ -25665,21 +25490,21 @@
       <w:pPr>
         <w:pStyle w:val="Heading3"/>
       </w:pPr>
-      <w:bookmarkStart w:id="86" w:name="_Toc244059005"/>
-      <w:bookmarkStart w:id="87" w:name="_Toc244337105"/>
-      <w:bookmarkStart w:id="88" w:name="_Toc249977069"/>
-      <w:bookmarkStart w:id="89" w:name="_Toc277340853"/>
-      <w:bookmarkStart w:id="90" w:name="_Toc294256750"/>
-      <w:bookmarkStart w:id="91" w:name="_Toc402446665"/>
+      <w:bookmarkStart w:id="85" w:name="_Toc244059005"/>
+      <w:bookmarkStart w:id="86" w:name="_Toc244337105"/>
+      <w:bookmarkStart w:id="87" w:name="_Toc249977069"/>
+      <w:bookmarkStart w:id="88" w:name="_Toc277340853"/>
+      <w:bookmarkStart w:id="89" w:name="_Toc294256750"/>
+      <w:bookmarkStart w:id="90" w:name="_Toc402446665"/>
       <w:r>
         <w:t>Indexing</w:t>
       </w:r>
+      <w:bookmarkEnd w:id="85"/>
       <w:bookmarkEnd w:id="86"/>
       <w:bookmarkEnd w:id="87"/>
       <w:bookmarkEnd w:id="88"/>
       <w:bookmarkEnd w:id="89"/>
       <w:bookmarkEnd w:id="90"/>
-      <w:bookmarkEnd w:id="91"/>
     </w:p>
     <w:p>
       <w:r>
@@ -26471,21 +26296,21 @@
       <w:pPr>
         <w:pStyle w:val="Heading3"/>
       </w:pPr>
-      <w:bookmarkStart w:id="92" w:name="_Toc244059006"/>
-      <w:bookmarkStart w:id="93" w:name="_Toc244337106"/>
-      <w:bookmarkStart w:id="94" w:name="_Toc249977070"/>
-      <w:bookmarkStart w:id="95" w:name="_Toc277340854"/>
-      <w:bookmarkStart w:id="96" w:name="_Toc294256751"/>
-      <w:bookmarkStart w:id="97" w:name="_Toc402446666"/>
+      <w:bookmarkStart w:id="91" w:name="_Toc244059006"/>
+      <w:bookmarkStart w:id="92" w:name="_Toc244337106"/>
+      <w:bookmarkStart w:id="93" w:name="_Toc249977070"/>
+      <w:bookmarkStart w:id="94" w:name="_Toc277340854"/>
+      <w:bookmarkStart w:id="95" w:name="_Toc294256751"/>
+      <w:bookmarkStart w:id="96" w:name="_Toc402446666"/>
       <w:r>
         <w:t>Output</w:t>
       </w:r>
+      <w:bookmarkEnd w:id="91"/>
       <w:bookmarkEnd w:id="92"/>
       <w:bookmarkEnd w:id="93"/>
       <w:bookmarkEnd w:id="94"/>
       <w:bookmarkEnd w:id="95"/>
       <w:bookmarkEnd w:id="96"/>
-      <w:bookmarkEnd w:id="97"/>
     </w:p>
     <w:p>
       <w:r>
@@ -26579,17 +26404,17 @@
       <w:pPr>
         <w:pStyle w:val="Heading2"/>
       </w:pPr>
-      <w:bookmarkStart w:id="98" w:name="_Toc244059007"/>
-      <w:bookmarkStart w:id="99" w:name="_Toc277340855"/>
-      <w:bookmarkStart w:id="100" w:name="_Toc294256752"/>
-      <w:bookmarkStart w:id="101" w:name="_Toc402446667"/>
+      <w:bookmarkStart w:id="97" w:name="_Toc244059007"/>
+      <w:bookmarkStart w:id="98" w:name="_Toc277340855"/>
+      <w:bookmarkStart w:id="99" w:name="_Toc294256752"/>
+      <w:bookmarkStart w:id="100" w:name="_Toc402446667"/>
       <w:r>
         <w:t>Basic Geometry and Mechanics</w:t>
       </w:r>
+      <w:bookmarkEnd w:id="97"/>
       <w:bookmarkEnd w:id="98"/>
       <w:bookmarkEnd w:id="99"/>
       <w:bookmarkEnd w:id="100"/>
-      <w:bookmarkEnd w:id="101"/>
     </w:p>
     <w:p>
       <w:r>
@@ -26619,21 +26444,21 @@
         <w:pStyle w:val="Heading3"/>
         <w:jc w:val="left"/>
       </w:pPr>
-      <w:bookmarkStart w:id="102" w:name="_Toc244059008"/>
-      <w:bookmarkStart w:id="103" w:name="_Toc244337108"/>
-      <w:bookmarkStart w:id="104" w:name="_Toc249977072"/>
-      <w:bookmarkStart w:id="105" w:name="_Toc277340856"/>
-      <w:bookmarkStart w:id="106" w:name="_Toc294256753"/>
-      <w:bookmarkStart w:id="107" w:name="_Toc402446668"/>
+      <w:bookmarkStart w:id="101" w:name="_Toc244059008"/>
+      <w:bookmarkStart w:id="102" w:name="_Toc244337108"/>
+      <w:bookmarkStart w:id="103" w:name="_Toc249977072"/>
+      <w:bookmarkStart w:id="104" w:name="_Toc277340856"/>
+      <w:bookmarkStart w:id="105" w:name="_Toc294256753"/>
+      <w:bookmarkStart w:id="106" w:name="_Toc402446668"/>
       <w:r>
         <w:t>Stations (points)</w:t>
       </w:r>
+      <w:bookmarkEnd w:id="101"/>
       <w:bookmarkEnd w:id="102"/>
       <w:bookmarkEnd w:id="103"/>
       <w:bookmarkEnd w:id="104"/>
       <w:bookmarkEnd w:id="105"/>
       <w:bookmarkEnd w:id="106"/>
-      <w:bookmarkEnd w:id="107"/>
     </w:p>
     <w:p>
       <w:r>
@@ -26672,21 +26497,21 @@
         <w:pStyle w:val="Heading3"/>
         <w:jc w:val="left"/>
       </w:pPr>
-      <w:bookmarkStart w:id="108" w:name="_Toc244059009"/>
-      <w:bookmarkStart w:id="109" w:name="_Toc244337109"/>
-      <w:bookmarkStart w:id="110" w:name="_Toc249977073"/>
-      <w:bookmarkStart w:id="111" w:name="_Toc277340857"/>
-      <w:bookmarkStart w:id="112" w:name="_Toc294256754"/>
-      <w:bookmarkStart w:id="113" w:name="_Toc402446669"/>
+      <w:bookmarkStart w:id="107" w:name="_Toc244059009"/>
+      <w:bookmarkStart w:id="108" w:name="_Toc244337109"/>
+      <w:bookmarkStart w:id="109" w:name="_Toc249977073"/>
+      <w:bookmarkStart w:id="110" w:name="_Toc277340857"/>
+      <w:bookmarkStart w:id="111" w:name="_Toc294256754"/>
+      <w:bookmarkStart w:id="112" w:name="_Toc402446669"/>
       <w:r>
         <w:t>Directions (unit vectors)</w:t>
       </w:r>
+      <w:bookmarkEnd w:id="107"/>
       <w:bookmarkEnd w:id="108"/>
       <w:bookmarkEnd w:id="109"/>
       <w:bookmarkEnd w:id="110"/>
       <w:bookmarkEnd w:id="111"/>
       <w:bookmarkEnd w:id="112"/>
-      <w:bookmarkEnd w:id="113"/>
     </w:p>
     <w:p>
       <w:r>
@@ -26988,21 +26813,21 @@
         <w:pStyle w:val="Heading3"/>
         <w:jc w:val="left"/>
       </w:pPr>
-      <w:bookmarkStart w:id="114" w:name="_Toc244059010"/>
-      <w:bookmarkStart w:id="115" w:name="_Toc244337110"/>
-      <w:bookmarkStart w:id="116" w:name="_Toc249977074"/>
-      <w:bookmarkStart w:id="117" w:name="_Toc277340858"/>
-      <w:bookmarkStart w:id="118" w:name="_Toc294256755"/>
-      <w:bookmarkStart w:id="119" w:name="_Toc402446670"/>
+      <w:bookmarkStart w:id="113" w:name="_Toc244059010"/>
+      <w:bookmarkStart w:id="114" w:name="_Toc244337110"/>
+      <w:bookmarkStart w:id="115" w:name="_Toc249977074"/>
+      <w:bookmarkStart w:id="116" w:name="_Toc277340858"/>
+      <w:bookmarkStart w:id="117" w:name="_Toc294256755"/>
+      <w:bookmarkStart w:id="118" w:name="_Toc402446670"/>
       <w:r>
         <w:t>Rotations</w:t>
       </w:r>
+      <w:bookmarkEnd w:id="113"/>
       <w:bookmarkEnd w:id="114"/>
       <w:bookmarkEnd w:id="115"/>
       <w:bookmarkEnd w:id="116"/>
       <w:bookmarkEnd w:id="117"/>
       <w:bookmarkEnd w:id="118"/>
-      <w:bookmarkEnd w:id="119"/>
     </w:p>
     <w:p>
       <w:r>
@@ -27233,7 +27058,7 @@
           <v:shape id="_x0000_i1058" type="#_x0000_t75" alt="" style="width:32.15pt;height:15.3pt;mso-width-percent:0;mso-height-percent:0;mso-width-percent:0;mso-height-percent:0" o:ole="">
             <v:imagedata r:id="rId71" o:title=""/>
           </v:shape>
-          <o:OLEObject Type="Embed" ProgID="Equation.DSMT4" ShapeID="_x0000_i1058" DrawAspect="Content" ObjectID="_1637158183" r:id="rId72"/>
+          <o:OLEObject Type="Embed" ProgID="Equation.DSMT4" ShapeID="_x0000_i1058" DrawAspect="Content" ObjectID="_1637163257" r:id="rId72"/>
         </w:object>
       </w:r>
       <w:r>
@@ -27254,7 +27079,7 @@
           <v:shape id="_x0000_i1057" type="#_x0000_t75" alt="" style="width:157.8pt;height:27.55pt;mso-width-percent:0;mso-height-percent:0;mso-width-percent:0;mso-height-percent:0" o:ole="">
             <v:imagedata r:id="rId73" o:title=""/>
           </v:shape>
-          <o:OLEObject Type="Embed" ProgID="Equation.DSMT4" ShapeID="_x0000_i1057" DrawAspect="Content" ObjectID="_1637158184" r:id="rId74"/>
+          <o:OLEObject Type="Embed" ProgID="Equation.DSMT4" ShapeID="_x0000_i1057" DrawAspect="Content" ObjectID="_1637163258" r:id="rId74"/>
         </w:object>
       </w:r>
     </w:p>
@@ -27308,7 +27133,7 @@
           <v:shape id="_x0000_i1056" type="#_x0000_t75" alt="" style="width:23pt;height:21.45pt;mso-width-percent:0;mso-height-percent:0;mso-width-percent:0;mso-height-percent:0" o:ole="">
             <v:imagedata r:id="rId75" o:title=""/>
           </v:shape>
-          <o:OLEObject Type="Embed" ProgID="Equation.DSMT4" ShapeID="_x0000_i1056" DrawAspect="Content" ObjectID="_1637158185" r:id="rId76"/>
+          <o:OLEObject Type="Embed" ProgID="Equation.DSMT4" ShapeID="_x0000_i1056" DrawAspect="Content" ObjectID="_1637163259" r:id="rId76"/>
         </w:object>
       </w:r>
       <w:r>
@@ -27332,7 +27157,7 @@
           <v:shape id="_x0000_i1055" type="#_x0000_t75" alt="" style="width:21.45pt;height:15.3pt;mso-width-percent:0;mso-height-percent:0;mso-width-percent:0;mso-height-percent:0" o:ole="">
             <v:imagedata r:id="rId77" o:title=""/>
           </v:shape>
-          <o:OLEObject Type="Embed" ProgID="Equation.DSMT4" ShapeID="_x0000_i1055" DrawAspect="Content" ObjectID="_1637158186" r:id="rId78"/>
+          <o:OLEObject Type="Embed" ProgID="Equation.DSMT4" ShapeID="_x0000_i1055" DrawAspect="Content" ObjectID="_1637163260" r:id="rId78"/>
         </w:object>
       </w:r>
       <w:r>
@@ -27410,7 +27235,7 @@
           <v:shape id="_x0000_i1054" type="#_x0000_t75" alt="" style="width:21.45pt;height:15.3pt;mso-width-percent:0;mso-height-percent:0;mso-width-percent:0;mso-height-percent:0" o:ole="">
             <v:imagedata r:id="rId77" o:title=""/>
           </v:shape>
-          <o:OLEObject Type="Embed" ProgID="Equation.DSMT4" ShapeID="_x0000_i1054" DrawAspect="Content" ObjectID="_1637158187" r:id="rId79"/>
+          <o:OLEObject Type="Embed" ProgID="Equation.DSMT4" ShapeID="_x0000_i1054" DrawAspect="Content" ObjectID="_1637163261" r:id="rId79"/>
         </w:object>
       </w:r>
       <w:r>
@@ -27448,7 +27273,7 @@
           <v:shape id="_x0000_i1053" type="#_x0000_t75" alt="" style="width:62.05pt;height:15.3pt;mso-width-percent:0;mso-height-percent:0;mso-width-percent:0;mso-height-percent:0" o:ole="">
             <v:imagedata r:id="rId80" o:title=""/>
           </v:shape>
-          <o:OLEObject Type="Embed" ProgID="Equation.DSMT4" ShapeID="_x0000_i1053" DrawAspect="Content" ObjectID="_1637158188" r:id="rId81"/>
+          <o:OLEObject Type="Embed" ProgID="Equation.DSMT4" ShapeID="_x0000_i1053" DrawAspect="Content" ObjectID="_1637163262" r:id="rId81"/>
         </w:object>
       </w:r>
       <w:r>
@@ -27463,7 +27288,7 @@
           <v:shape id="_x0000_i1052" type="#_x0000_t75" alt="" style="width:21.45pt;height:15.3pt;mso-width-percent:0;mso-height-percent:0;mso-width-percent:0;mso-height-percent:0" o:ole="">
             <v:imagedata r:id="rId77" o:title=""/>
           </v:shape>
-          <o:OLEObject Type="Embed" ProgID="Equation.DSMT4" ShapeID="_x0000_i1052" DrawAspect="Content" ObjectID="_1637158189" r:id="rId82"/>
+          <o:OLEObject Type="Embed" ProgID="Equation.DSMT4" ShapeID="_x0000_i1052" DrawAspect="Content" ObjectID="_1637163263" r:id="rId82"/>
         </w:object>
       </w:r>
       <w:r>
@@ -27513,7 +27338,7 @@
           <v:shape id="_x0000_i1051" type="#_x0000_t75" alt="" style="width:68.15pt;height:16.1pt;mso-width-percent:0;mso-height-percent:0;mso-width-percent:0;mso-height-percent:0" o:ole="">
             <v:imagedata r:id="rId83" o:title=""/>
           </v:shape>
-          <o:OLEObject Type="Embed" ProgID="Equation.DSMT4" ShapeID="_x0000_i1051" DrawAspect="Content" ObjectID="_1637158190" r:id="rId84"/>
+          <o:OLEObject Type="Embed" ProgID="Equation.DSMT4" ShapeID="_x0000_i1051" DrawAspect="Content" ObjectID="_1637163264" r:id="rId84"/>
         </w:object>
       </w:r>
       <w:r>
@@ -27528,7 +27353,7 @@
           <v:shape id="_x0000_i1050" type="#_x0000_t75" alt="" style="width:124.85pt;height:16.1pt;mso-width-percent:0;mso-height-percent:0;mso-width-percent:0;mso-height-percent:0" o:ole="">
             <v:imagedata r:id="rId85" o:title=""/>
           </v:shape>
-          <o:OLEObject Type="Embed" ProgID="Equation.DSMT4" ShapeID="_x0000_i1050" DrawAspect="Content" ObjectID="_1637158191" r:id="rId86"/>
+          <o:OLEObject Type="Embed" ProgID="Equation.DSMT4" ShapeID="_x0000_i1050" DrawAspect="Content" ObjectID="_1637163265" r:id="rId86"/>
         </w:object>
       </w:r>
       <w:r>
@@ -27644,7 +27469,7 @@
           <v:shape id="_x0000_i1049" type="#_x0000_t75" alt="" style="width:21.45pt;height:15.3pt;mso-width-percent:0;mso-height-percent:0;mso-width-percent:0;mso-height-percent:0" o:ole="">
             <v:imagedata r:id="rId77" o:title=""/>
           </v:shape>
-          <o:OLEObject Type="Embed" ProgID="Equation.DSMT4" ShapeID="_x0000_i1049" DrawAspect="Content" ObjectID="_1637158192" r:id="rId87"/>
+          <o:OLEObject Type="Embed" ProgID="Equation.DSMT4" ShapeID="_x0000_i1049" DrawAspect="Content" ObjectID="_1637163266" r:id="rId87"/>
         </w:object>
       </w:r>
       <w:r>
@@ -27659,7 +27484,7 @@
           <v:shape id="_x0000_i1048" type="#_x0000_t75" alt="" style="width:23pt;height:15.3pt;mso-width-percent:0;mso-height-percent:0;mso-width-percent:0;mso-height-percent:0" o:ole="">
             <v:imagedata r:id="rId88" o:title=""/>
           </v:shape>
-          <o:OLEObject Type="Embed" ProgID="Equation.DSMT4" ShapeID="_x0000_i1048" DrawAspect="Content" ObjectID="_1637158193" r:id="rId89"/>
+          <o:OLEObject Type="Embed" ProgID="Equation.DSMT4" ShapeID="_x0000_i1048" DrawAspect="Content" ObjectID="_1637163267" r:id="rId89"/>
         </w:object>
       </w:r>
       <w:r>
@@ -27674,7 +27499,7 @@
           <v:shape id="_x0000_i1047" type="#_x0000_t75" alt="" style="width:21.45pt;height:15.3pt;mso-width-percent:0;mso-height-percent:0;mso-width-percent:0;mso-height-percent:0" o:ole="">
             <v:imagedata r:id="rId90" o:title=""/>
           </v:shape>
-          <o:OLEObject Type="Embed" ProgID="Equation.DSMT4" ShapeID="_x0000_i1047" DrawAspect="Content" ObjectID="_1637158194" r:id="rId91"/>
+          <o:OLEObject Type="Embed" ProgID="Equation.DSMT4" ShapeID="_x0000_i1047" DrawAspect="Content" ObjectID="_1637163268" r:id="rId91"/>
         </w:object>
       </w:r>
       <w:r>
@@ -27689,7 +27514,7 @@
           <v:shape id="_x0000_i1046" type="#_x0000_t75" alt="" style="width:144.75pt;height:15.3pt;mso-width-percent:0;mso-height-percent:0;mso-width-percent:0;mso-height-percent:0" o:ole="">
             <v:imagedata r:id="rId92" o:title=""/>
           </v:shape>
-          <o:OLEObject Type="Embed" ProgID="Equation.DSMT4" ShapeID="_x0000_i1046" DrawAspect="Content" ObjectID="_1637158195" r:id="rId93"/>
+          <o:OLEObject Type="Embed" ProgID="Equation.DSMT4" ShapeID="_x0000_i1046" DrawAspect="Content" ObjectID="_1637163269" r:id="rId93"/>
         </w:object>
       </w:r>
       <w:r>
@@ -27704,7 +27529,7 @@
           <v:shape id="_x0000_i1045" type="#_x0000_t75" alt="" style="width:55.15pt;height:15.3pt;mso-width-percent:0;mso-height-percent:0;mso-width-percent:0;mso-height-percent:0" o:ole="">
             <v:imagedata r:id="rId94" o:title=""/>
           </v:shape>
-          <o:OLEObject Type="Embed" ProgID="Equation.DSMT4" ShapeID="_x0000_i1045" DrawAspect="Content" ObjectID="_1637158196" r:id="rId95"/>
+          <o:OLEObject Type="Embed" ProgID="Equation.DSMT4" ShapeID="_x0000_i1045" DrawAspect="Content" ObjectID="_1637163270" r:id="rId95"/>
         </w:object>
       </w:r>
       <w:r>
@@ -27719,7 +27544,7 @@
           <v:shape id="_x0000_i1044" type="#_x0000_t75" alt="" style="width:62.8pt;height:18.4pt;mso-width-percent:0;mso-height-percent:0;mso-width-percent:0;mso-height-percent:0" o:ole="">
             <v:imagedata r:id="rId96" o:title=""/>
           </v:shape>
-          <o:OLEObject Type="Embed" ProgID="Equation.DSMT4" ShapeID="_x0000_i1044" DrawAspect="Content" ObjectID="_1637158197" r:id="rId97"/>
+          <o:OLEObject Type="Embed" ProgID="Equation.DSMT4" ShapeID="_x0000_i1044" DrawAspect="Content" ObjectID="_1637163271" r:id="rId97"/>
         </w:object>
       </w:r>
       <w:r>
@@ -27734,7 +27559,7 @@
           <v:shape id="_x0000_i1043" type="#_x0000_t75" alt="" style="width:68.15pt;height:18.4pt;mso-width-percent:0;mso-height-percent:0;mso-width-percent:0;mso-height-percent:0" o:ole="">
             <v:imagedata r:id="rId98" o:title=""/>
           </v:shape>
-          <o:OLEObject Type="Embed" ProgID="Equation.DSMT4" ShapeID="_x0000_i1043" DrawAspect="Content" ObjectID="_1637158198" r:id="rId99"/>
+          <o:OLEObject Type="Embed" ProgID="Equation.DSMT4" ShapeID="_x0000_i1043" DrawAspect="Content" ObjectID="_1637163272" r:id="rId99"/>
         </w:object>
       </w:r>
       <w:r>
@@ -27760,7 +27585,7 @@
           <v:shape id="_x0000_i1042" type="#_x0000_t75" alt="" style="width:41.35pt;height:16.1pt;mso-width-percent:0;mso-height-percent:0;mso-width-percent:0;mso-height-percent:0" o:ole="">
             <v:imagedata r:id="rId100" o:title=""/>
           </v:shape>
-          <o:OLEObject Type="Embed" ProgID="Equation.DSMT4" ShapeID="_x0000_i1042" DrawAspect="Content" ObjectID="_1637158199" r:id="rId101"/>
+          <o:OLEObject Type="Embed" ProgID="Equation.DSMT4" ShapeID="_x0000_i1042" DrawAspect="Content" ObjectID="_1637163273" r:id="rId101"/>
         </w:object>
       </w:r>
       <w:r>
@@ -27775,7 +27600,7 @@
           <v:shape id="_x0000_i1041" type="#_x0000_t75" alt="" style="width:47.5pt;height:16.1pt;mso-width-percent:0;mso-height-percent:0;mso-width-percent:0;mso-height-percent:0" o:ole="">
             <v:imagedata r:id="rId102" o:title=""/>
           </v:shape>
-          <o:OLEObject Type="Embed" ProgID="Equation.DSMT4" ShapeID="_x0000_i1041" DrawAspect="Content" ObjectID="_1637158200" r:id="rId103"/>
+          <o:OLEObject Type="Embed" ProgID="Equation.DSMT4" ShapeID="_x0000_i1041" DrawAspect="Content" ObjectID="_1637163274" r:id="rId103"/>
         </w:object>
       </w:r>
       <w:r>
@@ -27801,22 +27626,22 @@
         <w:pStyle w:val="Heading3"/>
         <w:jc w:val="left"/>
       </w:pPr>
-      <w:bookmarkStart w:id="120" w:name="_Toc244059011"/>
-      <w:bookmarkStart w:id="121" w:name="_Toc244337111"/>
-      <w:bookmarkStart w:id="122" w:name="_Toc249977075"/>
-      <w:bookmarkStart w:id="123" w:name="_Toc277340859"/>
-      <w:bookmarkStart w:id="124" w:name="_Toc294256756"/>
-      <w:bookmarkStart w:id="125" w:name="_Toc402446671"/>
+      <w:bookmarkStart w:id="119" w:name="_Toc244059011"/>
+      <w:bookmarkStart w:id="120" w:name="_Toc244337111"/>
+      <w:bookmarkStart w:id="121" w:name="_Toc249977075"/>
+      <w:bookmarkStart w:id="122" w:name="_Toc277340859"/>
+      <w:bookmarkStart w:id="123" w:name="_Toc294256756"/>
+      <w:bookmarkStart w:id="124" w:name="_Toc402446671"/>
       <w:r>
         <w:lastRenderedPageBreak/>
         <w:t>Transforms</w:t>
       </w:r>
+      <w:bookmarkEnd w:id="119"/>
       <w:bookmarkEnd w:id="120"/>
       <w:bookmarkEnd w:id="121"/>
       <w:bookmarkEnd w:id="122"/>
       <w:bookmarkEnd w:id="123"/>
       <w:bookmarkEnd w:id="124"/>
-      <w:bookmarkEnd w:id="125"/>
     </w:p>
     <w:p>
       <w:r>
@@ -27963,7 +27788,7 @@
           <v:shape id="_x0000_i1040" type="#_x0000_t75" alt="" style="width:189.95pt;height:42.15pt;mso-width-percent:0;mso-height-percent:0;mso-width-percent:0;mso-height-percent:0" o:ole="">
             <v:imagedata r:id="rId104" o:title=""/>
           </v:shape>
-          <o:OLEObject Type="Embed" ProgID="Equation.DSMT4" ShapeID="_x0000_i1040" DrawAspect="Content" ObjectID="_1637158201" r:id="rId105"/>
+          <o:OLEObject Type="Embed" ProgID="Equation.DSMT4" ShapeID="_x0000_i1040" DrawAspect="Content" ObjectID="_1637163275" r:id="rId105"/>
         </w:object>
       </w:r>
     </w:p>
@@ -27983,7 +27808,7 @@
           <v:shape id="_x0000_i1039" type="#_x0000_t75" alt="" style="width:66.65pt;height:19.15pt;mso-width-percent:0;mso-height-percent:0;mso-width-percent:0;mso-height-percent:0" o:ole="">
             <v:imagedata r:id="rId106" o:title=""/>
           </v:shape>
-          <o:OLEObject Type="Embed" ProgID="Equation.DSMT4" ShapeID="_x0000_i1039" DrawAspect="Content" ObjectID="_1637158202" r:id="rId107"/>
+          <o:OLEObject Type="Embed" ProgID="Equation.DSMT4" ShapeID="_x0000_i1039" DrawAspect="Content" ObjectID="_1637163276" r:id="rId107"/>
         </w:object>
       </w:r>
       <w:r>
@@ -28007,7 +27832,7 @@
           <v:shape id="_x0000_i1038" type="#_x0000_t75" alt="" style="width:35.25pt;height:15.3pt;mso-width-percent:0;mso-height-percent:0;mso-width-percent:0;mso-height-percent:0" o:ole="">
             <v:imagedata r:id="rId108" o:title=""/>
           </v:shape>
-          <o:OLEObject Type="Embed" ProgID="Equation.DSMT4" ShapeID="_x0000_i1038" DrawAspect="Content" ObjectID="_1637158203" r:id="rId109"/>
+          <o:OLEObject Type="Embed" ProgID="Equation.DSMT4" ShapeID="_x0000_i1038" DrawAspect="Content" ObjectID="_1637163277" r:id="rId109"/>
         </w:object>
       </w:r>
       <w:r>
@@ -28022,7 +27847,7 @@
           <v:shape id="_x0000_i1037" type="#_x0000_t75" alt="" style="width:25.3pt;height:15.3pt;mso-width-percent:0;mso-height-percent:0;mso-width-percent:0;mso-height-percent:0" o:ole="">
             <v:imagedata r:id="rId110" o:title=""/>
           </v:shape>
-          <o:OLEObject Type="Embed" ProgID="Equation.DSMT4" ShapeID="_x0000_i1037" DrawAspect="Content" ObjectID="_1637158204" r:id="rId111"/>
+          <o:OLEObject Type="Embed" ProgID="Equation.DSMT4" ShapeID="_x0000_i1037" DrawAspect="Content" ObjectID="_1637163278" r:id="rId111"/>
         </w:object>
       </w:r>
       <w:r>
@@ -28082,7 +27907,7 @@
           <v:shape id="_x0000_i1036" type="#_x0000_t75" alt="" style="width:25.3pt;height:15.3pt;mso-width-percent:0;mso-height-percent:0;mso-width-percent:0;mso-height-percent:0" o:ole="">
             <v:imagedata r:id="rId112" o:title=""/>
           </v:shape>
-          <o:OLEObject Type="Embed" ProgID="Equation.DSMT4" ShapeID="_x0000_i1036" DrawAspect="Content" ObjectID="_1637158205" r:id="rId113"/>
+          <o:OLEObject Type="Embed" ProgID="Equation.DSMT4" ShapeID="_x0000_i1036" DrawAspect="Content" ObjectID="_1637163279" r:id="rId113"/>
         </w:object>
       </w:r>
       <w:r>
@@ -28126,7 +27951,7 @@
           <v:shape id="_x0000_i1035" type="#_x0000_t75" alt="" style="width:25.3pt;height:15.3pt;mso-width-percent:0;mso-height-percent:0;mso-width-percent:0;mso-height-percent:0" o:ole="">
             <v:imagedata r:id="rId110" o:title=""/>
           </v:shape>
-          <o:OLEObject Type="Embed" ProgID="Equation.DSMT4" ShapeID="_x0000_i1035" DrawAspect="Content" ObjectID="_1637158206" r:id="rId114"/>
+          <o:OLEObject Type="Embed" ProgID="Equation.DSMT4" ShapeID="_x0000_i1035" DrawAspect="Content" ObjectID="_1637163280" r:id="rId114"/>
         </w:object>
       </w:r>
       <w:r>
@@ -28159,7 +27984,7 @@
           <v:shape id="_x0000_i1034" type="#_x0000_t75" alt="" style="width:52.1pt;height:15.3pt;mso-width-percent:0;mso-height-percent:0;mso-width-percent:0;mso-height-percent:0" o:ole="">
             <v:imagedata r:id="rId115" o:title=""/>
           </v:shape>
-          <o:OLEObject Type="Embed" ProgID="Equation.DSMT4" ShapeID="_x0000_i1034" DrawAspect="Content" ObjectID="_1637158207" r:id="rId116"/>
+          <o:OLEObject Type="Embed" ProgID="Equation.DSMT4" ShapeID="_x0000_i1034" DrawAspect="Content" ObjectID="_1637163281" r:id="rId116"/>
         </w:object>
       </w:r>
       <w:r>
@@ -28174,7 +27999,7 @@
           <v:shape id="_x0000_i1033" type="#_x0000_t75" alt="" style="width:25.3pt;height:15.3pt;mso-width-percent:0;mso-height-percent:0;mso-width-percent:0;mso-height-percent:0" o:ole="">
             <v:imagedata r:id="rId117" o:title=""/>
           </v:shape>
-          <o:OLEObject Type="Embed" ProgID="Equation.DSMT4" ShapeID="_x0000_i1033" DrawAspect="Content" ObjectID="_1637158208" r:id="rId118"/>
+          <o:OLEObject Type="Embed" ProgID="Equation.DSMT4" ShapeID="_x0000_i1033" DrawAspect="Content" ObjectID="_1637163282" r:id="rId118"/>
         </w:object>
       </w:r>
       <w:r>
@@ -28189,7 +28014,7 @@
           <v:shape id="_x0000_i1032" type="#_x0000_t75" alt="" style="width:30.65pt;height:15.3pt;mso-width-percent:0;mso-height-percent:0;mso-width-percent:0;mso-height-percent:0" o:ole="">
             <v:imagedata r:id="rId119" o:title=""/>
           </v:shape>
-          <o:OLEObject Type="Embed" ProgID="Equation.DSMT4" ShapeID="_x0000_i1032" DrawAspect="Content" ObjectID="_1637158209" r:id="rId120"/>
+          <o:OLEObject Type="Embed" ProgID="Equation.DSMT4" ShapeID="_x0000_i1032" DrawAspect="Content" ObjectID="_1637163283" r:id="rId120"/>
         </w:object>
       </w:r>
       <w:r>
@@ -28204,7 +28029,7 @@
           <v:shape id="_x0000_i1031" type="#_x0000_t75" alt="" style="width:25.3pt;height:15.3pt;mso-width-percent:0;mso-height-percent:0;mso-width-percent:0;mso-height-percent:0" o:ole="">
             <v:imagedata r:id="rId121" o:title=""/>
           </v:shape>
-          <o:OLEObject Type="Embed" ProgID="Equation.DSMT4" ShapeID="_x0000_i1031" DrawAspect="Content" ObjectID="_1637158210" r:id="rId122"/>
+          <o:OLEObject Type="Embed" ProgID="Equation.DSMT4" ShapeID="_x0000_i1031" DrawAspect="Content" ObjectID="_1637163284" r:id="rId122"/>
         </w:object>
       </w:r>
       <w:r>
@@ -28229,7 +28054,7 @@
           <v:shape id="_x0000_i1030" type="#_x0000_t75" alt="" style="width:160.1pt;height:76.6pt;mso-width-percent:0;mso-height-percent:0;mso-width-percent:0;mso-height-percent:0" o:ole="">
             <v:imagedata r:id="rId123" o:title=""/>
           </v:shape>
-          <o:OLEObject Type="Embed" ProgID="Equation.DSMT4" ShapeID="_x0000_i1030" DrawAspect="Content" ObjectID="_1637158211" r:id="rId124"/>
+          <o:OLEObject Type="Embed" ProgID="Equation.DSMT4" ShapeID="_x0000_i1030" DrawAspect="Content" ObjectID="_1637163285" r:id="rId124"/>
         </w:object>
       </w:r>
     </w:p>
@@ -28256,7 +28081,7 @@
           <v:shape id="_x0000_i1029" type="#_x0000_t75" alt="" style="width:112.6pt;height:23pt;mso-width-percent:0;mso-height-percent:0;mso-width-percent:0;mso-height-percent:0" o:ole="">
             <v:imagedata r:id="rId125" o:title=""/>
           </v:shape>
-          <o:OLEObject Type="Embed" ProgID="Equation.DSMT4" ShapeID="_x0000_i1029" DrawAspect="Content" ObjectID="_1637158212" r:id="rId126"/>
+          <o:OLEObject Type="Embed" ProgID="Equation.DSMT4" ShapeID="_x0000_i1029" DrawAspect="Content" ObjectID="_1637163286" r:id="rId126"/>
         </w:object>
       </w:r>
       <w:r>
@@ -28566,7 +28391,7 @@
           <v:shape id="_x0000_i1028" type="#_x0000_t75" alt="" style="width:93.45pt;height:15.3pt;mso-width-percent:0;mso-height-percent:0;mso-width-percent:0;mso-height-percent:0" o:ole="">
             <v:imagedata r:id="rId127" o:title=""/>
           </v:shape>
-          <o:OLEObject Type="Embed" ProgID="Equation.DSMT4" ShapeID="_x0000_i1028" DrawAspect="Content" ObjectID="_1637158213" r:id="rId128"/>
+          <o:OLEObject Type="Embed" ProgID="Equation.DSMT4" ShapeID="_x0000_i1028" DrawAspect="Content" ObjectID="_1637163287" r:id="rId128"/>
         </w:object>
       </w:r>
       <w:r>
@@ -28577,24 +28402,24 @@
       <w:pPr>
         <w:pStyle w:val="Heading3"/>
       </w:pPr>
-      <w:bookmarkStart w:id="126" w:name="_Toc244059012"/>
-      <w:bookmarkStart w:id="127" w:name="_Toc244337112"/>
-      <w:bookmarkStart w:id="128" w:name="_Toc249977076"/>
-      <w:bookmarkStart w:id="129" w:name="_Toc277340860"/>
-      <w:bookmarkStart w:id="130" w:name="_Toc294256757"/>
-      <w:bookmarkStart w:id="131" w:name="_Toc402446672"/>
+      <w:bookmarkStart w:id="125" w:name="_Toc244059012"/>
+      <w:bookmarkStart w:id="126" w:name="_Toc244337112"/>
+      <w:bookmarkStart w:id="127" w:name="_Toc249977076"/>
+      <w:bookmarkStart w:id="128" w:name="_Toc277340860"/>
+      <w:bookmarkStart w:id="129" w:name="_Toc294256757"/>
+      <w:bookmarkStart w:id="130" w:name="_Toc402446672"/>
       <w:r>
         <w:t>Inertia</w:t>
       </w:r>
+      <w:bookmarkEnd w:id="125"/>
       <w:bookmarkEnd w:id="126"/>
       <w:bookmarkEnd w:id="127"/>
       <w:bookmarkEnd w:id="128"/>
       <w:bookmarkEnd w:id="129"/>
+      <w:r>
+        <w:t xml:space="preserve"> and MassProperties</w:t>
+      </w:r>
       <w:bookmarkEnd w:id="130"/>
-      <w:r>
-        <w:t xml:space="preserve"> and MassProperties</w:t>
-      </w:r>
-      <w:bookmarkEnd w:id="131"/>
     </w:p>
     <w:p>
       <w:r>
@@ -28686,7 +28511,15 @@
         <w:t>MassProperties</w:t>
       </w:r>
       <w:r>
-        <w:t xml:space="preserve"> class combines a mass, center of mass location, and inertia to provide the complete mass properties for a rigid body.</w:t>
+        <w:t xml:space="preserve"> class combines a mass, center of mass location, and inerti</w:t>
+      </w:r>
+      <w:bookmarkStart w:id="131" w:name="_GoBack"/>
+      <w:r>
+        <w:t>a to pr</w:t>
+      </w:r>
+      <w:bookmarkEnd w:id="131"/>
+      <w:r>
+        <w:t>ovide the complete mass properties for a rigid body.</w:t>
       </w:r>
     </w:p>
     <w:p>
@@ -32317,7 +32150,7 @@
           <v:shape id="_x0000_i1027" type="#_x0000_t75" alt="" style="width:106.45pt;height:37.55pt;mso-width-percent:0;mso-height-percent:0;mso-width-percent:0;mso-height-percent:0" o:ole="">
             <v:imagedata r:id="rId134" o:title=""/>
           </v:shape>
-          <o:OLEObject Type="Embed" ProgID="Equation.3" ShapeID="_x0000_i1027" DrawAspect="Content" ObjectID="_1637158214" r:id="rId135"/>
+          <o:OLEObject Type="Embed" ProgID="Equation.3" ShapeID="_x0000_i1027" DrawAspect="Content" ObjectID="_1637163288" r:id="rId135"/>
         </w:object>
       </w:r>
     </w:p>
@@ -34949,7 +34782,7 @@
           <v:shape id="_x0000_i1026" type="#_x0000_t75" alt="" style="width:118.7pt;height:37.55pt;mso-width-percent:0;mso-height-percent:0;mso-width-percent:0;mso-height-percent:0" o:ole="">
             <v:imagedata r:id="rId137" o:title=""/>
           </v:shape>
-          <o:OLEObject Type="Embed" ProgID="Equation.3" ShapeID="_x0000_i1026" DrawAspect="Content" ObjectID="_1637158215" r:id="rId138"/>
+          <o:OLEObject Type="Embed" ProgID="Equation.3" ShapeID="_x0000_i1026" DrawAspect="Content" ObjectID="_1637163289" r:id="rId138"/>
         </w:object>
       </w:r>
     </w:p>
@@ -35057,7 +34890,7 @@
           <v:shape id="_x0000_i1025" type="#_x0000_t75" alt="" style="width:44.45pt;height:14.55pt;mso-width-percent:0;mso-height-percent:0;mso-width-percent:0;mso-height-percent:0" o:ole="">
             <v:imagedata r:id="rId139" o:title=""/>
           </v:shape>
-          <o:OLEObject Type="Embed" ProgID="Equation.3" ShapeID="_x0000_i1025" DrawAspect="Content" ObjectID="_1637158216" r:id="rId140"/>
+          <o:OLEObject Type="Embed" ProgID="Equation.3" ShapeID="_x0000_i1025" DrawAspect="Content" ObjectID="_1637163290" r:id="rId140"/>
         </w:object>
       </w:r>
     </w:p>
@@ -40428,7 +40261,7 @@
         <w:noProof/>
         <w:szCs w:val="22"/>
       </w:rPr>
-      <w:t>Using an Optimizer: RMS Distance from Native</w:t>
+      <w:t>Available Simbody Numerical Methods</w:t>
     </w:r>
     <w:r>
       <w:rPr>
@@ -40538,7 +40371,7 @@
         <w:i/>
         <w:noProof/>
       </w:rPr>
-      <w:t>Using an Optimizer: RMS Distance from Native</w:t>
+      <w:t>Some other Simbody classes and utilities</w:t>
     </w:r>
     <w:r>
       <w:rPr>

</xml_diff>